<commit_message>
Updated figure numbers for analysis graphs
</commit_message>
<xml_diff>
--- a/Report/ReportDraft.docx
+++ b/Report/ReportDraft.docx
@@ -7777,7 +7777,29 @@
           <w:szCs w:val="24"/>
           <w:lang w:val="en-US"/>
         </w:rPr>
-        <w:t>Figure 43. The R analysis program importing libraries and JSON data</w:t>
+        <w:t xml:space="preserve">Figure </w:t>
+      </w:r>
+      <w:r>
+        <w:rPr>
+          <w:rFonts w:ascii="Arial" w:hAnsi="Arial" w:cs="Arial"/>
+          <w:i/>
+          <w:iCs/>
+          <w:sz w:val="24"/>
+          <w:szCs w:val="24"/>
+          <w:lang w:val="en-US"/>
+        </w:rPr>
+        <w:t>17</w:t>
+      </w:r>
+      <w:r>
+        <w:rPr>
+          <w:rFonts w:ascii="Arial" w:hAnsi="Arial" w:cs="Arial"/>
+          <w:i/>
+          <w:iCs/>
+          <w:sz w:val="24"/>
+          <w:szCs w:val="24"/>
+          <w:lang w:val="en-US"/>
+        </w:rPr>
+        <w:t>. The R analysis program importing libraries and JSON data</w:t>
       </w:r>
     </w:p>
     <w:p>
@@ -7895,7 +7917,29 @@
           <w:szCs w:val="24"/>
           <w:lang w:val="en-US"/>
         </w:rPr>
-        <w:t>Figure 44. The Chi-Squared Equation (</w:t>
+        <w:t xml:space="preserve">Figure </w:t>
+      </w:r>
+      <w:r>
+        <w:rPr>
+          <w:rFonts w:ascii="Arial" w:hAnsi="Arial" w:cs="Arial"/>
+          <w:i/>
+          <w:iCs/>
+          <w:sz w:val="24"/>
+          <w:szCs w:val="24"/>
+          <w:lang w:val="en-US"/>
+        </w:rPr>
+        <w:t>18</w:t>
+      </w:r>
+      <w:r>
+        <w:rPr>
+          <w:rFonts w:ascii="Arial" w:hAnsi="Arial" w:cs="Arial"/>
+          <w:i/>
+          <w:iCs/>
+          <w:sz w:val="24"/>
+          <w:szCs w:val="24"/>
+          <w:lang w:val="en-US"/>
+        </w:rPr>
+        <w:t>. The Chi-Squared Equation (</w:t>
       </w:r>
       <w:r>
         <w:rPr>
@@ -7995,7 +8039,29 @@
           <w:szCs w:val="24"/>
           <w:lang w:val="en-US"/>
         </w:rPr>
-        <w:t>Figure 45. The Chi-Squared Distribution Table (</w:t>
+        <w:t xml:space="preserve">Figure </w:t>
+      </w:r>
+      <w:r>
+        <w:rPr>
+          <w:rFonts w:ascii="Arial" w:hAnsi="Arial" w:cs="Arial"/>
+          <w:i/>
+          <w:iCs/>
+          <w:sz w:val="24"/>
+          <w:szCs w:val="24"/>
+          <w:lang w:val="en-US"/>
+        </w:rPr>
+        <w:t>19</w:t>
+      </w:r>
+      <w:r>
+        <w:rPr>
+          <w:rFonts w:ascii="Arial" w:hAnsi="Arial" w:cs="Arial"/>
+          <w:i/>
+          <w:iCs/>
+          <w:sz w:val="24"/>
+          <w:szCs w:val="24"/>
+          <w:lang w:val="en-US"/>
+        </w:rPr>
+        <w:t>. The Chi-Squared Distribution Table (</w:t>
       </w:r>
       <w:r>
         <w:rPr>
@@ -8038,7 +8104,25 @@
           <w:szCs w:val="24"/>
           <w:lang w:val="en-US"/>
         </w:rPr>
-        <w:t xml:space="preserve">The equation to determine the V value, seen in figure 44, was produced in R manually following the method seen in </w:t>
+        <w:t xml:space="preserve">The equation to determine the V value, seen in figure </w:t>
+      </w:r>
+      <w:r>
+        <w:rPr>
+          <w:rFonts w:ascii="Arial" w:hAnsi="Arial" w:cs="Arial"/>
+          <w:sz w:val="24"/>
+          <w:szCs w:val="24"/>
+          <w:lang w:val="en-US"/>
+        </w:rPr>
+        <w:t>18</w:t>
+      </w:r>
+      <w:r>
+        <w:rPr>
+          <w:rFonts w:ascii="Arial" w:hAnsi="Arial" w:cs="Arial"/>
+          <w:sz w:val="24"/>
+          <w:szCs w:val="24"/>
+          <w:lang w:val="en-US"/>
+        </w:rPr>
+        <w:t xml:space="preserve">, was produced in R manually following the method seen in </w:t>
       </w:r>
       <w:r>
         <w:rPr>
@@ -8163,26 +8247,66 @@
           <w:szCs w:val="24"/>
           <w:lang w:val="en-US"/>
         </w:rPr>
-        <w:t>Figure 46. A screenshot of the Chi-Squared equation using C# Dice Simulation data</w:t>
-      </w:r>
-    </w:p>
-    <w:p>
-      <w:pPr>
-        <w:rPr>
-          <w:rFonts w:ascii="Arial" w:hAnsi="Arial" w:cs="Arial"/>
-          <w:sz w:val="24"/>
-          <w:szCs w:val="24"/>
-          <w:lang w:val="en-US"/>
-        </w:rPr>
-      </w:pPr>
-      <w:r>
-        <w:rPr>
-          <w:rFonts w:ascii="Arial" w:hAnsi="Arial" w:cs="Arial"/>
-          <w:sz w:val="24"/>
-          <w:szCs w:val="24"/>
-          <w:lang w:val="en-US"/>
-        </w:rPr>
-        <w:t>Figure 46 shows the implementation of the Chi-Squared equation into R using dice simulation data. Every outcome in each dataset has its observed value compared against its expected value producing a V value for each dataset.</w:t>
+        <w:t xml:space="preserve">Figure </w:t>
+      </w:r>
+      <w:r>
+        <w:rPr>
+          <w:rFonts w:ascii="Arial" w:hAnsi="Arial" w:cs="Arial"/>
+          <w:i/>
+          <w:iCs/>
+          <w:sz w:val="24"/>
+          <w:szCs w:val="24"/>
+          <w:lang w:val="en-US"/>
+        </w:rPr>
+        <w:t>20</w:t>
+      </w:r>
+      <w:r>
+        <w:rPr>
+          <w:rFonts w:ascii="Arial" w:hAnsi="Arial" w:cs="Arial"/>
+          <w:i/>
+          <w:iCs/>
+          <w:sz w:val="24"/>
+          <w:szCs w:val="24"/>
+          <w:lang w:val="en-US"/>
+        </w:rPr>
+        <w:t>. A screenshot of the Chi-Squared equation using C# Dice Simulation data</w:t>
+      </w:r>
+    </w:p>
+    <w:p>
+      <w:pPr>
+        <w:rPr>
+          <w:rFonts w:ascii="Arial" w:hAnsi="Arial" w:cs="Arial"/>
+          <w:sz w:val="24"/>
+          <w:szCs w:val="24"/>
+          <w:lang w:val="en-US"/>
+        </w:rPr>
+      </w:pPr>
+      <w:r>
+        <w:rPr>
+          <w:rFonts w:ascii="Arial" w:hAnsi="Arial" w:cs="Arial"/>
+          <w:sz w:val="24"/>
+          <w:szCs w:val="24"/>
+          <w:lang w:val="en-US"/>
+        </w:rPr>
+        <w:t xml:space="preserve">Figure </w:t>
+      </w:r>
+      <w:r>
+        <w:rPr>
+          <w:rFonts w:ascii="Arial" w:hAnsi="Arial" w:cs="Arial"/>
+          <w:sz w:val="24"/>
+          <w:szCs w:val="24"/>
+          <w:lang w:val="en-US"/>
+        </w:rPr>
+        <w:t>20</w:t>
+      </w:r>
+      <w:r>
+        <w:rPr>
+          <w:rFonts w:ascii="Arial" w:hAnsi="Arial" w:cs="Arial"/>
+          <w:sz w:val="24"/>
+          <w:szCs w:val="24"/>
+          <w:lang w:val="en-US"/>
+        </w:rPr>
+        <w:t xml:space="preserve"> shows the implementation of the Chi-Squared equation into R using dice simulation data. Every outcome in each dataset has its observed value compared against its expected value producing a V value for each dataset.</w:t>
       </w:r>
     </w:p>
     <w:p>
@@ -8256,26 +8380,66 @@
           <w:szCs w:val="24"/>
           <w:lang w:val="en-US"/>
         </w:rPr>
-        <w:t>Figure 47. A Scatterplot Showing the Frequency of Dice Outcomes</w:t>
-      </w:r>
-    </w:p>
-    <w:p>
-      <w:pPr>
-        <w:rPr>
-          <w:rFonts w:ascii="Arial" w:hAnsi="Arial" w:cs="Arial"/>
-          <w:sz w:val="24"/>
-          <w:szCs w:val="24"/>
-          <w:lang w:val="en-US"/>
-        </w:rPr>
-      </w:pPr>
-      <w:r>
-        <w:rPr>
-          <w:rFonts w:ascii="Arial" w:hAnsi="Arial" w:cs="Arial"/>
-          <w:sz w:val="24"/>
-          <w:szCs w:val="24"/>
-          <w:lang w:val="en-US"/>
-        </w:rPr>
-        <w:t>The frequency of observed values for each of the dice datasets is shown in figure 47. The most immediately noticeable trend is given by the JavaScript dataset which features a noticeably lower frequency of 1s and 6s but the largest frequency of 2s,3s,4s and 5s with all these outcomes occurring significantly more than expected. The remaining datasets all followed a similar trend, with the observed frequency of all possible outcomes occurring between 65 and 95 times.</w:t>
+        <w:t xml:space="preserve">Figure </w:t>
+      </w:r>
+      <w:r>
+        <w:rPr>
+          <w:rFonts w:ascii="Arial" w:hAnsi="Arial" w:cs="Arial"/>
+          <w:i/>
+          <w:iCs/>
+          <w:sz w:val="24"/>
+          <w:szCs w:val="24"/>
+          <w:lang w:val="en-US"/>
+        </w:rPr>
+        <w:t>21</w:t>
+      </w:r>
+      <w:r>
+        <w:rPr>
+          <w:rFonts w:ascii="Arial" w:hAnsi="Arial" w:cs="Arial"/>
+          <w:i/>
+          <w:iCs/>
+          <w:sz w:val="24"/>
+          <w:szCs w:val="24"/>
+          <w:lang w:val="en-US"/>
+        </w:rPr>
+        <w:t>. A Scatterplot Showing the Frequency of Dice Outcomes</w:t>
+      </w:r>
+    </w:p>
+    <w:p>
+      <w:pPr>
+        <w:rPr>
+          <w:rFonts w:ascii="Arial" w:hAnsi="Arial" w:cs="Arial"/>
+          <w:sz w:val="24"/>
+          <w:szCs w:val="24"/>
+          <w:lang w:val="en-US"/>
+        </w:rPr>
+      </w:pPr>
+      <w:r>
+        <w:rPr>
+          <w:rFonts w:ascii="Arial" w:hAnsi="Arial" w:cs="Arial"/>
+          <w:sz w:val="24"/>
+          <w:szCs w:val="24"/>
+          <w:lang w:val="en-US"/>
+        </w:rPr>
+        <w:t xml:space="preserve">The frequency of observed values for each of the dice datasets is shown in figure </w:t>
+      </w:r>
+      <w:r>
+        <w:rPr>
+          <w:rFonts w:ascii="Arial" w:hAnsi="Arial" w:cs="Arial"/>
+          <w:sz w:val="24"/>
+          <w:szCs w:val="24"/>
+          <w:lang w:val="en-US"/>
+        </w:rPr>
+        <w:t>21</w:t>
+      </w:r>
+      <w:r>
+        <w:rPr>
+          <w:rFonts w:ascii="Arial" w:hAnsi="Arial" w:cs="Arial"/>
+          <w:sz w:val="24"/>
+          <w:szCs w:val="24"/>
+          <w:lang w:val="en-US"/>
+        </w:rPr>
+        <w:t>. The most immediately noticeable trend is given by the JavaScript dataset which features a noticeably lower frequency of 1s and 6s but the largest frequency of 2s,3s,4s and 5s with all these outcomes occurring significantly more than expected. The remaining datasets all followed a similar trend, with the observed frequency of all possible outcomes occurring between 65 and 95 times.</w:t>
       </w:r>
     </w:p>
     <w:tbl>
@@ -8760,26 +8924,66 @@
           <w:szCs w:val="24"/>
           <w:lang w:val="en-US"/>
         </w:rPr>
-        <w:t>Figure 48. A Table of Results for the Chi-Squared Test of Dice Roll Data</w:t>
-      </w:r>
-    </w:p>
-    <w:p>
-      <w:pPr>
-        <w:rPr>
-          <w:rFonts w:ascii="Arial" w:hAnsi="Arial" w:cs="Arial"/>
-          <w:sz w:val="24"/>
-          <w:szCs w:val="24"/>
-          <w:lang w:val="en-US"/>
-        </w:rPr>
-      </w:pPr>
-      <w:r>
-        <w:rPr>
-          <w:rFonts w:ascii="Arial" w:hAnsi="Arial" w:cs="Arial"/>
-          <w:sz w:val="24"/>
-          <w:szCs w:val="24"/>
-          <w:lang w:val="en-US"/>
-        </w:rPr>
-        <w:t xml:space="preserve">To compare the V values shown in figure 48 to the distribution table the degrees of freedom must be calculated. This can be done simply by subtracting 1 from the number of possible outcomes (k), in this case producing 5 degrees of freedom. A suitable random sequence is found between the .95 and .1 distributions while V values closer to .995 or .01 are considered too likely or too unlikely to be viable. </w:t>
+        <w:t xml:space="preserve">Figure </w:t>
+      </w:r>
+      <w:r>
+        <w:rPr>
+          <w:rFonts w:ascii="Arial" w:hAnsi="Arial" w:cs="Arial"/>
+          <w:i/>
+          <w:iCs/>
+          <w:sz w:val="24"/>
+          <w:szCs w:val="24"/>
+          <w:lang w:val="en-US"/>
+        </w:rPr>
+        <w:t>22</w:t>
+      </w:r>
+      <w:r>
+        <w:rPr>
+          <w:rFonts w:ascii="Arial" w:hAnsi="Arial" w:cs="Arial"/>
+          <w:i/>
+          <w:iCs/>
+          <w:sz w:val="24"/>
+          <w:szCs w:val="24"/>
+          <w:lang w:val="en-US"/>
+        </w:rPr>
+        <w:t>. A Table of Results for the Chi-Squared Test of Dice Roll Data</w:t>
+      </w:r>
+    </w:p>
+    <w:p>
+      <w:pPr>
+        <w:rPr>
+          <w:rFonts w:ascii="Arial" w:hAnsi="Arial" w:cs="Arial"/>
+          <w:sz w:val="24"/>
+          <w:szCs w:val="24"/>
+          <w:lang w:val="en-US"/>
+        </w:rPr>
+      </w:pPr>
+      <w:r>
+        <w:rPr>
+          <w:rFonts w:ascii="Arial" w:hAnsi="Arial" w:cs="Arial"/>
+          <w:sz w:val="24"/>
+          <w:szCs w:val="24"/>
+          <w:lang w:val="en-US"/>
+        </w:rPr>
+        <w:t xml:space="preserve">To compare the V values shown in figure </w:t>
+      </w:r>
+      <w:r>
+        <w:rPr>
+          <w:rFonts w:ascii="Arial" w:hAnsi="Arial" w:cs="Arial"/>
+          <w:sz w:val="24"/>
+          <w:szCs w:val="24"/>
+          <w:lang w:val="en-US"/>
+        </w:rPr>
+        <w:t>22</w:t>
+      </w:r>
+      <w:r>
+        <w:rPr>
+          <w:rFonts w:ascii="Arial" w:hAnsi="Arial" w:cs="Arial"/>
+          <w:sz w:val="24"/>
+          <w:szCs w:val="24"/>
+          <w:lang w:val="en-US"/>
+        </w:rPr>
+        <w:t xml:space="preserve"> to the distribution table the degrees of freedom must be calculated. This can be done simply by subtracting 1 from the number of possible outcomes (k), in this case producing 5 degrees of freedom. A suitable random sequence is found between the .95 and .1 distributions while V values closer to .995 or .01 are considered too likely or too unlikely to be viable. </w:t>
       </w:r>
     </w:p>
     <w:p>
@@ -8949,7 +9153,29 @@
           <w:szCs w:val="24"/>
           <w:lang w:val="en-US"/>
         </w:rPr>
-        <w:t>Figure 49. A Bar Chart Showing the Frequency of Coin Outcomes</w:t>
+        <w:t xml:space="preserve">Figure </w:t>
+      </w:r>
+      <w:r>
+        <w:rPr>
+          <w:rFonts w:ascii="Arial" w:hAnsi="Arial" w:cs="Arial"/>
+          <w:i/>
+          <w:iCs/>
+          <w:sz w:val="24"/>
+          <w:szCs w:val="24"/>
+          <w:lang w:val="en-US"/>
+        </w:rPr>
+        <w:t>23</w:t>
+      </w:r>
+      <w:r>
+        <w:rPr>
+          <w:rFonts w:ascii="Arial" w:hAnsi="Arial" w:cs="Arial"/>
+          <w:i/>
+          <w:iCs/>
+          <w:sz w:val="24"/>
+          <w:szCs w:val="24"/>
+          <w:lang w:val="en-US"/>
+        </w:rPr>
+        <w:t>. A Bar Chart Showing the Frequency of Coin Outcomes</w:t>
       </w:r>
     </w:p>
     <w:p>
@@ -9005,7 +9231,25 @@
           <w:szCs w:val="24"/>
           <w:lang w:val="en-US"/>
         </w:rPr>
-        <w:t>The frequency of observed values for each data source is shown in Figure 49. Interestingly, with the exception of the real coin values, every generator sampled produced more tails than heads.</w:t>
+        <w:t xml:space="preserve">The frequency of observed values for each data source is shown in Figure </w:t>
+      </w:r>
+      <w:r>
+        <w:rPr>
+          <w:rFonts w:ascii="Arial" w:hAnsi="Arial" w:cs="Arial"/>
+          <w:sz w:val="24"/>
+          <w:szCs w:val="24"/>
+          <w:lang w:val="en-US"/>
+        </w:rPr>
+        <w:t>23</w:t>
+      </w:r>
+      <w:r>
+        <w:rPr>
+          <w:rFonts w:ascii="Arial" w:hAnsi="Arial" w:cs="Arial"/>
+          <w:sz w:val="24"/>
+          <w:szCs w:val="24"/>
+          <w:lang w:val="en-US"/>
+        </w:rPr>
+        <w:t>. Interestingly, with the exception of the real coin values, every generator sampled produced more tails than heads.</w:t>
       </w:r>
     </w:p>
     <w:tbl>
@@ -9489,7 +9733,29 @@
           <w:szCs w:val="24"/>
           <w:lang w:val="en-US"/>
         </w:rPr>
-        <w:t>Figure 50. A Table of Results for the Chi-Squared Test of Coin Flip Data</w:t>
+        <w:t xml:space="preserve">Figure </w:t>
+      </w:r>
+      <w:r>
+        <w:rPr>
+          <w:rFonts w:ascii="Arial" w:hAnsi="Arial" w:cs="Arial"/>
+          <w:i/>
+          <w:iCs/>
+          <w:sz w:val="24"/>
+          <w:szCs w:val="24"/>
+          <w:lang w:val="en-US"/>
+        </w:rPr>
+        <w:t>24</w:t>
+      </w:r>
+      <w:r>
+        <w:rPr>
+          <w:rFonts w:ascii="Arial" w:hAnsi="Arial" w:cs="Arial"/>
+          <w:i/>
+          <w:iCs/>
+          <w:sz w:val="24"/>
+          <w:szCs w:val="24"/>
+          <w:lang w:val="en-US"/>
+        </w:rPr>
+        <w:t>. A Table of Results for the Chi-Squared Test of Coin Flip Data</w:t>
       </w:r>
     </w:p>
     <w:p>
@@ -9915,26 +10181,66 @@
           <w:szCs w:val="24"/>
           <w:lang w:val="en-US"/>
         </w:rPr>
-        <w:t>Figure 51. A screenshot of the KS function using C# rand data</w:t>
-      </w:r>
-    </w:p>
-    <w:p>
-      <w:pPr>
-        <w:rPr>
-          <w:rFonts w:ascii="Arial" w:hAnsi="Arial" w:cs="Arial"/>
-          <w:sz w:val="24"/>
-          <w:szCs w:val="24"/>
-          <w:lang w:val="en-US"/>
-        </w:rPr>
-      </w:pPr>
-      <w:r>
-        <w:rPr>
-          <w:rFonts w:ascii="Arial" w:hAnsi="Arial" w:cs="Arial"/>
-          <w:sz w:val="24"/>
-          <w:szCs w:val="24"/>
-          <w:lang w:val="en-US"/>
-        </w:rPr>
-        <w:t xml:space="preserve">Figure 51 shows the implementation of the Kolmogorov-Smirnov test with the C# data. The results of the testing are shown in figure 50. To visualise the empirical distribution of the data sets, the </w:t>
+        <w:t xml:space="preserve">Figure </w:t>
+      </w:r>
+      <w:r>
+        <w:rPr>
+          <w:rFonts w:ascii="Arial" w:hAnsi="Arial" w:cs="Arial"/>
+          <w:i/>
+          <w:iCs/>
+          <w:sz w:val="24"/>
+          <w:szCs w:val="24"/>
+          <w:lang w:val="en-US"/>
+        </w:rPr>
+        <w:t>25</w:t>
+      </w:r>
+      <w:r>
+        <w:rPr>
+          <w:rFonts w:ascii="Arial" w:hAnsi="Arial" w:cs="Arial"/>
+          <w:i/>
+          <w:iCs/>
+          <w:sz w:val="24"/>
+          <w:szCs w:val="24"/>
+          <w:lang w:val="en-US"/>
+        </w:rPr>
+        <w:t>. A screenshot of the KS function using C# rand data</w:t>
+      </w:r>
+    </w:p>
+    <w:p>
+      <w:pPr>
+        <w:rPr>
+          <w:rFonts w:ascii="Arial" w:hAnsi="Arial" w:cs="Arial"/>
+          <w:sz w:val="24"/>
+          <w:szCs w:val="24"/>
+          <w:lang w:val="en-US"/>
+        </w:rPr>
+      </w:pPr>
+      <w:r>
+        <w:rPr>
+          <w:rFonts w:ascii="Arial" w:hAnsi="Arial" w:cs="Arial"/>
+          <w:sz w:val="24"/>
+          <w:szCs w:val="24"/>
+          <w:lang w:val="en-US"/>
+        </w:rPr>
+        <w:t xml:space="preserve">Figure </w:t>
+      </w:r>
+      <w:r>
+        <w:rPr>
+          <w:rFonts w:ascii="Arial" w:hAnsi="Arial" w:cs="Arial"/>
+          <w:sz w:val="24"/>
+          <w:szCs w:val="24"/>
+          <w:lang w:val="en-US"/>
+        </w:rPr>
+        <w:t>2</w:t>
+      </w:r>
+      <w:r>
+        <w:rPr>
+          <w:rFonts w:ascii="Arial" w:hAnsi="Arial" w:cs="Arial"/>
+          <w:sz w:val="24"/>
+          <w:szCs w:val="24"/>
+          <w:lang w:val="en-US"/>
+        </w:rPr>
+        <w:t xml:space="preserve">5 shows the implementation of the Kolmogorov-Smirnov test with the C# data. The results of the testing are shown in figure 50. To visualise the empirical distribution of the data sets, the </w:t>
       </w:r>
       <w:r>
         <w:rPr>
@@ -11929,7 +12235,29 @@
           <w:szCs w:val="24"/>
           <w:lang w:val="en-US"/>
         </w:rPr>
-        <w:t>Figure 52. A Table of Results for the Kolmogorov-Smirnov Test</w:t>
+        <w:t xml:space="preserve">Figure </w:t>
+      </w:r>
+      <w:r>
+        <w:rPr>
+          <w:rFonts w:ascii="Arial" w:hAnsi="Arial" w:cs="Arial"/>
+          <w:i/>
+          <w:iCs/>
+          <w:sz w:val="24"/>
+          <w:szCs w:val="24"/>
+          <w:lang w:val="en-US"/>
+        </w:rPr>
+        <w:t>26</w:t>
+      </w:r>
+      <w:r>
+        <w:rPr>
+          <w:rFonts w:ascii="Arial" w:hAnsi="Arial" w:cs="Arial"/>
+          <w:i/>
+          <w:iCs/>
+          <w:sz w:val="24"/>
+          <w:szCs w:val="24"/>
+          <w:lang w:val="en-US"/>
+        </w:rPr>
+        <w:t>. A Table of Results for the Kolmogorov-Smirnov Test</w:t>
       </w:r>
     </w:p>
     <w:p>
@@ -12004,26 +12332,66 @@
           <w:szCs w:val="24"/>
           <w:lang w:val="en-US"/>
         </w:rPr>
-        <w:t>Figure 53. A Scatter Graph Showing the Distribution of C# Rand Data</w:t>
-      </w:r>
-    </w:p>
-    <w:p>
-      <w:pPr>
-        <w:rPr>
-          <w:rFonts w:ascii="Arial" w:hAnsi="Arial" w:cs="Arial"/>
-          <w:sz w:val="24"/>
-          <w:szCs w:val="24"/>
-          <w:lang w:val="en-US"/>
-        </w:rPr>
-      </w:pPr>
-      <w:r>
-        <w:rPr>
-          <w:rFonts w:ascii="Arial" w:hAnsi="Arial" w:cs="Arial"/>
-          <w:sz w:val="24"/>
-          <w:szCs w:val="24"/>
-          <w:lang w:val="en-US"/>
-        </w:rPr>
-        <w:t xml:space="preserve">Both the unseeded and seeded C# implementations of rand were shown to have an empirical distribution of results while the cryptographic implementation failed both 1-sample and 2-sample KS testing.  Figure 53 shows the empirical distribution of all three implementations. While the unseeded and seeded implementations follow an expected upwards trend from 0 to 1, the cryptographic implementation, while still following an upwards trend, shows far less distributions between 0.2 and 1.0 on the Y axis. </w:t>
+        <w:t xml:space="preserve">Figure </w:t>
+      </w:r>
+      <w:r>
+        <w:rPr>
+          <w:rFonts w:ascii="Arial" w:hAnsi="Arial" w:cs="Arial"/>
+          <w:i/>
+          <w:iCs/>
+          <w:sz w:val="24"/>
+          <w:szCs w:val="24"/>
+          <w:lang w:val="en-US"/>
+        </w:rPr>
+        <w:t>27</w:t>
+      </w:r>
+      <w:r>
+        <w:rPr>
+          <w:rFonts w:ascii="Arial" w:hAnsi="Arial" w:cs="Arial"/>
+          <w:i/>
+          <w:iCs/>
+          <w:sz w:val="24"/>
+          <w:szCs w:val="24"/>
+          <w:lang w:val="en-US"/>
+        </w:rPr>
+        <w:t>. A Scatter Graph Showing the Distribution of C# Rand Data</w:t>
+      </w:r>
+    </w:p>
+    <w:p>
+      <w:pPr>
+        <w:rPr>
+          <w:rFonts w:ascii="Arial" w:hAnsi="Arial" w:cs="Arial"/>
+          <w:sz w:val="24"/>
+          <w:szCs w:val="24"/>
+          <w:lang w:val="en-US"/>
+        </w:rPr>
+      </w:pPr>
+      <w:r>
+        <w:rPr>
+          <w:rFonts w:ascii="Arial" w:hAnsi="Arial" w:cs="Arial"/>
+          <w:sz w:val="24"/>
+          <w:szCs w:val="24"/>
+          <w:lang w:val="en-US"/>
+        </w:rPr>
+        <w:t xml:space="preserve">Both the unseeded and seeded C# implementations of rand were shown to have an empirical distribution of results while the cryptographic implementation failed both 1-sample and 2-sample KS testing.  Figure </w:t>
+      </w:r>
+      <w:r>
+        <w:rPr>
+          <w:rFonts w:ascii="Arial" w:hAnsi="Arial" w:cs="Arial"/>
+          <w:sz w:val="24"/>
+          <w:szCs w:val="24"/>
+          <w:lang w:val="en-US"/>
+        </w:rPr>
+        <w:t>27</w:t>
+      </w:r>
+      <w:r>
+        <w:rPr>
+          <w:rFonts w:ascii="Arial" w:hAnsi="Arial" w:cs="Arial"/>
+          <w:sz w:val="24"/>
+          <w:szCs w:val="24"/>
+          <w:lang w:val="en-US"/>
+        </w:rPr>
+        <w:t xml:space="preserve"> shows the empirical distribution of all three implementations. While the unseeded and seeded implementations follow an expected upwards trend from 0 to 1, the cryptographic implementation, while still following an upwards trend, shows far less distributions between 0.2 and 1.0 on the Y axis. </w:t>
       </w:r>
     </w:p>
     <w:p>
@@ -12097,7 +12465,29 @@
           <w:szCs w:val="24"/>
           <w:lang w:val="en-US"/>
         </w:rPr>
-        <w:t>Figure 54. A Scatter Graph Showing the Distribution of Lehmer Generator Data</w:t>
+        <w:t xml:space="preserve">Figure </w:t>
+      </w:r>
+      <w:r>
+        <w:rPr>
+          <w:rFonts w:ascii="Arial" w:hAnsi="Arial" w:cs="Arial"/>
+          <w:i/>
+          <w:iCs/>
+          <w:sz w:val="24"/>
+          <w:szCs w:val="24"/>
+          <w:lang w:val="en-US"/>
+        </w:rPr>
+        <w:t>28</w:t>
+      </w:r>
+      <w:r>
+        <w:rPr>
+          <w:rFonts w:ascii="Arial" w:hAnsi="Arial" w:cs="Arial"/>
+          <w:i/>
+          <w:iCs/>
+          <w:sz w:val="24"/>
+          <w:szCs w:val="24"/>
+          <w:lang w:val="en-US"/>
+        </w:rPr>
+        <w:t>. A Scatter Graph Showing the Distribution of Lehmer Generator Data</w:t>
       </w:r>
     </w:p>
     <w:p>
@@ -12191,7 +12581,29 @@
           <w:szCs w:val="24"/>
           <w:lang w:val="en-US"/>
         </w:rPr>
-        <w:t>Figure 55. A Scatter Graph Showing the Distribution of Python Rand Data</w:t>
+        <w:t xml:space="preserve">Figure </w:t>
+      </w:r>
+      <w:r>
+        <w:rPr>
+          <w:rFonts w:ascii="Arial" w:hAnsi="Arial" w:cs="Arial"/>
+          <w:i/>
+          <w:iCs/>
+          <w:sz w:val="24"/>
+          <w:szCs w:val="24"/>
+          <w:lang w:val="en-US"/>
+        </w:rPr>
+        <w:t>29</w:t>
+      </w:r>
+      <w:r>
+        <w:rPr>
+          <w:rFonts w:ascii="Arial" w:hAnsi="Arial" w:cs="Arial"/>
+          <w:i/>
+          <w:iCs/>
+          <w:sz w:val="24"/>
+          <w:szCs w:val="24"/>
+          <w:lang w:val="en-US"/>
+        </w:rPr>
+        <w:t>. A Scatter Graph Showing the Distribution of Python Rand Data</w:t>
       </w:r>
     </w:p>
     <w:p>
@@ -12228,7 +12640,25 @@
           <w:szCs w:val="24"/>
           <w:lang w:val="en-US"/>
         </w:rPr>
-        <w:t>s shown in figure 55 all five of the Python implementations showed an empirical distribution.</w:t>
+        <w:t xml:space="preserve">s shown in figure </w:t>
+      </w:r>
+      <w:r>
+        <w:rPr>
+          <w:rFonts w:ascii="Arial" w:hAnsi="Arial" w:cs="Arial"/>
+          <w:sz w:val="24"/>
+          <w:szCs w:val="24"/>
+          <w:lang w:val="en-US"/>
+        </w:rPr>
+        <w:t>29</w:t>
+      </w:r>
+      <w:r>
+        <w:rPr>
+          <w:rFonts w:ascii="Arial" w:hAnsi="Arial" w:cs="Arial"/>
+          <w:sz w:val="24"/>
+          <w:szCs w:val="24"/>
+          <w:lang w:val="en-US"/>
+        </w:rPr>
+        <w:t xml:space="preserve"> all five of the Python implementations showed an empirical distribution.</w:t>
       </w:r>
     </w:p>
     <w:p>
@@ -12302,7 +12732,29 @@
           <w:szCs w:val="24"/>
           <w:lang w:val="en-US"/>
         </w:rPr>
-        <w:t>Figure 56. A Scatter Graph Showing the Distribution of JavaScript Rand Data</w:t>
+        <w:t xml:space="preserve">Figure </w:t>
+      </w:r>
+      <w:r>
+        <w:rPr>
+          <w:rFonts w:ascii="Arial" w:hAnsi="Arial" w:cs="Arial"/>
+          <w:i/>
+          <w:iCs/>
+          <w:sz w:val="24"/>
+          <w:szCs w:val="24"/>
+          <w:lang w:val="en-US"/>
+        </w:rPr>
+        <w:t>30</w:t>
+      </w:r>
+      <w:r>
+        <w:rPr>
+          <w:rFonts w:ascii="Arial" w:hAnsi="Arial" w:cs="Arial"/>
+          <w:i/>
+          <w:iCs/>
+          <w:sz w:val="24"/>
+          <w:szCs w:val="24"/>
+          <w:lang w:val="en-US"/>
+        </w:rPr>
+        <w:t>. A Scatter Graph Showing the Distribution of JavaScript Rand Data</w:t>
       </w:r>
     </w:p>
     <w:p>
@@ -12322,7 +12774,25 @@
           <w:lang w:val="en-US"/>
         </w:rPr>
         <w:lastRenderedPageBreak/>
-        <w:t xml:space="preserve">The JavaScript dataset passed the 1-sample KS test. Figure 56 shows the distribution of the JavaScript data which followed the expected trend. </w:t>
+        <w:t xml:space="preserve">The JavaScript dataset passed the 1-sample KS test. Figure </w:t>
+      </w:r>
+      <w:r>
+        <w:rPr>
+          <w:rFonts w:ascii="Arial" w:hAnsi="Arial" w:cs="Arial"/>
+          <w:sz w:val="24"/>
+          <w:szCs w:val="24"/>
+          <w:lang w:val="en-US"/>
+        </w:rPr>
+        <w:t>30</w:t>
+      </w:r>
+      <w:r>
+        <w:rPr>
+          <w:rFonts w:ascii="Arial" w:hAnsi="Arial" w:cs="Arial"/>
+          <w:sz w:val="24"/>
+          <w:szCs w:val="24"/>
+          <w:lang w:val="en-US"/>
+        </w:rPr>
+        <w:t xml:space="preserve"> shows the distribution of the JavaScript data which followed the expected trend. </w:t>
       </w:r>
     </w:p>
     <w:p>
@@ -12396,7 +12866,29 @@
           <w:szCs w:val="24"/>
           <w:lang w:val="en-US"/>
         </w:rPr>
-        <w:t>Figure 57. A Scatter Graph Showing the Distribution of Middle Square Method Data</w:t>
+        <w:t xml:space="preserve">Figure </w:t>
+      </w:r>
+      <w:r>
+        <w:rPr>
+          <w:rFonts w:ascii="Arial" w:hAnsi="Arial" w:cs="Arial"/>
+          <w:i/>
+          <w:iCs/>
+          <w:sz w:val="24"/>
+          <w:szCs w:val="24"/>
+          <w:lang w:val="en-US"/>
+        </w:rPr>
+        <w:t>31</w:t>
+      </w:r>
+      <w:r>
+        <w:rPr>
+          <w:rFonts w:ascii="Arial" w:hAnsi="Arial" w:cs="Arial"/>
+          <w:i/>
+          <w:iCs/>
+          <w:sz w:val="24"/>
+          <w:szCs w:val="24"/>
+          <w:lang w:val="en-US"/>
+        </w:rPr>
+        <w:t>. A Scatter Graph Showing the Distribution of Middle Square Method Data</w:t>
       </w:r>
     </w:p>
     <w:p>
@@ -12433,7 +12925,25 @@
           <w:szCs w:val="24"/>
           <w:lang w:val="en-US"/>
         </w:rPr>
-        <w:t>The distribution shown in figure 57 also confirms the unsuitable nature of the Middle Square method as a pseudorandom generator, in which the methods repeating cycle of values are seen as a series of unconnected lines rather than a trend of data points.</w:t>
+        <w:t xml:space="preserve">The distribution shown in figure </w:t>
+      </w:r>
+      <w:r>
+        <w:rPr>
+          <w:rFonts w:ascii="Arial" w:hAnsi="Arial" w:cs="Arial"/>
+          <w:sz w:val="24"/>
+          <w:szCs w:val="24"/>
+          <w:lang w:val="en-US"/>
+        </w:rPr>
+        <w:t>31</w:t>
+      </w:r>
+      <w:r>
+        <w:rPr>
+          <w:rFonts w:ascii="Arial" w:hAnsi="Arial" w:cs="Arial"/>
+          <w:sz w:val="24"/>
+          <w:szCs w:val="24"/>
+          <w:lang w:val="en-US"/>
+        </w:rPr>
+        <w:t xml:space="preserve"> also confirms the unsuitable nature of the Middle Square method as a pseudorandom generator, in which the methods repeating cycle of values are seen as a series of unconnected lines rather than a trend of data points.</w:t>
       </w:r>
     </w:p>
     <w:p>
@@ -12507,7 +13017,29 @@
           <w:szCs w:val="24"/>
           <w:lang w:val="en-US"/>
         </w:rPr>
-        <w:t>Figure 58. A Scatter Graph Showing the Distribution of Random.org Data</w:t>
+        <w:t xml:space="preserve">Figure </w:t>
+      </w:r>
+      <w:r>
+        <w:rPr>
+          <w:rFonts w:ascii="Arial" w:hAnsi="Arial" w:cs="Arial"/>
+          <w:i/>
+          <w:iCs/>
+          <w:sz w:val="24"/>
+          <w:szCs w:val="24"/>
+          <w:lang w:val="en-US"/>
+        </w:rPr>
+        <w:t>32</w:t>
+      </w:r>
+      <w:r>
+        <w:rPr>
+          <w:rFonts w:ascii="Arial" w:hAnsi="Arial" w:cs="Arial"/>
+          <w:i/>
+          <w:iCs/>
+          <w:sz w:val="24"/>
+          <w:szCs w:val="24"/>
+          <w:lang w:val="en-US"/>
+        </w:rPr>
+        <w:t>. A Scatter Graph Showing the Distribution of Random.org Data</w:t>
       </w:r>
     </w:p>
     <w:p>
@@ -12527,7 +13059,25 @@
           <w:lang w:val="en-US"/>
         </w:rPr>
         <w:lastRenderedPageBreak/>
-        <w:t>The Random.org dataset failed the 1-sample KS test, with a test statistic just 0.0299 away from the critical value. When visualised in figure 58, the trend shown by the data mostly corresponds with what is expected however features several breaks throughout the distribution</w:t>
+        <w:t xml:space="preserve">The Random.org dataset failed the 1-sample KS test, with a test statistic just 0.0299 away from the critical value. When visualised in figure </w:t>
+      </w:r>
+      <w:r>
+        <w:rPr>
+          <w:rFonts w:ascii="Arial" w:hAnsi="Arial" w:cs="Arial"/>
+          <w:sz w:val="24"/>
+          <w:szCs w:val="24"/>
+          <w:lang w:val="en-US"/>
+        </w:rPr>
+        <w:t>32</w:t>
+      </w:r>
+      <w:r>
+        <w:rPr>
+          <w:rFonts w:ascii="Arial" w:hAnsi="Arial" w:cs="Arial"/>
+          <w:sz w:val="24"/>
+          <w:szCs w:val="24"/>
+          <w:lang w:val="en-US"/>
+        </w:rPr>
+        <w:t>, the trend shown by the data mostly corresponds with what is expected however features several breaks throughout the distribution</w:t>
       </w:r>
       <w:r>
         <w:rPr>
@@ -12545,7 +13095,43 @@
           <w:szCs w:val="24"/>
           <w:lang w:val="en-US"/>
         </w:rPr>
-        <w:t xml:space="preserve"> Overall, the data is visibly similar to that seen in figures 56 or 53.</w:t>
+        <w:t xml:space="preserve"> Overall, the data is visibly similar to that seen in figures </w:t>
+      </w:r>
+      <w:r>
+        <w:rPr>
+          <w:rFonts w:ascii="Arial" w:hAnsi="Arial" w:cs="Arial"/>
+          <w:sz w:val="24"/>
+          <w:szCs w:val="24"/>
+          <w:lang w:val="en-US"/>
+        </w:rPr>
+        <w:t>29</w:t>
+      </w:r>
+      <w:r>
+        <w:rPr>
+          <w:rFonts w:ascii="Arial" w:hAnsi="Arial" w:cs="Arial"/>
+          <w:sz w:val="24"/>
+          <w:szCs w:val="24"/>
+          <w:lang w:val="en-US"/>
+        </w:rPr>
+        <w:t xml:space="preserve"> or </w:t>
+      </w:r>
+      <w:r>
+        <w:rPr>
+          <w:rFonts w:ascii="Arial" w:hAnsi="Arial" w:cs="Arial"/>
+          <w:sz w:val="24"/>
+          <w:szCs w:val="24"/>
+          <w:lang w:val="en-US"/>
+        </w:rPr>
+        <w:t>30</w:t>
+      </w:r>
+      <w:r>
+        <w:rPr>
+          <w:rFonts w:ascii="Arial" w:hAnsi="Arial" w:cs="Arial"/>
+          <w:sz w:val="24"/>
+          <w:szCs w:val="24"/>
+          <w:lang w:val="en-US"/>
+        </w:rPr>
+        <w:t>.</w:t>
       </w:r>
     </w:p>
     <w:p>
@@ -12619,26 +13205,66 @@
           <w:szCs w:val="24"/>
           <w:lang w:val="en-US"/>
         </w:rPr>
-        <w:t>Figure 59. A Scatter Graph Showing the Distribution of White Noise Data</w:t>
-      </w:r>
-    </w:p>
-    <w:p>
-      <w:pPr>
-        <w:rPr>
-          <w:rFonts w:ascii="Arial" w:hAnsi="Arial" w:cs="Arial"/>
-          <w:sz w:val="24"/>
-          <w:szCs w:val="24"/>
-          <w:lang w:val="en-US"/>
-        </w:rPr>
-      </w:pPr>
-      <w:r>
-        <w:rPr>
-          <w:rFonts w:ascii="Arial" w:hAnsi="Arial" w:cs="Arial"/>
-          <w:sz w:val="24"/>
-          <w:szCs w:val="24"/>
-          <w:lang w:val="en-US"/>
-        </w:rPr>
-        <w:t>The Park and Sea white noise datasets passed both the 1-sample and 2-sample KS tests while the Roundabout dataset could only pass the 2-sample tests. When viewing the distribution of the white noise data in figure 59 all three datasets show unique trends unseen with any of the other generators.</w:t>
+        <w:t xml:space="preserve">Figure </w:t>
+      </w:r>
+      <w:r>
+        <w:rPr>
+          <w:rFonts w:ascii="Arial" w:hAnsi="Arial" w:cs="Arial"/>
+          <w:i/>
+          <w:iCs/>
+          <w:sz w:val="24"/>
+          <w:szCs w:val="24"/>
+          <w:lang w:val="en-US"/>
+        </w:rPr>
+        <w:t>33</w:t>
+      </w:r>
+      <w:r>
+        <w:rPr>
+          <w:rFonts w:ascii="Arial" w:hAnsi="Arial" w:cs="Arial"/>
+          <w:i/>
+          <w:iCs/>
+          <w:sz w:val="24"/>
+          <w:szCs w:val="24"/>
+          <w:lang w:val="en-US"/>
+        </w:rPr>
+        <w:t>. A Scatter Graph Showing the Distribution of White Noise Data</w:t>
+      </w:r>
+    </w:p>
+    <w:p>
+      <w:pPr>
+        <w:rPr>
+          <w:rFonts w:ascii="Arial" w:hAnsi="Arial" w:cs="Arial"/>
+          <w:sz w:val="24"/>
+          <w:szCs w:val="24"/>
+          <w:lang w:val="en-US"/>
+        </w:rPr>
+      </w:pPr>
+      <w:r>
+        <w:rPr>
+          <w:rFonts w:ascii="Arial" w:hAnsi="Arial" w:cs="Arial"/>
+          <w:sz w:val="24"/>
+          <w:szCs w:val="24"/>
+          <w:lang w:val="en-US"/>
+        </w:rPr>
+        <w:t xml:space="preserve">The Park and Sea white noise datasets passed both the 1-sample and 2-sample KS tests while the Roundabout dataset could only pass the 2-sample tests. When viewing the distribution of the white noise data in figure </w:t>
+      </w:r>
+      <w:r>
+        <w:rPr>
+          <w:rFonts w:ascii="Arial" w:hAnsi="Arial" w:cs="Arial"/>
+          <w:sz w:val="24"/>
+          <w:szCs w:val="24"/>
+          <w:lang w:val="en-US"/>
+        </w:rPr>
+        <w:t>33</w:t>
+      </w:r>
+      <w:r>
+        <w:rPr>
+          <w:rFonts w:ascii="Arial" w:hAnsi="Arial" w:cs="Arial"/>
+          <w:sz w:val="24"/>
+          <w:szCs w:val="24"/>
+          <w:lang w:val="en-US"/>
+        </w:rPr>
+        <w:t xml:space="preserve"> all three datasets show unique trends unseen with any of the other generators.</w:t>
       </w:r>
     </w:p>
     <w:p>
@@ -12712,7 +13338,29 @@
           <w:szCs w:val="24"/>
           <w:lang w:val="en-US"/>
         </w:rPr>
-        <w:t>Figure 60. A Scatter Graph Showing the Distribution of all Collected Rand Data</w:t>
+        <w:t xml:space="preserve">Figure </w:t>
+      </w:r>
+      <w:r>
+        <w:rPr>
+          <w:rFonts w:ascii="Arial" w:hAnsi="Arial" w:cs="Arial"/>
+          <w:i/>
+          <w:iCs/>
+          <w:sz w:val="24"/>
+          <w:szCs w:val="24"/>
+          <w:lang w:val="en-US"/>
+        </w:rPr>
+        <w:t>34</w:t>
+      </w:r>
+      <w:r>
+        <w:rPr>
+          <w:rFonts w:ascii="Arial" w:hAnsi="Arial" w:cs="Arial"/>
+          <w:i/>
+          <w:iCs/>
+          <w:sz w:val="24"/>
+          <w:szCs w:val="24"/>
+          <w:lang w:val="en-US"/>
+        </w:rPr>
+        <w:t>. A Scatter Graph Showing the Distribution of all Collected Rand Data</w:t>
       </w:r>
     </w:p>
     <w:p>
@@ -12750,7 +13398,43 @@
           <w:szCs w:val="24"/>
           <w:lang w:val="en-US"/>
         </w:rPr>
-        <w:t>The remaining generators all mostly conform to an empirical distribution and this is reflected both in figure 60 and the results within figure 52.</w:t>
+        <w:t xml:space="preserve">The remaining generators all mostly conform to an empirical distribution and this is reflected both in figure </w:t>
+      </w:r>
+      <w:r>
+        <w:rPr>
+          <w:rFonts w:ascii="Arial" w:hAnsi="Arial" w:cs="Arial"/>
+          <w:sz w:val="24"/>
+          <w:szCs w:val="24"/>
+          <w:lang w:val="en-US"/>
+        </w:rPr>
+        <w:t>34</w:t>
+      </w:r>
+      <w:r>
+        <w:rPr>
+          <w:rFonts w:ascii="Arial" w:hAnsi="Arial" w:cs="Arial"/>
+          <w:sz w:val="24"/>
+          <w:szCs w:val="24"/>
+          <w:lang w:val="en-US"/>
+        </w:rPr>
+        <w:t xml:space="preserve"> and the results within figure </w:t>
+      </w:r>
+      <w:r>
+        <w:rPr>
+          <w:rFonts w:ascii="Arial" w:hAnsi="Arial" w:cs="Arial"/>
+          <w:sz w:val="24"/>
+          <w:szCs w:val="24"/>
+          <w:lang w:val="en-US"/>
+        </w:rPr>
+        <w:t>26</w:t>
+      </w:r>
+      <w:r>
+        <w:rPr>
+          <w:rFonts w:ascii="Arial" w:hAnsi="Arial" w:cs="Arial"/>
+          <w:sz w:val="24"/>
+          <w:szCs w:val="24"/>
+          <w:lang w:val="en-US"/>
+        </w:rPr>
+        <w:t>.</w:t>
       </w:r>
     </w:p>
     <w:p>
@@ -14235,7 +14919,29 @@
           <w:szCs w:val="24"/>
           <w:lang w:val="en-US"/>
         </w:rPr>
-        <w:t>Figure 61. A Table of Results for the Serial Test</w:t>
+        <w:t xml:space="preserve">Figure </w:t>
+      </w:r>
+      <w:r>
+        <w:rPr>
+          <w:rFonts w:ascii="Arial" w:hAnsi="Arial" w:cs="Arial"/>
+          <w:i/>
+          <w:iCs/>
+          <w:sz w:val="24"/>
+          <w:szCs w:val="24"/>
+          <w:lang w:val="en-US"/>
+        </w:rPr>
+        <w:t>35</w:t>
+      </w:r>
+      <w:r>
+        <w:rPr>
+          <w:rFonts w:ascii="Arial" w:hAnsi="Arial" w:cs="Arial"/>
+          <w:i/>
+          <w:iCs/>
+          <w:sz w:val="24"/>
+          <w:szCs w:val="24"/>
+          <w:lang w:val="en-US"/>
+        </w:rPr>
+        <w:t>. A Table of Results for the Serial Test</w:t>
       </w:r>
     </w:p>
     <w:p>
@@ -14312,7 +15018,29 @@
           <w:szCs w:val="24"/>
           <w:lang w:val="en-US"/>
         </w:rPr>
-        <w:t>Figure 62. A Bar Chart Showing P-Values of Collected Serial Test Data</w:t>
+        <w:t xml:space="preserve">Figure </w:t>
+      </w:r>
+      <w:r>
+        <w:rPr>
+          <w:rFonts w:ascii="Arial" w:hAnsi="Arial" w:cs="Arial"/>
+          <w:i/>
+          <w:iCs/>
+          <w:sz w:val="24"/>
+          <w:szCs w:val="24"/>
+          <w:lang w:val="en-US"/>
+        </w:rPr>
+        <w:t>3</w:t>
+      </w:r>
+      <w:r>
+        <w:rPr>
+          <w:rFonts w:ascii="Arial" w:hAnsi="Arial" w:cs="Arial"/>
+          <w:i/>
+          <w:iCs/>
+          <w:sz w:val="24"/>
+          <w:szCs w:val="24"/>
+          <w:lang w:val="en-US"/>
+        </w:rPr>
+        <w:t>6. A Bar Chart Showing P-Values of Collected Serial Test Data</w:t>
       </w:r>
     </w:p>
     <w:p>
@@ -14517,7 +15245,25 @@
           <w:szCs w:val="24"/>
           <w:lang w:val="en-US"/>
         </w:rPr>
-        <w:t xml:space="preserve">All the datasets featured in the Serial test were used in this test with the results for each generator featured in a table of results seen in figure 63. </w:t>
+        <w:t xml:space="preserve">All the datasets featured in the Serial test were used in this test with the results for each generator featured in a table of results seen in figure </w:t>
+      </w:r>
+      <w:r>
+        <w:rPr>
+          <w:rFonts w:ascii="Arial" w:hAnsi="Arial" w:cs="Arial"/>
+          <w:sz w:val="24"/>
+          <w:szCs w:val="24"/>
+          <w:lang w:val="en-US"/>
+        </w:rPr>
+        <w:t>37</w:t>
+      </w:r>
+      <w:r>
+        <w:rPr>
+          <w:rFonts w:ascii="Arial" w:hAnsi="Arial" w:cs="Arial"/>
+          <w:sz w:val="24"/>
+          <w:szCs w:val="24"/>
+          <w:lang w:val="en-US"/>
+        </w:rPr>
+        <w:t xml:space="preserve">. </w:t>
       </w:r>
     </w:p>
     <w:tbl>
@@ -15958,7 +16704,29 @@
           <w:szCs w:val="24"/>
           <w:lang w:val="en-US"/>
         </w:rPr>
-        <w:t>Figure 63. A Table of results for the Gap Test</w:t>
+        <w:t xml:space="preserve">Figure </w:t>
+      </w:r>
+      <w:r>
+        <w:rPr>
+          <w:rFonts w:ascii="Arial" w:hAnsi="Arial" w:cs="Arial"/>
+          <w:i/>
+          <w:iCs/>
+          <w:sz w:val="24"/>
+          <w:szCs w:val="24"/>
+          <w:lang w:val="en-US"/>
+        </w:rPr>
+        <w:t>37</w:t>
+      </w:r>
+      <w:r>
+        <w:rPr>
+          <w:rFonts w:ascii="Arial" w:hAnsi="Arial" w:cs="Arial"/>
+          <w:i/>
+          <w:iCs/>
+          <w:sz w:val="24"/>
+          <w:szCs w:val="24"/>
+          <w:lang w:val="en-US"/>
+        </w:rPr>
+        <w:t>. A Table of results for the Gap Test</w:t>
       </w:r>
     </w:p>
     <w:p>
@@ -16034,7 +16802,29 @@
           <w:szCs w:val="24"/>
           <w:lang w:val="en-US"/>
         </w:rPr>
-        <w:t>Figure 64. A Bar Chart Showing P-Values of Collected Gap Test Data</w:t>
+        <w:t xml:space="preserve">Figure </w:t>
+      </w:r>
+      <w:r>
+        <w:rPr>
+          <w:rFonts w:ascii="Arial" w:hAnsi="Arial" w:cs="Arial"/>
+          <w:i/>
+          <w:iCs/>
+          <w:sz w:val="24"/>
+          <w:szCs w:val="24"/>
+          <w:lang w:val="en-US"/>
+        </w:rPr>
+        <w:t>38</w:t>
+      </w:r>
+      <w:r>
+        <w:rPr>
+          <w:rFonts w:ascii="Arial" w:hAnsi="Arial" w:cs="Arial"/>
+          <w:i/>
+          <w:iCs/>
+          <w:sz w:val="24"/>
+          <w:szCs w:val="24"/>
+          <w:lang w:val="en-US"/>
+        </w:rPr>
+        <w:t>. A Bar Chart Showing P-Values of Collected Gap Test Data</w:t>
       </w:r>
     </w:p>
     <w:p>
@@ -16081,7 +16871,25 @@
           <w:szCs w:val="24"/>
           <w:lang w:val="en-US"/>
         </w:rPr>
-        <w:t>Being only 0.06 away from the optimal P-value, the Python unseeded random dataset was the top scoring implementation seen in figure 64, with the NumPy unseeded dataset again placing highly as the second-best implementation</w:t>
+        <w:t xml:space="preserve">Being only 0.06 away from the optimal P-value, the Python unseeded random dataset was the top scoring implementation seen in figure </w:t>
+      </w:r>
+      <w:r>
+        <w:rPr>
+          <w:rFonts w:ascii="Arial" w:hAnsi="Arial" w:cs="Arial"/>
+          <w:sz w:val="24"/>
+          <w:szCs w:val="24"/>
+          <w:lang w:val="en-US"/>
+        </w:rPr>
+        <w:t>38</w:t>
+      </w:r>
+      <w:r>
+        <w:rPr>
+          <w:rFonts w:ascii="Arial" w:hAnsi="Arial" w:cs="Arial"/>
+          <w:sz w:val="24"/>
+          <w:szCs w:val="24"/>
+          <w:lang w:val="en-US"/>
+        </w:rPr>
+        <w:t>, with the NumPy unseeded dataset again placing highly as the second-best implementation</w:t>
       </w:r>
       <w:r>
         <w:rPr>
@@ -16340,7 +17148,29 @@
           <w:szCs w:val="24"/>
           <w:lang w:val="en-US"/>
         </w:rPr>
-        <w:t>Figure 65. A Scatterplot Showing the Distribution of Card Suits in Different Shuffle Methods</w:t>
+        <w:t xml:space="preserve">Figure </w:t>
+      </w:r>
+      <w:r>
+        <w:rPr>
+          <w:rFonts w:ascii="Arial" w:hAnsi="Arial" w:cs="Arial"/>
+          <w:i/>
+          <w:iCs/>
+          <w:sz w:val="24"/>
+          <w:szCs w:val="24"/>
+          <w:lang w:val="en-US"/>
+        </w:rPr>
+        <w:t>39</w:t>
+      </w:r>
+      <w:r>
+        <w:rPr>
+          <w:rFonts w:ascii="Arial" w:hAnsi="Arial" w:cs="Arial"/>
+          <w:i/>
+          <w:iCs/>
+          <w:sz w:val="24"/>
+          <w:szCs w:val="24"/>
+          <w:lang w:val="en-US"/>
+        </w:rPr>
+        <w:t>. A Scatterplot Showing the Distribution of Card Suits in Different Shuffle Methods</w:t>
       </w:r>
     </w:p>
     <w:p>
@@ -16360,7 +17190,25 @@
           <w:lang w:val="en-US"/>
         </w:rPr>
         <w:lastRenderedPageBreak/>
-        <w:t xml:space="preserve">Before the data was analysed using any distribution style the cards in each deck were categorised into four suits. A scatterplot such as the one in figure 65 could then be used to display the distribution of suits in each shuffled deck. </w:t>
+        <w:t xml:space="preserve">Before the data was analysed using any distribution style the cards in each deck were categorised into four suits. A scatterplot such as the one in figure </w:t>
+      </w:r>
+      <w:r>
+        <w:rPr>
+          <w:rFonts w:ascii="Arial" w:hAnsi="Arial" w:cs="Arial"/>
+          <w:sz w:val="24"/>
+          <w:szCs w:val="24"/>
+          <w:lang w:val="en-US"/>
+        </w:rPr>
+        <w:t>39</w:t>
+      </w:r>
+      <w:r>
+        <w:rPr>
+          <w:rFonts w:ascii="Arial" w:hAnsi="Arial" w:cs="Arial"/>
+          <w:sz w:val="24"/>
+          <w:szCs w:val="24"/>
+          <w:lang w:val="en-US"/>
+        </w:rPr>
+        <w:t xml:space="preserve"> could then be used to display the distribution of suits in each shuffled deck. </w:t>
       </w:r>
     </w:p>
     <w:p>
@@ -16489,26 +17337,66 @@
           <w:szCs w:val="24"/>
           <w:lang w:val="en-US"/>
         </w:rPr>
-        <w:t>Figure 66. A Bar Chart Showing the Frequency of Poker Hand Outcomes from Sequential Card Draws</w:t>
-      </w:r>
-    </w:p>
-    <w:p>
-      <w:pPr>
-        <w:rPr>
-          <w:rFonts w:ascii="Arial" w:hAnsi="Arial" w:cs="Arial"/>
-          <w:sz w:val="24"/>
-          <w:szCs w:val="24"/>
-          <w:lang w:val="en-US"/>
-        </w:rPr>
-      </w:pPr>
-      <w:r>
-        <w:rPr>
-          <w:rFonts w:ascii="Arial" w:hAnsi="Arial" w:cs="Arial"/>
-          <w:sz w:val="24"/>
-          <w:szCs w:val="24"/>
-          <w:lang w:val="en-US"/>
-        </w:rPr>
-        <w:t>The next test performed on the data was to calculate the frequency of possible poker hands each shuffled deck is capable of producing when drawn through sequentially. This was done with a custom-made function in R, which would take a deck as an input, then using a for loop iterate through the deck in rounds of 5. The possible outcomes of 5 cards considering only suit are: Pair, Two Pair, Three of a Kind, Full House, Four of a Kind, or Five of a Kind. Figure 66 shows the recorded frequencies for each data set.</w:t>
+        <w:t xml:space="preserve">Figure </w:t>
+      </w:r>
+      <w:r>
+        <w:rPr>
+          <w:rFonts w:ascii="Arial" w:hAnsi="Arial" w:cs="Arial"/>
+          <w:i/>
+          <w:iCs/>
+          <w:sz w:val="24"/>
+          <w:szCs w:val="24"/>
+          <w:lang w:val="en-US"/>
+        </w:rPr>
+        <w:t>40</w:t>
+      </w:r>
+      <w:r>
+        <w:rPr>
+          <w:rFonts w:ascii="Arial" w:hAnsi="Arial" w:cs="Arial"/>
+          <w:i/>
+          <w:iCs/>
+          <w:sz w:val="24"/>
+          <w:szCs w:val="24"/>
+          <w:lang w:val="en-US"/>
+        </w:rPr>
+        <w:t>. A Bar Chart Showing the Frequency of Poker Hand Outcomes from Sequential Card Draws</w:t>
+      </w:r>
+    </w:p>
+    <w:p>
+      <w:pPr>
+        <w:rPr>
+          <w:rFonts w:ascii="Arial" w:hAnsi="Arial" w:cs="Arial"/>
+          <w:sz w:val="24"/>
+          <w:szCs w:val="24"/>
+          <w:lang w:val="en-US"/>
+        </w:rPr>
+      </w:pPr>
+      <w:r>
+        <w:rPr>
+          <w:rFonts w:ascii="Arial" w:hAnsi="Arial" w:cs="Arial"/>
+          <w:sz w:val="24"/>
+          <w:szCs w:val="24"/>
+          <w:lang w:val="en-US"/>
+        </w:rPr>
+        <w:t xml:space="preserve">The next test performed on the data was to calculate the frequency of possible poker hands each shuffled deck is capable of producing when drawn through sequentially. This was done with a custom-made function in R, which would take a deck as an input, then using a for loop iterate through the deck in rounds of 5. The possible outcomes of 5 cards considering only suit are: Pair, Two Pair, Three of a Kind, Full House, Four of a Kind, or Five of a Kind. Figure </w:t>
+      </w:r>
+      <w:r>
+        <w:rPr>
+          <w:rFonts w:ascii="Arial" w:hAnsi="Arial" w:cs="Arial"/>
+          <w:sz w:val="24"/>
+          <w:szCs w:val="24"/>
+          <w:lang w:val="en-US"/>
+        </w:rPr>
+        <w:t>40</w:t>
+      </w:r>
+      <w:r>
+        <w:rPr>
+          <w:rFonts w:ascii="Arial" w:hAnsi="Arial" w:cs="Arial"/>
+          <w:sz w:val="24"/>
+          <w:szCs w:val="24"/>
+          <w:lang w:val="en-US"/>
+        </w:rPr>
+        <w:t xml:space="preserve"> shows the recorded frequencies for each data set.</w:t>
       </w:r>
     </w:p>
     <w:p>
@@ -16649,7 +17537,29 @@
           <w:szCs w:val="24"/>
           <w:lang w:val="en-US"/>
         </w:rPr>
-        <w:t>Figure 67. A Bar Chart Showing the Frequency of Poker Hand Outcomes after Non-Sequential Distribution</w:t>
+        <w:t xml:space="preserve">Figure </w:t>
+      </w:r>
+      <w:r>
+        <w:rPr>
+          <w:rFonts w:ascii="Arial" w:hAnsi="Arial" w:cs="Arial"/>
+          <w:i/>
+          <w:iCs/>
+          <w:sz w:val="24"/>
+          <w:szCs w:val="24"/>
+          <w:lang w:val="en-US"/>
+        </w:rPr>
+        <w:t>41</w:t>
+      </w:r>
+      <w:r>
+        <w:rPr>
+          <w:rFonts w:ascii="Arial" w:hAnsi="Arial" w:cs="Arial"/>
+          <w:i/>
+          <w:iCs/>
+          <w:sz w:val="24"/>
+          <w:szCs w:val="24"/>
+          <w:lang w:val="en-US"/>
+        </w:rPr>
+        <w:t>. A Bar Chart Showing the Frequency of Poker Hand Outcomes after Non-Sequential Distribution</w:t>
       </w:r>
     </w:p>
     <w:p>
@@ -17426,7 +18336,29 @@
           <w:szCs w:val="24"/>
           <w:lang w:val="en-US"/>
         </w:rPr>
-        <w:t>Figure 68. A Table of Results for Player Wins/Loses in Poker</w:t>
+        <w:t xml:space="preserve">Figure </w:t>
+      </w:r>
+      <w:r>
+        <w:rPr>
+          <w:rFonts w:ascii="Arial" w:hAnsi="Arial" w:cs="Arial"/>
+          <w:i/>
+          <w:iCs/>
+          <w:sz w:val="24"/>
+          <w:szCs w:val="24"/>
+          <w:lang w:val="en-US"/>
+        </w:rPr>
+        <w:t>42</w:t>
+      </w:r>
+      <w:r>
+        <w:rPr>
+          <w:rFonts w:ascii="Arial" w:hAnsi="Arial" w:cs="Arial"/>
+          <w:i/>
+          <w:iCs/>
+          <w:sz w:val="24"/>
+          <w:szCs w:val="24"/>
+          <w:lang w:val="en-US"/>
+        </w:rPr>
+        <w:t>. A Table of Results for Player Wins/Loses in Poker</w:t>
       </w:r>
     </w:p>
     <w:p>
@@ -17446,7 +18378,25 @@
           <w:lang w:val="en-US"/>
         </w:rPr>
         <w:lastRenderedPageBreak/>
-        <w:t>Figure 68 shows that across the eight rounds played of Poker, player 2 and player 5 had the highest number of wins, while player 3 had the fewest, achieving a total of 0 wins and 4 draws. The results given show no clear indication that any position at the table was preferable to any of the others, especially given if play had continued</w:t>
+        <w:t xml:space="preserve">Figure </w:t>
+      </w:r>
+      <w:r>
+        <w:rPr>
+          <w:rFonts w:ascii="Arial" w:hAnsi="Arial" w:cs="Arial"/>
+          <w:sz w:val="24"/>
+          <w:szCs w:val="24"/>
+          <w:lang w:val="en-US"/>
+        </w:rPr>
+        <w:t>42</w:t>
+      </w:r>
+      <w:r>
+        <w:rPr>
+          <w:rFonts w:ascii="Arial" w:hAnsi="Arial" w:cs="Arial"/>
+          <w:sz w:val="24"/>
+          <w:szCs w:val="24"/>
+          <w:lang w:val="en-US"/>
+        </w:rPr>
+        <w:t xml:space="preserve"> shows that across the eight rounds played of Poker, player 2 and player 5 had the highest number of wins, while player 3 had the fewest, achieving a total of 0 wins and 4 draws. The results given show no clear indication that any position at the table was preferable to any of the others, especially given if play had continued</w:t>
       </w:r>
       <w:r>
         <w:rPr>
@@ -17474,7 +18424,43 @@
           <w:szCs w:val="24"/>
           <w:lang w:val="en-US"/>
         </w:rPr>
-        <w:t>A clear difference between the C# data shown in figure 66 and 67 is the lack of hands with combinations above a Pair. Between both implementations only a single Three of a Kind hand was achieved. This could be explained by both the distribution of cards between players, in which the previously seen groups of two or three cards from the same suit have been divided further and often leave players with few cards in the hand</w:t>
+        <w:t xml:space="preserve">A clear difference between the C# data shown in figure </w:t>
+      </w:r>
+      <w:r>
+        <w:rPr>
+          <w:rFonts w:ascii="Arial" w:hAnsi="Arial" w:cs="Arial"/>
+          <w:sz w:val="24"/>
+          <w:szCs w:val="24"/>
+          <w:lang w:val="en-US"/>
+        </w:rPr>
+        <w:t>40</w:t>
+      </w:r>
+      <w:r>
+        <w:rPr>
+          <w:rFonts w:ascii="Arial" w:hAnsi="Arial" w:cs="Arial"/>
+          <w:sz w:val="24"/>
+          <w:szCs w:val="24"/>
+          <w:lang w:val="en-US"/>
+        </w:rPr>
+        <w:t xml:space="preserve"> and </w:t>
+      </w:r>
+      <w:r>
+        <w:rPr>
+          <w:rFonts w:ascii="Arial" w:hAnsi="Arial" w:cs="Arial"/>
+          <w:sz w:val="24"/>
+          <w:szCs w:val="24"/>
+          <w:lang w:val="en-US"/>
+        </w:rPr>
+        <w:t>41</w:t>
+      </w:r>
+      <w:r>
+        <w:rPr>
+          <w:rFonts w:ascii="Arial" w:hAnsi="Arial" w:cs="Arial"/>
+          <w:sz w:val="24"/>
+          <w:szCs w:val="24"/>
+          <w:lang w:val="en-US"/>
+        </w:rPr>
+        <w:t xml:space="preserve"> is the lack of hands with combinations above a Pair. Between both implementations only a single Three of a Kind hand was achieved. This could be explained by both the distribution of cards between players, in which the previously seen groups of two or three cards from the same suit have been divided further and often leave players with few cards in the hand</w:t>
       </w:r>
       <w:r>
         <w:rPr>
@@ -17604,7 +18590,29 @@
           <w:szCs w:val="24"/>
           <w:lang w:val="en-US"/>
         </w:rPr>
-        <w:t>Figure 69. A Bar Chart Showing the Frequency of Poker Hand Outcomes after Alternative Non-Sequential Distribution</w:t>
+        <w:t xml:space="preserve">Figure </w:t>
+      </w:r>
+      <w:r>
+        <w:rPr>
+          <w:rFonts w:ascii="Arial" w:hAnsi="Arial" w:cs="Arial"/>
+          <w:i/>
+          <w:iCs/>
+          <w:sz w:val="24"/>
+          <w:szCs w:val="24"/>
+          <w:lang w:val="en-US"/>
+        </w:rPr>
+        <w:t>43</w:t>
+      </w:r>
+      <w:r>
+        <w:rPr>
+          <w:rFonts w:ascii="Arial" w:hAnsi="Arial" w:cs="Arial"/>
+          <w:i/>
+          <w:iCs/>
+          <w:sz w:val="24"/>
+          <w:szCs w:val="24"/>
+          <w:lang w:val="en-US"/>
+        </w:rPr>
+        <w:t>. A Bar Chart Showing the Frequency of Poker Hand Outcomes after Alternative Non-Sequential Distribution</w:t>
       </w:r>
     </w:p>
     <w:p>
@@ -18409,45 +19417,148 @@
           <w:szCs w:val="24"/>
           <w:lang w:val="en-US"/>
         </w:rPr>
-        <w:t>Figure 70. A Table of Results for Player Wins/Loses in Texas Hold ‘Em Poker</w:t>
-      </w:r>
-    </w:p>
-    <w:p>
-      <w:pPr>
-        <w:rPr>
-          <w:rFonts w:ascii="Arial" w:hAnsi="Arial" w:cs="Arial"/>
-          <w:sz w:val="24"/>
-          <w:szCs w:val="24"/>
-          <w:lang w:val="en-US"/>
-        </w:rPr>
-      </w:pPr>
-      <w:r>
-        <w:rPr>
-          <w:rFonts w:ascii="Arial" w:hAnsi="Arial" w:cs="Arial"/>
-          <w:sz w:val="24"/>
-          <w:szCs w:val="24"/>
-          <w:lang w:val="en-US"/>
-        </w:rPr>
-        <w:t>Figure 70 shows that across the eight rounds played, player 5 had the highest number of wins while players 2,3 and 6 were unable to win with any of the hands available to them. It is difficult to say whether the poorer performance of player 3 and the better performance of player 5 was due only because of their position at the table or whether this was caused by the selection of cards offered to the players. Because of the results given in figure 68, it cannot be stated with certainty that the position of the players at the table gave an inherent advantage.</w:t>
-      </w:r>
-    </w:p>
-    <w:p>
-      <w:pPr>
-        <w:rPr>
-          <w:rFonts w:ascii="Arial" w:hAnsi="Arial" w:cs="Arial"/>
-          <w:sz w:val="24"/>
-          <w:szCs w:val="24"/>
-          <w:lang w:val="en-US"/>
-        </w:rPr>
-      </w:pPr>
-      <w:r>
-        <w:rPr>
-          <w:rFonts w:ascii="Arial" w:hAnsi="Arial" w:cs="Arial"/>
-          <w:sz w:val="24"/>
-          <w:szCs w:val="24"/>
-          <w:lang w:val="en-US"/>
-        </w:rPr>
-        <w:t>The C# implementations seen in figure 69 feature a more diverse set of outcomes than those seen in figure 67. This increase in diversity for outcomes was most likely caused by the new distribution method providing not only two additional cards to form hands with but also by the addition of the river which draws cards sequentially from the deck instead of being dealt among all the players at the table.</w:t>
+        <w:t xml:space="preserve">Figure </w:t>
+      </w:r>
+      <w:r>
+        <w:rPr>
+          <w:rFonts w:ascii="Arial" w:hAnsi="Arial" w:cs="Arial"/>
+          <w:i/>
+          <w:iCs/>
+          <w:sz w:val="24"/>
+          <w:szCs w:val="24"/>
+          <w:lang w:val="en-US"/>
+        </w:rPr>
+        <w:t>44</w:t>
+      </w:r>
+      <w:r>
+        <w:rPr>
+          <w:rFonts w:ascii="Arial" w:hAnsi="Arial" w:cs="Arial"/>
+          <w:i/>
+          <w:iCs/>
+          <w:sz w:val="24"/>
+          <w:szCs w:val="24"/>
+          <w:lang w:val="en-US"/>
+        </w:rPr>
+        <w:t>. A Table of Results for Player Wins/Loses in Texas Hold ‘Em Poker</w:t>
+      </w:r>
+    </w:p>
+    <w:p>
+      <w:pPr>
+        <w:rPr>
+          <w:rFonts w:ascii="Arial" w:hAnsi="Arial" w:cs="Arial"/>
+          <w:sz w:val="24"/>
+          <w:szCs w:val="24"/>
+          <w:lang w:val="en-US"/>
+        </w:rPr>
+      </w:pPr>
+      <w:r>
+        <w:rPr>
+          <w:rFonts w:ascii="Arial" w:hAnsi="Arial" w:cs="Arial"/>
+          <w:sz w:val="24"/>
+          <w:szCs w:val="24"/>
+          <w:lang w:val="en-US"/>
+        </w:rPr>
+        <w:t xml:space="preserve">Figure </w:t>
+      </w:r>
+      <w:r>
+        <w:rPr>
+          <w:rFonts w:ascii="Arial" w:hAnsi="Arial" w:cs="Arial"/>
+          <w:sz w:val="24"/>
+          <w:szCs w:val="24"/>
+          <w:lang w:val="en-US"/>
+        </w:rPr>
+        <w:t>44</w:t>
+      </w:r>
+      <w:r>
+        <w:rPr>
+          <w:rFonts w:ascii="Arial" w:hAnsi="Arial" w:cs="Arial"/>
+          <w:sz w:val="24"/>
+          <w:szCs w:val="24"/>
+          <w:lang w:val="en-US"/>
+        </w:rPr>
+        <w:t xml:space="preserve"> shows that across the eight rounds played, player 5 had the highest number of wins while players 2,3 and 6 were unable to win with any of the hands available to them. It is difficult to say whether the poorer performance of player 3 and the better performance of player 5 was due only because of their position at the table or whether this was caused by the selection of cards offered to the players. Because of the results given in figure </w:t>
+      </w:r>
+      <w:r>
+        <w:rPr>
+          <w:rFonts w:ascii="Arial" w:hAnsi="Arial" w:cs="Arial"/>
+          <w:sz w:val="24"/>
+          <w:szCs w:val="24"/>
+          <w:lang w:val="en-US"/>
+        </w:rPr>
+        <w:t>42</w:t>
+      </w:r>
+      <w:r>
+        <w:rPr>
+          <w:rFonts w:ascii="Arial" w:hAnsi="Arial" w:cs="Arial"/>
+          <w:sz w:val="24"/>
+          <w:szCs w:val="24"/>
+          <w:lang w:val="en-US"/>
+        </w:rPr>
+        <w:t>, it cannot be stated with certainty that the position of the players at the table gave an inherent advantage.</w:t>
+      </w:r>
+    </w:p>
+    <w:p>
+      <w:pPr>
+        <w:rPr>
+          <w:rFonts w:ascii="Arial" w:hAnsi="Arial" w:cs="Arial"/>
+          <w:sz w:val="24"/>
+          <w:szCs w:val="24"/>
+          <w:lang w:val="en-US"/>
+        </w:rPr>
+      </w:pPr>
+      <w:r>
+        <w:rPr>
+          <w:rFonts w:ascii="Arial" w:hAnsi="Arial" w:cs="Arial"/>
+          <w:sz w:val="24"/>
+          <w:szCs w:val="24"/>
+          <w:lang w:val="en-US"/>
+        </w:rPr>
+        <w:t xml:space="preserve">The C# implementations seen in figure </w:t>
+      </w:r>
+      <w:r>
+        <w:rPr>
+          <w:rFonts w:ascii="Arial" w:hAnsi="Arial" w:cs="Arial"/>
+          <w:sz w:val="24"/>
+          <w:szCs w:val="24"/>
+          <w:lang w:val="en-US"/>
+        </w:rPr>
+        <w:t>43</w:t>
+      </w:r>
+      <w:r>
+        <w:rPr>
+          <w:rFonts w:ascii="Arial" w:hAnsi="Arial" w:cs="Arial"/>
+          <w:sz w:val="24"/>
+          <w:szCs w:val="24"/>
+          <w:lang w:val="en-US"/>
+        </w:rPr>
+        <w:t xml:space="preserve"> feature a more diverse set of outcomes than those seen in figure </w:t>
+      </w:r>
+      <w:r>
+        <w:rPr>
+          <w:rFonts w:ascii="Arial" w:hAnsi="Arial" w:cs="Arial"/>
+          <w:sz w:val="24"/>
+          <w:szCs w:val="24"/>
+          <w:lang w:val="en-US"/>
+        </w:rPr>
+        <w:t>4</w:t>
+      </w:r>
+      <w:r>
+        <w:rPr>
+          <w:rFonts w:ascii="Arial" w:hAnsi="Arial" w:cs="Arial"/>
+          <w:sz w:val="24"/>
+          <w:szCs w:val="24"/>
+          <w:lang w:val="en-US"/>
+        </w:rPr>
+        <w:t>1</w:t>
+      </w:r>
+      <w:r>
+        <w:rPr>
+          <w:rFonts w:ascii="Arial" w:hAnsi="Arial" w:cs="Arial"/>
+          <w:sz w:val="24"/>
+          <w:szCs w:val="24"/>
+          <w:lang w:val="en-US"/>
+        </w:rPr>
+        <w:t>. This increase in diversity for outcomes was most likely caused by the new distribution method providing not only two additional cards to form hands with but also by the addition of the river which draws cards sequentially from the deck instead of being dealt among all the players at the table.</w:t>
       </w:r>
     </w:p>
     <w:p>
@@ -18485,7 +19596,25 @@
           <w:szCs w:val="24"/>
           <w:lang w:val="en-US"/>
         </w:rPr>
-        <w:t>The physical datasets Real Card Shuffle 1 and Real Card Shuffle 2 remained mostly unchanged compared to their poker results, although Shuffle 1 showed a far higher frequency of High Card hands. Real Card Shuffle 3 presented what at first appeared to be a purely anomalous set of results, with five out of the six hands being Flushes. While this is incredibly unlikely, this can be explained by examining the distributions shown in figure 65. The larger groups of matching suits, especially the group of Diamonds near the beginning of the deck, meant that any player dealt at least one Diamond was able to achieve a Flush using the cards on the river.</w:t>
+        <w:t xml:space="preserve">The physical datasets Real Card Shuffle 1 and Real Card Shuffle 2 remained mostly unchanged compared to their poker results, although Shuffle 1 showed a far higher frequency of High Card hands. Real Card Shuffle 3 presented what at first appeared to be a purely anomalous set of results, with five out of the six hands being Flushes. While this is incredibly unlikely, this can be explained by examining the distributions shown in figure </w:t>
+      </w:r>
+      <w:r>
+        <w:rPr>
+          <w:rFonts w:ascii="Arial" w:hAnsi="Arial" w:cs="Arial"/>
+          <w:sz w:val="24"/>
+          <w:szCs w:val="24"/>
+          <w:lang w:val="en-US"/>
+        </w:rPr>
+        <w:t>39</w:t>
+      </w:r>
+      <w:r>
+        <w:rPr>
+          <w:rFonts w:ascii="Arial" w:hAnsi="Arial" w:cs="Arial"/>
+          <w:sz w:val="24"/>
+          <w:szCs w:val="24"/>
+          <w:lang w:val="en-US"/>
+        </w:rPr>
+        <w:t>. The larger groups of matching suits, especially the group of Diamonds near the beginning of the deck, meant that any player dealt at least one Diamond was able to achieve a Flush using the cards on the river.</w:t>
       </w:r>
     </w:p>
     <w:p>
@@ -19549,7 +20678,29 @@
           <w:szCs w:val="24"/>
           <w:lang w:val="en-US"/>
         </w:rPr>
-        <w:t>Figure 71. A Table of Results for the Runs Test</w:t>
+        <w:t xml:space="preserve">Figure </w:t>
+      </w:r>
+      <w:r>
+        <w:rPr>
+          <w:rFonts w:ascii="Arial" w:hAnsi="Arial" w:cs="Arial"/>
+          <w:i/>
+          <w:iCs/>
+          <w:sz w:val="24"/>
+          <w:szCs w:val="24"/>
+          <w:lang w:val="en-US"/>
+        </w:rPr>
+        <w:t>45</w:t>
+      </w:r>
+      <w:r>
+        <w:rPr>
+          <w:rFonts w:ascii="Arial" w:hAnsi="Arial" w:cs="Arial"/>
+          <w:i/>
+          <w:iCs/>
+          <w:sz w:val="24"/>
+          <w:szCs w:val="24"/>
+          <w:lang w:val="en-US"/>
+        </w:rPr>
+        <w:t>. A Table of Results for the Runs Test</w:t>
       </w:r>
     </w:p>
     <w:p>
@@ -19622,7 +20773,29 @@
           <w:szCs w:val="24"/>
           <w:lang w:val="en-US"/>
         </w:rPr>
-        <w:t>Figure 72. A Bar Chart Showing P-Values of Collected Runs Test Data</w:t>
+        <w:t xml:space="preserve">Figure </w:t>
+      </w:r>
+      <w:r>
+        <w:rPr>
+          <w:rFonts w:ascii="Arial" w:hAnsi="Arial" w:cs="Arial"/>
+          <w:i/>
+          <w:iCs/>
+          <w:sz w:val="24"/>
+          <w:szCs w:val="24"/>
+          <w:lang w:val="en-US"/>
+        </w:rPr>
+        <w:t>46</w:t>
+      </w:r>
+      <w:r>
+        <w:rPr>
+          <w:rFonts w:ascii="Arial" w:hAnsi="Arial" w:cs="Arial"/>
+          <w:i/>
+          <w:iCs/>
+          <w:sz w:val="24"/>
+          <w:szCs w:val="24"/>
+          <w:lang w:val="en-US"/>
+        </w:rPr>
+        <w:t>. A Bar Chart Showing P-Values of Collected Runs Test Data</w:t>
       </w:r>
     </w:p>
     <w:p>
@@ -21240,7 +22413,29 @@
           <w:szCs w:val="24"/>
           <w:lang w:val="en-US"/>
         </w:rPr>
-        <w:t>Figure 73. A Table of Results for the Serial Correlation Test</w:t>
+        <w:t xml:space="preserve">Figure </w:t>
+      </w:r>
+      <w:r>
+        <w:rPr>
+          <w:rFonts w:ascii="Arial" w:hAnsi="Arial" w:cs="Arial"/>
+          <w:i/>
+          <w:iCs/>
+          <w:sz w:val="24"/>
+          <w:szCs w:val="24"/>
+          <w:lang w:val="en-US"/>
+        </w:rPr>
+        <w:t>47</w:t>
+      </w:r>
+      <w:r>
+        <w:rPr>
+          <w:rFonts w:ascii="Arial" w:hAnsi="Arial" w:cs="Arial"/>
+          <w:i/>
+          <w:iCs/>
+          <w:sz w:val="24"/>
+          <w:szCs w:val="24"/>
+          <w:lang w:val="en-US"/>
+        </w:rPr>
+        <w:t>. A Table of Results for the Serial Correlation Test</w:t>
       </w:r>
     </w:p>
     <w:p>
@@ -21315,26 +22510,66 @@
           <w:szCs w:val="24"/>
           <w:lang w:val="en-US"/>
         </w:rPr>
-        <w:t>Figure 74. A Scatterplot Showing the Test Statistics and P-Values from Serial Correlation Testing</w:t>
-      </w:r>
-    </w:p>
-    <w:p>
-      <w:pPr>
-        <w:rPr>
-          <w:rFonts w:ascii="Arial" w:hAnsi="Arial" w:cs="Arial"/>
-          <w:sz w:val="24"/>
-          <w:szCs w:val="24"/>
-          <w:lang w:val="en-US"/>
-        </w:rPr>
-      </w:pPr>
-      <w:r>
-        <w:rPr>
-          <w:rFonts w:ascii="Arial" w:hAnsi="Arial" w:cs="Arial"/>
-          <w:sz w:val="24"/>
-          <w:szCs w:val="24"/>
-          <w:lang w:val="en-US"/>
-        </w:rPr>
-        <w:t>When viewing the C# data within figure 74, the plot shows that the Seeded and Cryptographic implementations performed better than the Unseeded implementation. Both scored a test statistic close to 0 while also having a reasonable P-value.</w:t>
+        <w:t xml:space="preserve">Figure </w:t>
+      </w:r>
+      <w:r>
+        <w:rPr>
+          <w:rFonts w:ascii="Arial" w:hAnsi="Arial" w:cs="Arial"/>
+          <w:i/>
+          <w:iCs/>
+          <w:sz w:val="24"/>
+          <w:szCs w:val="24"/>
+          <w:lang w:val="en-US"/>
+        </w:rPr>
+        <w:t>48</w:t>
+      </w:r>
+      <w:r>
+        <w:rPr>
+          <w:rFonts w:ascii="Arial" w:hAnsi="Arial" w:cs="Arial"/>
+          <w:i/>
+          <w:iCs/>
+          <w:sz w:val="24"/>
+          <w:szCs w:val="24"/>
+          <w:lang w:val="en-US"/>
+        </w:rPr>
+        <w:t>. A Scatterplot Showing the Test Statistics and P-Values from Serial Correlation Testing</w:t>
+      </w:r>
+    </w:p>
+    <w:p>
+      <w:pPr>
+        <w:rPr>
+          <w:rFonts w:ascii="Arial" w:hAnsi="Arial" w:cs="Arial"/>
+          <w:sz w:val="24"/>
+          <w:szCs w:val="24"/>
+          <w:lang w:val="en-US"/>
+        </w:rPr>
+      </w:pPr>
+      <w:r>
+        <w:rPr>
+          <w:rFonts w:ascii="Arial" w:hAnsi="Arial" w:cs="Arial"/>
+          <w:sz w:val="24"/>
+          <w:szCs w:val="24"/>
+          <w:lang w:val="en-US"/>
+        </w:rPr>
+        <w:t xml:space="preserve">When viewing the C# data within figure </w:t>
+      </w:r>
+      <w:r>
+        <w:rPr>
+          <w:rFonts w:ascii="Arial" w:hAnsi="Arial" w:cs="Arial"/>
+          <w:sz w:val="24"/>
+          <w:szCs w:val="24"/>
+          <w:lang w:val="en-US"/>
+        </w:rPr>
+        <w:t>48</w:t>
+      </w:r>
+      <w:r>
+        <w:rPr>
+          <w:rFonts w:ascii="Arial" w:hAnsi="Arial" w:cs="Arial"/>
+          <w:sz w:val="24"/>
+          <w:szCs w:val="24"/>
+          <w:lang w:val="en-US"/>
+        </w:rPr>
+        <w:t>, the plot shows that the Seeded and Cryptographic implementations performed better than the Unseeded implementation. Both scored a test statistic close to 0 while also having a reasonable P-value.</w:t>
       </w:r>
     </w:p>
     <w:p>
@@ -21446,7 +22681,25 @@
           <w:szCs w:val="24"/>
           <w:lang w:val="en-US"/>
         </w:rPr>
-        <w:t>Unsurprisingly, the Lehmer Generator implementations were among the best performing datasets in figure 74. This was expected</w:t>
+        <w:t xml:space="preserve">Unsurprisingly, the Lehmer Generator implementations were among the best performing datasets in figure </w:t>
+      </w:r>
+      <w:r>
+        <w:rPr>
+          <w:rFonts w:ascii="Arial" w:hAnsi="Arial" w:cs="Arial"/>
+          <w:sz w:val="24"/>
+          <w:szCs w:val="24"/>
+          <w:lang w:val="en-US"/>
+        </w:rPr>
+        <w:t>48</w:t>
+      </w:r>
+      <w:r>
+        <w:rPr>
+          <w:rFonts w:ascii="Arial" w:hAnsi="Arial" w:cs="Arial"/>
+          <w:sz w:val="24"/>
+          <w:szCs w:val="24"/>
+          <w:lang w:val="en-US"/>
+        </w:rPr>
+        <w:t>. This was expected</w:t>
       </w:r>
       <w:r>
         <w:rPr>
@@ -23073,7 +24326,29 @@
           <w:szCs w:val="24"/>
           <w:lang w:val="en-US"/>
         </w:rPr>
-        <w:t>Figure 75. A Table of Results for the Birthday Spacings Test</w:t>
+        <w:t xml:space="preserve">Figure </w:t>
+      </w:r>
+      <w:r>
+        <w:rPr>
+          <w:rFonts w:ascii="Arial" w:hAnsi="Arial" w:cs="Arial"/>
+          <w:i/>
+          <w:iCs/>
+          <w:sz w:val="24"/>
+          <w:szCs w:val="24"/>
+          <w:lang w:val="en-US"/>
+        </w:rPr>
+        <w:t>49</w:t>
+      </w:r>
+      <w:r>
+        <w:rPr>
+          <w:rFonts w:ascii="Arial" w:hAnsi="Arial" w:cs="Arial"/>
+          <w:i/>
+          <w:iCs/>
+          <w:sz w:val="24"/>
+          <w:szCs w:val="24"/>
+          <w:lang w:val="en-US"/>
+        </w:rPr>
+        <w:t>. A Table of Results for the Birthday Spacings Test</w:t>
       </w:r>
     </w:p>
     <w:p>
@@ -23147,7 +24422,29 @@
           <w:szCs w:val="24"/>
           <w:lang w:val="en-US"/>
         </w:rPr>
-        <w:t>Figure 76. A Bar Chart Showing the Results of the Birthday Spacings Test</w:t>
+        <w:t xml:space="preserve">Figure </w:t>
+      </w:r>
+      <w:r>
+        <w:rPr>
+          <w:rFonts w:ascii="Arial" w:hAnsi="Arial" w:cs="Arial"/>
+          <w:i/>
+          <w:iCs/>
+          <w:sz w:val="24"/>
+          <w:szCs w:val="24"/>
+          <w:lang w:val="en-US"/>
+        </w:rPr>
+        <w:t>50</w:t>
+      </w:r>
+      <w:r>
+        <w:rPr>
+          <w:rFonts w:ascii="Arial" w:hAnsi="Arial" w:cs="Arial"/>
+          <w:i/>
+          <w:iCs/>
+          <w:sz w:val="24"/>
+          <w:szCs w:val="24"/>
+          <w:lang w:val="en-US"/>
+        </w:rPr>
+        <w:t>. A Bar Chart Showing the Results of the Birthday Spacings Test</w:t>
       </w:r>
     </w:p>
     <w:p>

</xml_diff>

<commit_message>
Updated analysis graphs to include expected values
</commit_message>
<xml_diff>
--- a/Report/ReportDraft.docx
+++ b/Report/ReportDraft.docx
@@ -145,7 +145,47 @@
           <w:szCs w:val="24"/>
           <w:lang w:val="en-US"/>
         </w:rPr>
-        <w:t>). Even the most predictable pseudorandom generators, such as IBM’s notorious RANDU, are often capable of creating a sequence that at a glance appears to be random. Attempting to define what a random sequence looks like using only human intuition is an impossible task. Everyone has their own biases on what random looks like, from the expected number of sequential repetitions in a sequence to the ratio of heads to tails when flipping coins. The equanimity of your average tosser of coins depends upon a law…which ensures that he will not upset himself by losing too much nor upset his opponent by winning too often (</w:t>
+        <w:t xml:space="preserve">). Even the most predictable pseudorandom generators, such as IBM’s notorious RANDU, are often capable of creating a sequence that </w:t>
+      </w:r>
+      <w:proofErr w:type="gramStart"/>
+      <w:r>
+        <w:rPr>
+          <w:rFonts w:ascii="Arial" w:hAnsi="Arial" w:cs="Arial"/>
+          <w:sz w:val="24"/>
+          <w:szCs w:val="24"/>
+          <w:lang w:val="en-US"/>
+        </w:rPr>
+        <w:t>at a glance</w:t>
+      </w:r>
+      <w:proofErr w:type="gramEnd"/>
+      <w:r>
+        <w:rPr>
+          <w:rFonts w:ascii="Arial" w:hAnsi="Arial" w:cs="Arial"/>
+          <w:sz w:val="24"/>
+          <w:szCs w:val="24"/>
+          <w:lang w:val="en-US"/>
+        </w:rPr>
+        <w:t xml:space="preserve"> appears to be random. Attempting to define what a random sequence looks like using only human intuition is an impossible task. Everyone has their own biases on what random looks like, from the expected number of sequential repetitions in a sequence to the ratio of heads to tails when flipping coins. The equanimity of your average </w:t>
+      </w:r>
+      <w:proofErr w:type="spellStart"/>
+      <w:r>
+        <w:rPr>
+          <w:rFonts w:ascii="Arial" w:hAnsi="Arial" w:cs="Arial"/>
+          <w:sz w:val="24"/>
+          <w:szCs w:val="24"/>
+          <w:lang w:val="en-US"/>
+        </w:rPr>
+        <w:t>tosser</w:t>
+      </w:r>
+      <w:proofErr w:type="spellEnd"/>
+      <w:r>
+        <w:rPr>
+          <w:rFonts w:ascii="Arial" w:hAnsi="Arial" w:cs="Arial"/>
+          <w:sz w:val="24"/>
+          <w:szCs w:val="24"/>
+          <w:lang w:val="en-US"/>
+        </w:rPr>
+        <w:t xml:space="preserve"> of coins depends upon a law…which ensures that he will not upset himself by losing too much nor upset his opponent by winning too often (</w:t>
       </w:r>
       <w:r>
         <w:rPr>
@@ -202,7 +242,27 @@
           <w:szCs w:val="24"/>
           <w:lang w:val="en-US"/>
         </w:rPr>
-        <w:t xml:space="preserve"> to evaluate a collection of pseudorandom algorithms, to compare them to true random number generators and to test their versatility, seeing how close a pseudorandom algorithm is capable of getting to a true random generator. These tests </w:t>
+        <w:t xml:space="preserve"> to evaluate a collection of pseudorandom algorithms, to compare them to true random number generators and to test their versatility, seeing how close a pseudorandom algorithm </w:t>
+      </w:r>
+      <w:proofErr w:type="gramStart"/>
+      <w:r>
+        <w:rPr>
+          <w:rFonts w:ascii="Arial" w:hAnsi="Arial" w:cs="Arial"/>
+          <w:sz w:val="24"/>
+          <w:szCs w:val="24"/>
+          <w:lang w:val="en-US"/>
+        </w:rPr>
+        <w:t>is capable of getting</w:t>
+      </w:r>
+      <w:proofErr w:type="gramEnd"/>
+      <w:r>
+        <w:rPr>
+          <w:rFonts w:ascii="Arial" w:hAnsi="Arial" w:cs="Arial"/>
+          <w:sz w:val="24"/>
+          <w:szCs w:val="24"/>
+          <w:lang w:val="en-US"/>
+        </w:rPr>
+        <w:t xml:space="preserve"> to a true random generator. These tests </w:t>
       </w:r>
       <w:r>
         <w:rPr>
@@ -256,7 +316,27 @@
           <w:szCs w:val="24"/>
           <w:lang w:val="en-US"/>
         </w:rPr>
-        <w:t>deck of cards, dice and coins.</w:t>
+        <w:t xml:space="preserve">deck of cards, </w:t>
+      </w:r>
+      <w:proofErr w:type="gramStart"/>
+      <w:r>
+        <w:rPr>
+          <w:rFonts w:ascii="Arial" w:hAnsi="Arial" w:cs="Arial"/>
+          <w:sz w:val="24"/>
+          <w:szCs w:val="24"/>
+          <w:lang w:val="en-US"/>
+        </w:rPr>
+        <w:t>dice</w:t>
+      </w:r>
+      <w:proofErr w:type="gramEnd"/>
+      <w:r>
+        <w:rPr>
+          <w:rFonts w:ascii="Arial" w:hAnsi="Arial" w:cs="Arial"/>
+          <w:sz w:val="24"/>
+          <w:szCs w:val="24"/>
+          <w:lang w:val="en-US"/>
+        </w:rPr>
+        <w:t xml:space="preserve"> and coins.</w:t>
       </w:r>
       <w:r>
         <w:rPr>
@@ -898,6 +978,7 @@
         </w:rPr>
         <w:t xml:space="preserve"> After a review from computer scientists in 1993 (</w:t>
       </w:r>
+      <w:proofErr w:type="spellStart"/>
       <w:r>
         <w:rPr>
           <w:rFonts w:ascii="Arial" w:hAnsi="Arial" w:cs="Arial"/>
@@ -907,170 +988,9 @@
           <w:szCs w:val="24"/>
           <w:lang w:val="en-US"/>
         </w:rPr>
-        <w:t>Marsagilia, Sullivan, 1993</w:t>
-      </w:r>
-      <w:r>
-        <w:rPr>
-          <w:rFonts w:ascii="Arial" w:hAnsi="Arial" w:cs="Arial"/>
-          <w:sz w:val="24"/>
-          <w:szCs w:val="24"/>
-          <w:lang w:val="en-US"/>
-        </w:rPr>
-        <w:t>)</w:t>
-      </w:r>
-      <w:r>
-        <w:rPr>
-          <w:rFonts w:ascii="Arial" w:hAnsi="Arial" w:cs="Arial"/>
-          <w:sz w:val="24"/>
-          <w:szCs w:val="24"/>
-          <w:lang w:val="en-US"/>
-        </w:rPr>
-        <w:t>,</w:t>
-      </w:r>
-      <w:r>
-        <w:rPr>
-          <w:rFonts w:ascii="Arial" w:hAnsi="Arial" w:cs="Arial"/>
-          <w:sz w:val="24"/>
-          <w:szCs w:val="24"/>
-          <w:lang w:val="en-US"/>
-        </w:rPr>
-        <w:t xml:space="preserve"> the Lehmer generator</w:t>
-      </w:r>
-      <w:r>
-        <w:rPr>
-          <w:rFonts w:ascii="Arial" w:hAnsi="Arial" w:cs="Arial"/>
-          <w:sz w:val="24"/>
-          <w:szCs w:val="24"/>
-          <w:lang w:val="en-US"/>
-        </w:rPr>
-        <w:t xml:space="preserve"> from Park and Miller’s original </w:t>
-      </w:r>
-      <w:r>
-        <w:rPr>
-          <w:rFonts w:ascii="Arial" w:hAnsi="Arial" w:cs="Arial"/>
-          <w:sz w:val="24"/>
-          <w:szCs w:val="24"/>
-          <w:lang w:val="en-US"/>
-        </w:rPr>
-        <w:t xml:space="preserve">paper was updated to feature a new base multiplier </w:t>
-      </w:r>
-      <w:r>
-        <w:rPr>
-          <w:rFonts w:ascii="Arial" w:hAnsi="Arial" w:cs="Arial"/>
-          <w:sz w:val="24"/>
-          <w:szCs w:val="24"/>
-          <w:lang w:val="en-US"/>
-        </w:rPr>
-        <w:t>value</w:t>
-      </w:r>
-      <w:r>
-        <w:rPr>
-          <w:rFonts w:ascii="Arial" w:hAnsi="Arial" w:cs="Arial"/>
-          <w:sz w:val="24"/>
-          <w:szCs w:val="24"/>
-          <w:lang w:val="en-US"/>
-        </w:rPr>
-        <w:t>, which served to reduce reproducibility and predictability.</w:t>
-      </w:r>
-      <w:r>
-        <w:rPr>
-          <w:rFonts w:ascii="Arial" w:hAnsi="Arial" w:cs="Arial"/>
-          <w:sz w:val="24"/>
-          <w:szCs w:val="24"/>
-          <w:lang w:val="en-US"/>
-        </w:rPr>
-        <w:t xml:space="preserve"> </w:t>
-      </w:r>
-      <w:r>
-        <w:rPr>
-          <w:rFonts w:ascii="Arial" w:hAnsi="Arial" w:cs="Arial"/>
-          <w:sz w:val="24"/>
-          <w:szCs w:val="24"/>
-          <w:lang w:val="en-US"/>
-        </w:rPr>
-        <w:t xml:space="preserve">Both versions of the </w:t>
-      </w:r>
-      <w:r>
-        <w:rPr>
-          <w:rFonts w:ascii="Arial" w:hAnsi="Arial" w:cs="Arial"/>
-          <w:sz w:val="24"/>
-          <w:szCs w:val="24"/>
-          <w:lang w:val="en-US"/>
-        </w:rPr>
-        <w:t xml:space="preserve">Lehmer generator </w:t>
-      </w:r>
-      <w:r>
-        <w:rPr>
-          <w:rFonts w:ascii="Arial" w:hAnsi="Arial" w:cs="Arial"/>
-          <w:sz w:val="24"/>
-          <w:szCs w:val="24"/>
-          <w:lang w:val="en-US"/>
-        </w:rPr>
-        <w:t>are</w:t>
-      </w:r>
-      <w:r>
-        <w:rPr>
-          <w:rFonts w:ascii="Arial" w:hAnsi="Arial" w:cs="Arial"/>
-          <w:sz w:val="24"/>
-          <w:szCs w:val="24"/>
-          <w:lang w:val="en-US"/>
-        </w:rPr>
-        <w:t xml:space="preserve"> </w:t>
-      </w:r>
-      <w:r>
-        <w:rPr>
-          <w:rFonts w:ascii="Arial" w:hAnsi="Arial" w:cs="Arial"/>
-          <w:sz w:val="24"/>
-          <w:szCs w:val="24"/>
-          <w:lang w:val="en-US"/>
-        </w:rPr>
-        <w:t xml:space="preserve">provided as standard </w:t>
-      </w:r>
-      <w:r>
-        <w:rPr>
-          <w:rFonts w:ascii="Arial" w:hAnsi="Arial" w:cs="Arial"/>
-          <w:sz w:val="24"/>
-          <w:szCs w:val="24"/>
-          <w:lang w:val="en-US"/>
-        </w:rPr>
-        <w:t xml:space="preserve">in modern </w:t>
-      </w:r>
-      <w:r>
-        <w:rPr>
-          <w:rFonts w:ascii="Arial" w:hAnsi="Arial" w:cs="Arial"/>
-          <w:sz w:val="24"/>
-          <w:szCs w:val="24"/>
-          <w:lang w:val="en-US"/>
-        </w:rPr>
-        <w:t>languages</w:t>
-      </w:r>
-      <w:r>
-        <w:rPr>
-          <w:rFonts w:ascii="Arial" w:hAnsi="Arial" w:cs="Arial"/>
-          <w:sz w:val="24"/>
-          <w:szCs w:val="24"/>
-          <w:lang w:val="en-US"/>
-        </w:rPr>
-        <w:t xml:space="preserve"> such as C++11’s minstd_rand</w:t>
-      </w:r>
-      <w:r>
-        <w:rPr>
-          <w:rFonts w:ascii="Arial" w:hAnsi="Arial" w:cs="Arial"/>
-          <w:sz w:val="24"/>
-          <w:szCs w:val="24"/>
-          <w:lang w:val="en-US"/>
-        </w:rPr>
-        <w:t xml:space="preserve"> functions </w:t>
-      </w:r>
-      <w:r>
-        <w:rPr>
-          <w:rFonts w:ascii="Arial" w:hAnsi="Arial" w:cs="Arial"/>
-          <w:sz w:val="24"/>
-          <w:szCs w:val="24"/>
-          <w:lang w:val="en-US"/>
-        </w:rPr>
-        <w:t>(</w:t>
-      </w:r>
+        <w:t>Marsagilia</w:t>
+      </w:r>
+      <w:proofErr w:type="spellEnd"/>
       <w:r>
         <w:rPr>
           <w:rFonts w:ascii="Arial" w:hAnsi="Arial" w:cs="Arial"/>
@@ -1080,7 +1000,180 @@
           <w:szCs w:val="24"/>
           <w:lang w:val="en-US"/>
         </w:rPr>
-        <w:t>Wikipedia</w:t>
+        <w:t>, Sullivan, 1993</w:t>
+      </w:r>
+      <w:r>
+        <w:rPr>
+          <w:rFonts w:ascii="Arial" w:hAnsi="Arial" w:cs="Arial"/>
+          <w:sz w:val="24"/>
+          <w:szCs w:val="24"/>
+          <w:lang w:val="en-US"/>
+        </w:rPr>
+        <w:t>)</w:t>
+      </w:r>
+      <w:r>
+        <w:rPr>
+          <w:rFonts w:ascii="Arial" w:hAnsi="Arial" w:cs="Arial"/>
+          <w:sz w:val="24"/>
+          <w:szCs w:val="24"/>
+          <w:lang w:val="en-US"/>
+        </w:rPr>
+        <w:t>,</w:t>
+      </w:r>
+      <w:r>
+        <w:rPr>
+          <w:rFonts w:ascii="Arial" w:hAnsi="Arial" w:cs="Arial"/>
+          <w:sz w:val="24"/>
+          <w:szCs w:val="24"/>
+          <w:lang w:val="en-US"/>
+        </w:rPr>
+        <w:t xml:space="preserve"> the Lehmer generator</w:t>
+      </w:r>
+      <w:r>
+        <w:rPr>
+          <w:rFonts w:ascii="Arial" w:hAnsi="Arial" w:cs="Arial"/>
+          <w:sz w:val="24"/>
+          <w:szCs w:val="24"/>
+          <w:lang w:val="en-US"/>
+        </w:rPr>
+        <w:t xml:space="preserve"> from Park and Miller’s original </w:t>
+      </w:r>
+      <w:r>
+        <w:rPr>
+          <w:rFonts w:ascii="Arial" w:hAnsi="Arial" w:cs="Arial"/>
+          <w:sz w:val="24"/>
+          <w:szCs w:val="24"/>
+          <w:lang w:val="en-US"/>
+        </w:rPr>
+        <w:t xml:space="preserve">paper was updated to feature a new base multiplier </w:t>
+      </w:r>
+      <w:r>
+        <w:rPr>
+          <w:rFonts w:ascii="Arial" w:hAnsi="Arial" w:cs="Arial"/>
+          <w:sz w:val="24"/>
+          <w:szCs w:val="24"/>
+          <w:lang w:val="en-US"/>
+        </w:rPr>
+        <w:t>value</w:t>
+      </w:r>
+      <w:r>
+        <w:rPr>
+          <w:rFonts w:ascii="Arial" w:hAnsi="Arial" w:cs="Arial"/>
+          <w:sz w:val="24"/>
+          <w:szCs w:val="24"/>
+          <w:lang w:val="en-US"/>
+        </w:rPr>
+        <w:t>, which served to reduce reproducibility and predictability.</w:t>
+      </w:r>
+      <w:r>
+        <w:rPr>
+          <w:rFonts w:ascii="Arial" w:hAnsi="Arial" w:cs="Arial"/>
+          <w:sz w:val="24"/>
+          <w:szCs w:val="24"/>
+          <w:lang w:val="en-US"/>
+        </w:rPr>
+        <w:t xml:space="preserve"> </w:t>
+      </w:r>
+      <w:r>
+        <w:rPr>
+          <w:rFonts w:ascii="Arial" w:hAnsi="Arial" w:cs="Arial"/>
+          <w:sz w:val="24"/>
+          <w:szCs w:val="24"/>
+          <w:lang w:val="en-US"/>
+        </w:rPr>
+        <w:t xml:space="preserve">Both versions of the </w:t>
+      </w:r>
+      <w:r>
+        <w:rPr>
+          <w:rFonts w:ascii="Arial" w:hAnsi="Arial" w:cs="Arial"/>
+          <w:sz w:val="24"/>
+          <w:szCs w:val="24"/>
+          <w:lang w:val="en-US"/>
+        </w:rPr>
+        <w:t xml:space="preserve">Lehmer generator </w:t>
+      </w:r>
+      <w:r>
+        <w:rPr>
+          <w:rFonts w:ascii="Arial" w:hAnsi="Arial" w:cs="Arial"/>
+          <w:sz w:val="24"/>
+          <w:szCs w:val="24"/>
+          <w:lang w:val="en-US"/>
+        </w:rPr>
+        <w:t>are</w:t>
+      </w:r>
+      <w:r>
+        <w:rPr>
+          <w:rFonts w:ascii="Arial" w:hAnsi="Arial" w:cs="Arial"/>
+          <w:sz w:val="24"/>
+          <w:szCs w:val="24"/>
+          <w:lang w:val="en-US"/>
+        </w:rPr>
+        <w:t xml:space="preserve"> </w:t>
+      </w:r>
+      <w:r>
+        <w:rPr>
+          <w:rFonts w:ascii="Arial" w:hAnsi="Arial" w:cs="Arial"/>
+          <w:sz w:val="24"/>
+          <w:szCs w:val="24"/>
+          <w:lang w:val="en-US"/>
+        </w:rPr>
+        <w:t xml:space="preserve">provided as standard </w:t>
+      </w:r>
+      <w:r>
+        <w:rPr>
+          <w:rFonts w:ascii="Arial" w:hAnsi="Arial" w:cs="Arial"/>
+          <w:sz w:val="24"/>
+          <w:szCs w:val="24"/>
+          <w:lang w:val="en-US"/>
+        </w:rPr>
+        <w:t xml:space="preserve">in modern </w:t>
+      </w:r>
+      <w:r>
+        <w:rPr>
+          <w:rFonts w:ascii="Arial" w:hAnsi="Arial" w:cs="Arial"/>
+          <w:sz w:val="24"/>
+          <w:szCs w:val="24"/>
+          <w:lang w:val="en-US"/>
+        </w:rPr>
+        <w:t>languages</w:t>
+      </w:r>
+      <w:r>
+        <w:rPr>
+          <w:rFonts w:ascii="Arial" w:hAnsi="Arial" w:cs="Arial"/>
+          <w:sz w:val="24"/>
+          <w:szCs w:val="24"/>
+          <w:lang w:val="en-US"/>
+        </w:rPr>
+        <w:t xml:space="preserve"> such as C++11’s </w:t>
+      </w:r>
+      <w:proofErr w:type="spellStart"/>
+      <w:r>
+        <w:rPr>
+          <w:rFonts w:ascii="Arial" w:hAnsi="Arial" w:cs="Arial"/>
+          <w:sz w:val="24"/>
+          <w:szCs w:val="24"/>
+          <w:lang w:val="en-US"/>
+        </w:rPr>
+        <w:t>minstd_rand</w:t>
+      </w:r>
+      <w:proofErr w:type="spellEnd"/>
+      <w:r>
+        <w:rPr>
+          <w:rFonts w:ascii="Arial" w:hAnsi="Arial" w:cs="Arial"/>
+          <w:sz w:val="24"/>
+          <w:szCs w:val="24"/>
+          <w:lang w:val="en-US"/>
+        </w:rPr>
+        <w:t xml:space="preserve"> functions </w:t>
+      </w:r>
+      <w:r>
+        <w:rPr>
+          <w:rFonts w:ascii="Arial" w:hAnsi="Arial" w:cs="Arial"/>
+          <w:sz w:val="24"/>
+          <w:szCs w:val="24"/>
+          <w:lang w:val="en-US"/>
+        </w:rPr>
+        <w:t>(</w:t>
       </w:r>
       <w:r>
         <w:rPr>
@@ -1091,7 +1184,7 @@
           <w:szCs w:val="24"/>
           <w:lang w:val="en-US"/>
         </w:rPr>
-        <w:t xml:space="preserve"> (</w:t>
+        <w:t>Wikipedia</w:t>
       </w:r>
       <w:r>
         <w:rPr>
@@ -1102,7 +1195,7 @@
           <w:szCs w:val="24"/>
           <w:lang w:val="en-US"/>
         </w:rPr>
-        <w:t>2</w:t>
+        <w:t xml:space="preserve"> (</w:t>
       </w:r>
       <w:r>
         <w:rPr>
@@ -1113,7 +1206,7 @@
           <w:szCs w:val="24"/>
           <w:lang w:val="en-US"/>
         </w:rPr>
-        <w:t>)</w:t>
+        <w:t>2</w:t>
       </w:r>
       <w:r>
         <w:rPr>
@@ -1124,64 +1217,7 @@
           <w:szCs w:val="24"/>
           <w:lang w:val="en-US"/>
         </w:rPr>
-        <w:t>, 2023</w:t>
-      </w:r>
-      <w:r>
-        <w:rPr>
-          <w:rFonts w:ascii="Arial" w:hAnsi="Arial" w:cs="Arial"/>
-          <w:sz w:val="24"/>
-          <w:szCs w:val="24"/>
-          <w:lang w:val="en-US"/>
-        </w:rPr>
-        <w:t>).</w:t>
-      </w:r>
-    </w:p>
-    <w:p>
-      <w:pPr>
-        <w:rPr>
-          <w:rFonts w:ascii="Arial" w:hAnsi="Arial" w:cs="Arial"/>
-          <w:sz w:val="24"/>
-          <w:szCs w:val="24"/>
-          <w:lang w:val="en-US"/>
-        </w:rPr>
-      </w:pPr>
-      <w:r>
-        <w:rPr>
-          <w:rFonts w:ascii="Arial" w:hAnsi="Arial" w:cs="Arial"/>
-          <w:sz w:val="24"/>
-          <w:szCs w:val="24"/>
-          <w:lang w:val="en-US"/>
-        </w:rPr>
-        <w:t xml:space="preserve">A pair of similar papers, </w:t>
-      </w:r>
-      <w:r>
-        <w:rPr>
-          <w:rFonts w:ascii="Arial" w:hAnsi="Arial" w:cs="Arial"/>
-          <w:i/>
-          <w:iCs/>
-          <w:sz w:val="24"/>
-          <w:szCs w:val="24"/>
-          <w:lang w:val="en-US"/>
-        </w:rPr>
-        <w:t>Random Bit Sequence Generation from Image Data</w:t>
-      </w:r>
-      <w:r>
-        <w:rPr>
-          <w:rFonts w:ascii="Arial" w:hAnsi="Arial" w:cs="Arial"/>
-          <w:sz w:val="24"/>
-          <w:szCs w:val="24"/>
-          <w:lang w:val="en-US"/>
-        </w:rPr>
-        <w:t xml:space="preserve"> by Yas Abbas Alsultanny in 2008 </w:t>
-      </w:r>
-      <w:r>
-        <w:rPr>
-          <w:rFonts w:ascii="Arial" w:hAnsi="Arial" w:cs="Arial"/>
-          <w:sz w:val="24"/>
-          <w:szCs w:val="24"/>
-          <w:lang w:val="en-US"/>
-        </w:rPr>
-        <w:t>(</w:t>
+        <w:t>)</w:t>
       </w:r>
       <w:r>
         <w:rPr>
@@ -1192,45 +1228,75 @@
           <w:szCs w:val="24"/>
           <w:lang w:val="en-US"/>
         </w:rPr>
-        <w:t>Alsultanny, 2008</w:t>
-      </w:r>
-      <w:r>
-        <w:rPr>
-          <w:rFonts w:ascii="Arial" w:hAnsi="Arial" w:cs="Arial"/>
-          <w:sz w:val="24"/>
-          <w:szCs w:val="24"/>
-          <w:lang w:val="en-US"/>
-        </w:rPr>
-        <w:t xml:space="preserve">) </w:t>
-      </w:r>
-      <w:r>
-        <w:rPr>
-          <w:rFonts w:ascii="Arial" w:hAnsi="Arial" w:cs="Arial"/>
-          <w:sz w:val="24"/>
-          <w:szCs w:val="24"/>
-          <w:lang w:val="en-US"/>
-        </w:rPr>
-        <w:t xml:space="preserve">and </w:t>
-      </w:r>
-      <w:r>
-        <w:rPr>
-          <w:rFonts w:ascii="Arial" w:hAnsi="Arial" w:cs="Arial"/>
-          <w:i/>
-          <w:iCs/>
-          <w:sz w:val="24"/>
-          <w:szCs w:val="24"/>
-          <w:lang w:val="en-US"/>
-        </w:rPr>
-        <w:t>Random Number Generated from White Noise of Webcam</w:t>
-      </w:r>
-      <w:r>
-        <w:rPr>
-          <w:rFonts w:ascii="Arial" w:hAnsi="Arial" w:cs="Arial"/>
-          <w:sz w:val="24"/>
-          <w:szCs w:val="24"/>
-          <w:lang w:val="en-US"/>
-        </w:rPr>
-        <w:t xml:space="preserve"> by Jer-Min Tsai, I-Te Chen and Jengnan Tzeng in 2009 </w:t>
+        <w:t>, 2023</w:t>
+      </w:r>
+      <w:r>
+        <w:rPr>
+          <w:rFonts w:ascii="Arial" w:hAnsi="Arial" w:cs="Arial"/>
+          <w:sz w:val="24"/>
+          <w:szCs w:val="24"/>
+          <w:lang w:val="en-US"/>
+        </w:rPr>
+        <w:t>).</w:t>
+      </w:r>
+    </w:p>
+    <w:p>
+      <w:pPr>
+        <w:rPr>
+          <w:rFonts w:ascii="Arial" w:hAnsi="Arial" w:cs="Arial"/>
+          <w:sz w:val="24"/>
+          <w:szCs w:val="24"/>
+          <w:lang w:val="en-US"/>
+        </w:rPr>
+      </w:pPr>
+      <w:r>
+        <w:rPr>
+          <w:rFonts w:ascii="Arial" w:hAnsi="Arial" w:cs="Arial"/>
+          <w:sz w:val="24"/>
+          <w:szCs w:val="24"/>
+          <w:lang w:val="en-US"/>
+        </w:rPr>
+        <w:t xml:space="preserve">A pair of similar papers, </w:t>
+      </w:r>
+      <w:r>
+        <w:rPr>
+          <w:rFonts w:ascii="Arial" w:hAnsi="Arial" w:cs="Arial"/>
+          <w:i/>
+          <w:iCs/>
+          <w:sz w:val="24"/>
+          <w:szCs w:val="24"/>
+          <w:lang w:val="en-US"/>
+        </w:rPr>
+        <w:t>Random Bit Sequence Generation from Image Data</w:t>
+      </w:r>
+      <w:r>
+        <w:rPr>
+          <w:rFonts w:ascii="Arial" w:hAnsi="Arial" w:cs="Arial"/>
+          <w:sz w:val="24"/>
+          <w:szCs w:val="24"/>
+          <w:lang w:val="en-US"/>
+        </w:rPr>
+        <w:t xml:space="preserve"> by Yas Abbas </w:t>
+      </w:r>
+      <w:proofErr w:type="spellStart"/>
+      <w:r>
+        <w:rPr>
+          <w:rFonts w:ascii="Arial" w:hAnsi="Arial" w:cs="Arial"/>
+          <w:sz w:val="24"/>
+          <w:szCs w:val="24"/>
+          <w:lang w:val="en-US"/>
+        </w:rPr>
+        <w:t>Alsultanny</w:t>
+      </w:r>
+      <w:proofErr w:type="spellEnd"/>
+      <w:r>
+        <w:rPr>
+          <w:rFonts w:ascii="Arial" w:hAnsi="Arial" w:cs="Arial"/>
+          <w:sz w:val="24"/>
+          <w:szCs w:val="24"/>
+          <w:lang w:val="en-US"/>
+        </w:rPr>
+        <w:t xml:space="preserve"> in 2008 </w:t>
       </w:r>
       <w:r>
         <w:rPr>
@@ -1241,6 +1307,7 @@
         </w:rPr>
         <w:t>(</w:t>
       </w:r>
+      <w:proofErr w:type="spellStart"/>
       <w:r>
         <w:rPr>
           <w:rFonts w:ascii="Arial" w:hAnsi="Arial" w:cs="Arial"/>
@@ -1250,74 +1317,9 @@
           <w:szCs w:val="24"/>
           <w:lang w:val="en-US"/>
         </w:rPr>
-        <w:t>Tsai, Chen, Tzeng, 2009</w:t>
-      </w:r>
-      <w:r>
-        <w:rPr>
-          <w:rFonts w:ascii="Arial" w:hAnsi="Arial" w:cs="Arial"/>
-          <w:sz w:val="24"/>
-          <w:szCs w:val="24"/>
-          <w:lang w:val="en-US"/>
-        </w:rPr>
-        <w:t xml:space="preserve">) </w:t>
-      </w:r>
-      <w:r>
-        <w:rPr>
-          <w:rFonts w:ascii="Arial" w:hAnsi="Arial" w:cs="Arial"/>
-          <w:sz w:val="24"/>
-          <w:szCs w:val="24"/>
-          <w:lang w:val="en-US"/>
-        </w:rPr>
-        <w:t>both focused on the concept of collecting white noise from a webcam image and using it to generate true random number sequences. These papers proved valuable to the project as the outline provided for each of their practical demonstrations on white noise collection, processing and use in generation. Although these papers made use of video data, whereas the white noise collected in this project is audio based, seeing the steps taken in both experiments gave an indication as to how similar steps could be taken regarding an alternate data source.</w:t>
-      </w:r>
-    </w:p>
-    <w:p>
-      <w:pPr>
-        <w:rPr>
-          <w:rFonts w:ascii="Arial" w:hAnsi="Arial" w:cs="Arial"/>
-          <w:sz w:val="24"/>
-          <w:szCs w:val="24"/>
-          <w:lang w:val="en-US"/>
-        </w:rPr>
-      </w:pPr>
-      <w:r>
-        <w:rPr>
-          <w:rFonts w:ascii="Arial" w:hAnsi="Arial" w:cs="Arial"/>
-          <w:sz w:val="24"/>
-          <w:szCs w:val="24"/>
-          <w:lang w:val="en-US"/>
-        </w:rPr>
-        <w:t xml:space="preserve">Likewise, I-Te Chen’s 2013 paper </w:t>
-      </w:r>
-      <w:r>
-        <w:rPr>
-          <w:rFonts w:ascii="Arial" w:hAnsi="Arial" w:cs="Arial"/>
-          <w:i/>
-          <w:iCs/>
-          <w:sz w:val="24"/>
-          <w:szCs w:val="24"/>
-          <w:lang w:val="en-US"/>
-        </w:rPr>
-        <w:t>Random Numbers Generated from Audio and Video Sources</w:t>
-      </w:r>
-      <w:r>
-        <w:rPr>
-          <w:rFonts w:ascii="Arial" w:hAnsi="Arial" w:cs="Arial"/>
-          <w:sz w:val="24"/>
-          <w:szCs w:val="24"/>
-          <w:lang w:val="en-US"/>
-        </w:rPr>
-        <w:t xml:space="preserve"> </w:t>
-      </w:r>
-      <w:r>
-        <w:rPr>
-          <w:rFonts w:ascii="Arial" w:hAnsi="Arial" w:cs="Arial"/>
-          <w:sz w:val="24"/>
-          <w:szCs w:val="24"/>
-          <w:lang w:val="en-US"/>
-        </w:rPr>
-        <w:t>(</w:t>
-      </w:r>
+        <w:t>Alsultanny</w:t>
+      </w:r>
+      <w:proofErr w:type="spellEnd"/>
       <w:r>
         <w:rPr>
           <w:rFonts w:ascii="Arial" w:hAnsi="Arial" w:cs="Arial"/>
@@ -1327,7 +1329,7 @@
           <w:szCs w:val="24"/>
           <w:lang w:val="en-US"/>
         </w:rPr>
-        <w:t>Chen, 2013</w:t>
+        <w:t>, 2008</w:t>
       </w:r>
       <w:r>
         <w:rPr>
@@ -1345,7 +1347,76 @@
           <w:szCs w:val="24"/>
           <w:lang w:val="en-US"/>
         </w:rPr>
-        <w:t>also aims to collect and examine random number sequences derived from webcam white noise. The combination of webcam inputs leads to an audio-visual random number generator that produces random sequences from image data as well as taking advantage of audio’s influence (</w:t>
+        <w:t xml:space="preserve">and </w:t>
+      </w:r>
+      <w:r>
+        <w:rPr>
+          <w:rFonts w:ascii="Arial" w:hAnsi="Arial" w:cs="Arial"/>
+          <w:i/>
+          <w:iCs/>
+          <w:sz w:val="24"/>
+          <w:szCs w:val="24"/>
+          <w:lang w:val="en-US"/>
+        </w:rPr>
+        <w:t>Random Number Generated from White Noise of Webcam</w:t>
+      </w:r>
+      <w:r>
+        <w:rPr>
+          <w:rFonts w:ascii="Arial" w:hAnsi="Arial" w:cs="Arial"/>
+          <w:sz w:val="24"/>
+          <w:szCs w:val="24"/>
+          <w:lang w:val="en-US"/>
+        </w:rPr>
+        <w:t xml:space="preserve"> by Jer-Min Tsai, I-</w:t>
+      </w:r>
+      <w:proofErr w:type="spellStart"/>
+      <w:r>
+        <w:rPr>
+          <w:rFonts w:ascii="Arial" w:hAnsi="Arial" w:cs="Arial"/>
+          <w:sz w:val="24"/>
+          <w:szCs w:val="24"/>
+          <w:lang w:val="en-US"/>
+        </w:rPr>
+        <w:t>Te</w:t>
+      </w:r>
+      <w:proofErr w:type="spellEnd"/>
+      <w:r>
+        <w:rPr>
+          <w:rFonts w:ascii="Arial" w:hAnsi="Arial" w:cs="Arial"/>
+          <w:sz w:val="24"/>
+          <w:szCs w:val="24"/>
+          <w:lang w:val="en-US"/>
+        </w:rPr>
+        <w:t xml:space="preserve"> Chen and </w:t>
+      </w:r>
+      <w:proofErr w:type="spellStart"/>
+      <w:r>
+        <w:rPr>
+          <w:rFonts w:ascii="Arial" w:hAnsi="Arial" w:cs="Arial"/>
+          <w:sz w:val="24"/>
+          <w:szCs w:val="24"/>
+          <w:lang w:val="en-US"/>
+        </w:rPr>
+        <w:t>Jengnan</w:t>
+      </w:r>
+      <w:proofErr w:type="spellEnd"/>
+      <w:r>
+        <w:rPr>
+          <w:rFonts w:ascii="Arial" w:hAnsi="Arial" w:cs="Arial"/>
+          <w:sz w:val="24"/>
+          <w:szCs w:val="24"/>
+          <w:lang w:val="en-US"/>
+        </w:rPr>
+        <w:t xml:space="preserve"> Tzeng in 2009 </w:t>
+      </w:r>
+      <w:r>
+        <w:rPr>
+          <w:rFonts w:ascii="Arial" w:hAnsi="Arial" w:cs="Arial"/>
+          <w:sz w:val="24"/>
+          <w:szCs w:val="24"/>
+          <w:lang w:val="en-US"/>
+        </w:rPr>
+        <w:t>(</w:t>
       </w:r>
       <w:r>
         <w:rPr>
@@ -1356,55 +1427,84 @@
           <w:szCs w:val="24"/>
           <w:lang w:val="en-US"/>
         </w:rPr>
-        <w:t>Chen, 2013</w:t>
-      </w:r>
-      <w:r>
-        <w:rPr>
-          <w:rFonts w:ascii="Arial" w:hAnsi="Arial" w:cs="Arial"/>
-          <w:sz w:val="24"/>
-          <w:szCs w:val="24"/>
-          <w:lang w:val="en-US"/>
-        </w:rPr>
-        <w:t>). This paper, while focusing on many of the same steps as the ones outlined previously, proved useful as it gave a demonstration of audio white noise being used to generate random number sequences.</w:t>
-      </w:r>
-    </w:p>
-    <w:p>
-      <w:pPr>
-        <w:rPr>
-          <w:rFonts w:ascii="Arial" w:hAnsi="Arial" w:cs="Arial"/>
-          <w:sz w:val="24"/>
-          <w:szCs w:val="24"/>
-          <w:lang w:val="en-US"/>
-        </w:rPr>
-      </w:pPr>
-      <w:r>
-        <w:rPr>
-          <w:rFonts w:ascii="Arial" w:hAnsi="Arial" w:cs="Arial"/>
-          <w:sz w:val="24"/>
-          <w:szCs w:val="24"/>
-          <w:lang w:val="en-US"/>
-        </w:rPr>
-        <w:t xml:space="preserve">Another area of interest is the future of pseudorandom algorithms. While many of the sources cited in this review focus on the history of random number generators, </w:t>
-      </w:r>
-      <w:r>
-        <w:rPr>
-          <w:rFonts w:ascii="Arial" w:hAnsi="Arial" w:cs="Arial"/>
-          <w:i/>
-          <w:iCs/>
-          <w:sz w:val="24"/>
-          <w:szCs w:val="24"/>
-          <w:lang w:val="en-US"/>
-        </w:rPr>
-        <w:t>Evaluation of splitable pseudo-random generators</w:t>
-      </w:r>
-      <w:r>
-        <w:rPr>
-          <w:rFonts w:ascii="Arial" w:hAnsi="Arial" w:cs="Arial"/>
-          <w:sz w:val="24"/>
-          <w:szCs w:val="24"/>
-          <w:lang w:val="en-US"/>
-        </w:rPr>
-        <w:t xml:space="preserve"> released in 2015 by Hans Georg Schaathun </w:t>
+        <w:t>Tsai, Chen, Tzeng, 2009</w:t>
+      </w:r>
+      <w:r>
+        <w:rPr>
+          <w:rFonts w:ascii="Arial" w:hAnsi="Arial" w:cs="Arial"/>
+          <w:sz w:val="24"/>
+          <w:szCs w:val="24"/>
+          <w:lang w:val="en-US"/>
+        </w:rPr>
+        <w:t xml:space="preserve">) </w:t>
+      </w:r>
+      <w:r>
+        <w:rPr>
+          <w:rFonts w:ascii="Arial" w:hAnsi="Arial" w:cs="Arial"/>
+          <w:sz w:val="24"/>
+          <w:szCs w:val="24"/>
+          <w:lang w:val="en-US"/>
+        </w:rPr>
+        <w:t>both focused on the concept of collecting white noise from a webcam image and using it to generate true random number sequences. These papers proved valuable to the project as the outline provided for each of their practical demonstrations on white noise collection, processing and use in generation. Although these papers made use of video data, whereas the white noise collected in this project is audio based, seeing the steps taken in both experiments gave an indication as to how similar steps could be taken regarding an alternate data source.</w:t>
+      </w:r>
+    </w:p>
+    <w:p>
+      <w:pPr>
+        <w:rPr>
+          <w:rFonts w:ascii="Arial" w:hAnsi="Arial" w:cs="Arial"/>
+          <w:sz w:val="24"/>
+          <w:szCs w:val="24"/>
+          <w:lang w:val="en-US"/>
+        </w:rPr>
+      </w:pPr>
+      <w:r>
+        <w:rPr>
+          <w:rFonts w:ascii="Arial" w:hAnsi="Arial" w:cs="Arial"/>
+          <w:sz w:val="24"/>
+          <w:szCs w:val="24"/>
+          <w:lang w:val="en-US"/>
+        </w:rPr>
+        <w:t>Likewise, I-</w:t>
+      </w:r>
+      <w:proofErr w:type="spellStart"/>
+      <w:r>
+        <w:rPr>
+          <w:rFonts w:ascii="Arial" w:hAnsi="Arial" w:cs="Arial"/>
+          <w:sz w:val="24"/>
+          <w:szCs w:val="24"/>
+          <w:lang w:val="en-US"/>
+        </w:rPr>
+        <w:t>Te</w:t>
+      </w:r>
+      <w:proofErr w:type="spellEnd"/>
+      <w:r>
+        <w:rPr>
+          <w:rFonts w:ascii="Arial" w:hAnsi="Arial" w:cs="Arial"/>
+          <w:sz w:val="24"/>
+          <w:szCs w:val="24"/>
+          <w:lang w:val="en-US"/>
+        </w:rPr>
+        <w:t xml:space="preserve"> Chen’s 2013 paper </w:t>
+      </w:r>
+      <w:r>
+        <w:rPr>
+          <w:rFonts w:ascii="Arial" w:hAnsi="Arial" w:cs="Arial"/>
+          <w:i/>
+          <w:iCs/>
+          <w:sz w:val="24"/>
+          <w:szCs w:val="24"/>
+          <w:lang w:val="en-US"/>
+        </w:rPr>
+        <w:t>Random Numbers Generated from Audio and Video Sources</w:t>
+      </w:r>
+      <w:r>
+        <w:rPr>
+          <w:rFonts w:ascii="Arial" w:hAnsi="Arial" w:cs="Arial"/>
+          <w:sz w:val="24"/>
+          <w:szCs w:val="24"/>
+          <w:lang w:val="en-US"/>
+        </w:rPr>
+        <w:t xml:space="preserve"> </w:t>
       </w:r>
       <w:r>
         <w:rPr>
@@ -1424,7 +1524,137 @@
           <w:szCs w:val="24"/>
           <w:lang w:val="en-US"/>
         </w:rPr>
-        <w:t>Schaathun, 2015</w:t>
+        <w:t>Chen, 2013</w:t>
+      </w:r>
+      <w:r>
+        <w:rPr>
+          <w:rFonts w:ascii="Arial" w:hAnsi="Arial" w:cs="Arial"/>
+          <w:sz w:val="24"/>
+          <w:szCs w:val="24"/>
+          <w:lang w:val="en-US"/>
+        </w:rPr>
+        <w:t xml:space="preserve">) </w:t>
+      </w:r>
+      <w:r>
+        <w:rPr>
+          <w:rFonts w:ascii="Arial" w:hAnsi="Arial" w:cs="Arial"/>
+          <w:sz w:val="24"/>
+          <w:szCs w:val="24"/>
+          <w:lang w:val="en-US"/>
+        </w:rPr>
+        <w:t>also aims to collect and examine random number sequences derived from webcam white noise. The combination of webcam inputs leads to an audio-visual random number generator that produces random sequences from image data as well as taking advantage of audio’s influence (</w:t>
+      </w:r>
+      <w:r>
+        <w:rPr>
+          <w:rFonts w:ascii="Arial" w:hAnsi="Arial" w:cs="Arial"/>
+          <w:b/>
+          <w:bCs/>
+          <w:sz w:val="24"/>
+          <w:szCs w:val="24"/>
+          <w:lang w:val="en-US"/>
+        </w:rPr>
+        <w:t>Chen, 2013</w:t>
+      </w:r>
+      <w:r>
+        <w:rPr>
+          <w:rFonts w:ascii="Arial" w:hAnsi="Arial" w:cs="Arial"/>
+          <w:sz w:val="24"/>
+          <w:szCs w:val="24"/>
+          <w:lang w:val="en-US"/>
+        </w:rPr>
+        <w:t>). This paper, while focusing on many of the same steps as the ones outlined previously, proved useful as it gave a demonstration of audio white noise being used to generate random number sequences.</w:t>
+      </w:r>
+    </w:p>
+    <w:p>
+      <w:pPr>
+        <w:rPr>
+          <w:rFonts w:ascii="Arial" w:hAnsi="Arial" w:cs="Arial"/>
+          <w:sz w:val="24"/>
+          <w:szCs w:val="24"/>
+          <w:lang w:val="en-US"/>
+        </w:rPr>
+      </w:pPr>
+      <w:r>
+        <w:rPr>
+          <w:rFonts w:ascii="Arial" w:hAnsi="Arial" w:cs="Arial"/>
+          <w:sz w:val="24"/>
+          <w:szCs w:val="24"/>
+          <w:lang w:val="en-US"/>
+        </w:rPr>
+        <w:t xml:space="preserve">Another area of interest is the future of pseudorandom algorithms. While many of the sources cited in this review focus on the history of random number generators, </w:t>
+      </w:r>
+      <w:r>
+        <w:rPr>
+          <w:rFonts w:ascii="Arial" w:hAnsi="Arial" w:cs="Arial"/>
+          <w:i/>
+          <w:iCs/>
+          <w:sz w:val="24"/>
+          <w:szCs w:val="24"/>
+          <w:lang w:val="en-US"/>
+        </w:rPr>
+        <w:t>Evaluation of splitable pseudo-random generators</w:t>
+      </w:r>
+      <w:r>
+        <w:rPr>
+          <w:rFonts w:ascii="Arial" w:hAnsi="Arial" w:cs="Arial"/>
+          <w:sz w:val="24"/>
+          <w:szCs w:val="24"/>
+          <w:lang w:val="en-US"/>
+        </w:rPr>
+        <w:t xml:space="preserve"> released in 2015 by Hans Georg </w:t>
+      </w:r>
+      <w:proofErr w:type="spellStart"/>
+      <w:r>
+        <w:rPr>
+          <w:rFonts w:ascii="Arial" w:hAnsi="Arial" w:cs="Arial"/>
+          <w:sz w:val="24"/>
+          <w:szCs w:val="24"/>
+          <w:lang w:val="en-US"/>
+        </w:rPr>
+        <w:t>Schaathun</w:t>
+      </w:r>
+      <w:proofErr w:type="spellEnd"/>
+      <w:r>
+        <w:rPr>
+          <w:rFonts w:ascii="Arial" w:hAnsi="Arial" w:cs="Arial"/>
+          <w:sz w:val="24"/>
+          <w:szCs w:val="24"/>
+          <w:lang w:val="en-US"/>
+        </w:rPr>
+        <w:t xml:space="preserve"> </w:t>
+      </w:r>
+      <w:r>
+        <w:rPr>
+          <w:rFonts w:ascii="Arial" w:hAnsi="Arial" w:cs="Arial"/>
+          <w:sz w:val="24"/>
+          <w:szCs w:val="24"/>
+          <w:lang w:val="en-US"/>
+        </w:rPr>
+        <w:t>(</w:t>
+      </w:r>
+      <w:proofErr w:type="spellStart"/>
+      <w:r>
+        <w:rPr>
+          <w:rFonts w:ascii="Arial" w:hAnsi="Arial" w:cs="Arial"/>
+          <w:b/>
+          <w:bCs/>
+          <w:sz w:val="24"/>
+          <w:szCs w:val="24"/>
+          <w:lang w:val="en-US"/>
+        </w:rPr>
+        <w:t>Schaathun</w:t>
+      </w:r>
+      <w:proofErr w:type="spellEnd"/>
+      <w:r>
+        <w:rPr>
+          <w:rFonts w:ascii="Arial" w:hAnsi="Arial" w:cs="Arial"/>
+          <w:b/>
+          <w:bCs/>
+          <w:sz w:val="24"/>
+          <w:szCs w:val="24"/>
+          <w:lang w:val="en-US"/>
+        </w:rPr>
+        <w:t>, 2015</w:t>
       </w:r>
       <w:r>
         <w:rPr>
@@ -1569,7 +1799,27 @@
           <w:szCs w:val="24"/>
           <w:lang w:val="en-US"/>
         </w:rPr>
-        <w:t>was a valuable asset when exploring test suite batteries for random numbers such as DIEHARD and DIEHARDER. The paper aimed to outline the main concepts of a variety of suites, including the tests included within them, evaluating the limits of each both in terms of analyzable sequence length and accuracy. Released in 2022, this research present</w:t>
+        <w:t xml:space="preserve">was </w:t>
+      </w:r>
+      <w:proofErr w:type="gramStart"/>
+      <w:r>
+        <w:rPr>
+          <w:rFonts w:ascii="Arial" w:hAnsi="Arial" w:cs="Arial"/>
+          <w:sz w:val="24"/>
+          <w:szCs w:val="24"/>
+          <w:lang w:val="en-US"/>
+        </w:rPr>
+        <w:t>a valuable asset</w:t>
+      </w:r>
+      <w:proofErr w:type="gramEnd"/>
+      <w:r>
+        <w:rPr>
+          <w:rFonts w:ascii="Arial" w:hAnsi="Arial" w:cs="Arial"/>
+          <w:sz w:val="24"/>
+          <w:szCs w:val="24"/>
+          <w:lang w:val="en-US"/>
+        </w:rPr>
+        <w:t xml:space="preserve"> when exploring test suite batteries for random numbers such as DIEHARD and DIEHARDER. The paper aimed to outline the main concepts of a variety of suites, including the tests included within them, evaluating the limits of each both in terms of analyzable sequence length and accuracy. Released in 2022, this research present</w:t>
       </w:r>
       <w:r>
         <w:rPr>
@@ -1587,7 +1837,27 @@
           <w:szCs w:val="24"/>
           <w:lang w:val="en-US"/>
         </w:rPr>
-        <w:t xml:space="preserve"> pros and cons for the most up to date test batteries currently in use, with a focus less on the specifics of each test and instead a wider focus on the performance of the batteries as a whole.</w:t>
+        <w:t xml:space="preserve"> pros and cons for the most up to date test batteries currently in use, with a focus less on the specifics of each test and instead a wider focus on the performance of the </w:t>
+      </w:r>
+      <w:proofErr w:type="gramStart"/>
+      <w:r>
+        <w:rPr>
+          <w:rFonts w:ascii="Arial" w:hAnsi="Arial" w:cs="Arial"/>
+          <w:sz w:val="24"/>
+          <w:szCs w:val="24"/>
+          <w:lang w:val="en-US"/>
+        </w:rPr>
+        <w:t>batteries as a whole</w:t>
+      </w:r>
+      <w:proofErr w:type="gramEnd"/>
+      <w:r>
+        <w:rPr>
+          <w:rFonts w:ascii="Arial" w:hAnsi="Arial" w:cs="Arial"/>
+          <w:sz w:val="24"/>
+          <w:szCs w:val="24"/>
+          <w:lang w:val="en-US"/>
+        </w:rPr>
+        <w:t>.</w:t>
       </w:r>
     </w:p>
     <w:p>
@@ -2320,14 +2590,25 @@
           <w:lang w:val="en-US"/>
         </w:rPr>
       </w:pPr>
-      <w:r>
-        <w:rPr>
-          <w:rFonts w:ascii="Arial" w:hAnsi="Arial" w:cs="Arial"/>
-          <w:sz w:val="24"/>
-          <w:szCs w:val="24"/>
-          <w:lang w:val="en-US"/>
-        </w:rPr>
-        <w:t>Similar to C#, Python is a high-level, general purpose programming language. It supports multiple programming paradigms, including structured, object oriented and functional programming (</w:t>
+      <w:proofErr w:type="gramStart"/>
+      <w:r>
+        <w:rPr>
+          <w:rFonts w:ascii="Arial" w:hAnsi="Arial" w:cs="Arial"/>
+          <w:sz w:val="24"/>
+          <w:szCs w:val="24"/>
+          <w:lang w:val="en-US"/>
+        </w:rPr>
+        <w:t>Similar to</w:t>
+      </w:r>
+      <w:proofErr w:type="gramEnd"/>
+      <w:r>
+        <w:rPr>
+          <w:rFonts w:ascii="Arial" w:hAnsi="Arial" w:cs="Arial"/>
+          <w:sz w:val="24"/>
+          <w:szCs w:val="24"/>
+          <w:lang w:val="en-US"/>
+        </w:rPr>
+        <w:t xml:space="preserve"> C#, Python is a high-level, general purpose programming language. It supports multiple programming paradigms, including structured, object oriented and functional programming (</w:t>
       </w:r>
       <w:r>
         <w:rPr>
@@ -2499,6 +2780,7 @@
         </w:rPr>
         <w:t xml:space="preserve">As outlined in Section 2, the Lehmer Generator was first coined by Park and Miller in 1988 as a ‘minimum standard’ for a reliable pseudorandom generator. As its variants still see use in functions today like </w:t>
       </w:r>
+      <w:proofErr w:type="spellStart"/>
       <w:r>
         <w:rPr>
           <w:rFonts w:ascii="Arial" w:hAnsi="Arial" w:cs="Arial"/>
@@ -2510,6 +2792,7 @@
         </w:rPr>
         <w:t>minstd_rand</w:t>
       </w:r>
+      <w:proofErr w:type="spellEnd"/>
       <w:r>
         <w:rPr>
           <w:rFonts w:ascii="Arial" w:hAnsi="Arial" w:cs="Arial"/>
@@ -2536,7 +2819,27 @@
           <w:szCs w:val="24"/>
           <w:lang w:val="en-US"/>
         </w:rPr>
-        <w:t>In contrast to the Lehmer Generator, Von Neumann’s 1949 Middle Square Method is considered to be a highly flawed method for many practical purposes (</w:t>
+        <w:t xml:space="preserve">In contrast to the Lehmer Generator, Von Neumann’s 1949 Middle Square Method </w:t>
+      </w:r>
+      <w:proofErr w:type="gramStart"/>
+      <w:r>
+        <w:rPr>
+          <w:rFonts w:ascii="Arial" w:hAnsi="Arial" w:cs="Arial"/>
+          <w:sz w:val="24"/>
+          <w:szCs w:val="24"/>
+          <w:lang w:val="en-US"/>
+        </w:rPr>
+        <w:t>is considered to be</w:t>
+      </w:r>
+      <w:proofErr w:type="gramEnd"/>
+      <w:r>
+        <w:rPr>
+          <w:rFonts w:ascii="Arial" w:hAnsi="Arial" w:cs="Arial"/>
+          <w:sz w:val="24"/>
+          <w:szCs w:val="24"/>
+          <w:lang w:val="en-US"/>
+        </w:rPr>
+        <w:t xml:space="preserve"> a highly flawed method for many practical purposes (</w:t>
       </w:r>
       <w:r>
         <w:rPr>
@@ -2729,7 +3032,27 @@
           <w:lang w:val="en-US"/>
         </w:rPr>
         <w:lastRenderedPageBreak/>
-        <w:t>generators. These functions would then be called by the program upon being run. In total nine functions were created. To be able to analyse generator outputs not only by the C# implementations but also by all pseudorandom and true random generators external file storage was a necessity. While there are many file types capable of storing the data given including notepad, CSV, or excel it was decided that JavaScript Object Notation (JSON) files would be used. JSON is standard in many areas of the computing industry and can be read and written to by all the languages sampled in this investigation.</w:t>
+        <w:t xml:space="preserve">generators. These functions would then be called by the program upon being run. In total nine functions were created. To be able to analyse generator outputs not only by the C# implementations but also by all pseudorandom and true random generators external file storage was a necessity. While there are many file types capable of storing the data given including notepad, CSV, or excel it was decided that JavaScript Object Notation (JSON) files would be used. JSON is standard in many areas of the computing industry and can be read and </w:t>
+      </w:r>
+      <w:proofErr w:type="gramStart"/>
+      <w:r>
+        <w:rPr>
+          <w:rFonts w:ascii="Arial" w:hAnsi="Arial" w:cs="Arial"/>
+          <w:sz w:val="24"/>
+          <w:szCs w:val="24"/>
+          <w:lang w:val="en-US"/>
+        </w:rPr>
+        <w:t>written to by</w:t>
+      </w:r>
+      <w:proofErr w:type="gramEnd"/>
+      <w:r>
+        <w:rPr>
+          <w:rFonts w:ascii="Arial" w:hAnsi="Arial" w:cs="Arial"/>
+          <w:sz w:val="24"/>
+          <w:szCs w:val="24"/>
+          <w:lang w:val="en-US"/>
+        </w:rPr>
+        <w:t xml:space="preserve"> all the languages sampled in this investigation.</w:t>
       </w:r>
     </w:p>
     <w:p>
@@ -2949,16 +3272,29 @@
         </w:rPr>
         <w:t xml:space="preserve"> uses the </w:t>
       </w:r>
-      <w:r>
-        <w:rPr>
-          <w:rFonts w:ascii="Arial" w:hAnsi="Arial" w:cs="Arial"/>
-          <w:i/>
-          <w:iCs/>
-          <w:sz w:val="24"/>
-          <w:szCs w:val="24"/>
-          <w:lang w:val="en-US"/>
-        </w:rPr>
-        <w:t>rand.Next()</w:t>
+      <w:proofErr w:type="gramStart"/>
+      <w:r>
+        <w:rPr>
+          <w:rFonts w:ascii="Arial" w:hAnsi="Arial" w:cs="Arial"/>
+          <w:i/>
+          <w:iCs/>
+          <w:sz w:val="24"/>
+          <w:szCs w:val="24"/>
+          <w:lang w:val="en-US"/>
+        </w:rPr>
+        <w:t>rand.Next</w:t>
+      </w:r>
+      <w:proofErr w:type="gramEnd"/>
+      <w:r>
+        <w:rPr>
+          <w:rFonts w:ascii="Arial" w:hAnsi="Arial" w:cs="Arial"/>
+          <w:i/>
+          <w:iCs/>
+          <w:sz w:val="24"/>
+          <w:szCs w:val="24"/>
+          <w:lang w:val="en-US"/>
+        </w:rPr>
+        <w:t>()</w:t>
       </w:r>
       <w:r>
         <w:rPr>
@@ -3037,7 +3373,27 @@
           <w:szCs w:val="24"/>
           <w:lang w:val="en-US"/>
         </w:rPr>
-        <w:t>. When deciding on a seed to provide as an alternative to the system clock, the value 30102000 was chosen. This was because the more traditional algorithms such as the Lehmer Generator or the Middle Square Method used six to ten character seeds for optimal calculations. As only the length of the seed determined effectiveness and not the number itself, the author’s birthday (30/10/2000) was considered valid.</w:t>
+        <w:t xml:space="preserve">. When deciding on a seed to provide as an alternative to the system clock, the value 30102000 was chosen. This was because the more traditional algorithms such as the Lehmer Generator or the Middle Square Method used </w:t>
+      </w:r>
+      <w:proofErr w:type="gramStart"/>
+      <w:r>
+        <w:rPr>
+          <w:rFonts w:ascii="Arial" w:hAnsi="Arial" w:cs="Arial"/>
+          <w:sz w:val="24"/>
+          <w:szCs w:val="24"/>
+          <w:lang w:val="en-US"/>
+        </w:rPr>
+        <w:t>six to ten character</w:t>
+      </w:r>
+      <w:proofErr w:type="gramEnd"/>
+      <w:r>
+        <w:rPr>
+          <w:rFonts w:ascii="Arial" w:hAnsi="Arial" w:cs="Arial"/>
+          <w:sz w:val="24"/>
+          <w:szCs w:val="24"/>
+          <w:lang w:val="en-US"/>
+        </w:rPr>
+        <w:t xml:space="preserve"> seeds for optimal calculations. As only the length of the seed determined effectiveness and not the number itself, the author’s birthday (30/10/2000) was considered valid.</w:t>
       </w:r>
     </w:p>
     <w:p>
@@ -3078,16 +3434,29 @@
         </w:rPr>
         <w:t xml:space="preserve">utilises the C# Cryptography library. Included in this library is the </w:t>
       </w:r>
-      <w:r>
-        <w:rPr>
-          <w:rFonts w:ascii="Arial" w:hAnsi="Arial" w:cs="Arial"/>
-          <w:i/>
-          <w:iCs/>
-          <w:sz w:val="24"/>
-          <w:szCs w:val="24"/>
-          <w:lang w:val="en-US"/>
-        </w:rPr>
-        <w:t xml:space="preserve">RandomNumberGenerator </w:t>
+      <w:proofErr w:type="spellStart"/>
+      <w:r>
+        <w:rPr>
+          <w:rFonts w:ascii="Arial" w:hAnsi="Arial" w:cs="Arial"/>
+          <w:i/>
+          <w:iCs/>
+          <w:sz w:val="24"/>
+          <w:szCs w:val="24"/>
+          <w:lang w:val="en-US"/>
+        </w:rPr>
+        <w:t>RandomNumberGenerator</w:t>
+      </w:r>
+      <w:proofErr w:type="spellEnd"/>
+      <w:r>
+        <w:rPr>
+          <w:rFonts w:ascii="Arial" w:hAnsi="Arial" w:cs="Arial"/>
+          <w:i/>
+          <w:iCs/>
+          <w:sz w:val="24"/>
+          <w:szCs w:val="24"/>
+          <w:lang w:val="en-US"/>
+        </w:rPr>
+        <w:t xml:space="preserve"> </w:t>
       </w:r>
       <w:r>
         <w:rPr>
@@ -3166,18 +3535,40 @@
           <w:szCs w:val="24"/>
           <w:lang w:val="en-US"/>
         </w:rPr>
-        <w:t xml:space="preserve"> used the same </w:t>
-      </w:r>
-      <w:r>
-        <w:rPr>
-          <w:rFonts w:ascii="Arial" w:hAnsi="Arial" w:cs="Arial"/>
-          <w:i/>
-          <w:iCs/>
-          <w:sz w:val="24"/>
-          <w:szCs w:val="24"/>
-          <w:lang w:val="en-US"/>
-        </w:rPr>
-        <w:t xml:space="preserve">.Next() </w:t>
+        <w:t xml:space="preserve"> used the </w:t>
+      </w:r>
+      <w:proofErr w:type="gramStart"/>
+      <w:r>
+        <w:rPr>
+          <w:rFonts w:ascii="Arial" w:hAnsi="Arial" w:cs="Arial"/>
+          <w:sz w:val="24"/>
+          <w:szCs w:val="24"/>
+          <w:lang w:val="en-US"/>
+        </w:rPr>
+        <w:t xml:space="preserve">same </w:t>
+      </w:r>
+      <w:r>
+        <w:rPr>
+          <w:rFonts w:ascii="Arial" w:hAnsi="Arial" w:cs="Arial"/>
+          <w:i/>
+          <w:iCs/>
+          <w:sz w:val="24"/>
+          <w:szCs w:val="24"/>
+          <w:lang w:val="en-US"/>
+        </w:rPr>
+        <w:t>.Next</w:t>
+      </w:r>
+      <w:proofErr w:type="gramEnd"/>
+      <w:r>
+        <w:rPr>
+          <w:rFonts w:ascii="Arial" w:hAnsi="Arial" w:cs="Arial"/>
+          <w:i/>
+          <w:iCs/>
+          <w:sz w:val="24"/>
+          <w:szCs w:val="24"/>
+          <w:lang w:val="en-US"/>
+        </w:rPr>
+        <w:t xml:space="preserve">() </w:t>
       </w:r>
       <w:r>
         <w:rPr>
@@ -3265,6 +3656,7 @@
         </w:rPr>
         <w:t xml:space="preserve"> for loop was iterated through that would randomly select a </w:t>
       </w:r>
+      <w:proofErr w:type="spellStart"/>
       <w:r>
         <w:rPr>
           <w:rFonts w:ascii="Arial" w:hAnsi="Arial" w:cs="Arial"/>
@@ -3276,6 +3668,7 @@
         </w:rPr>
         <w:t>ChosenCard</w:t>
       </w:r>
+      <w:proofErr w:type="spellEnd"/>
       <w:r>
         <w:rPr>
           <w:rFonts w:ascii="Arial" w:hAnsi="Arial" w:cs="Arial"/>
@@ -3331,18 +3724,40 @@
           <w:szCs w:val="24"/>
           <w:lang w:val="en-US"/>
         </w:rPr>
-        <w:t xml:space="preserve"> function, much like RandCardSim1 used an input deck JSON file to produce a ‘shuffled’ collection of 52 cards. As with the previous method, the .</w:t>
-      </w:r>
-      <w:r>
-        <w:rPr>
-          <w:rFonts w:ascii="Arial" w:hAnsi="Arial" w:cs="Arial"/>
-          <w:i/>
-          <w:iCs/>
-          <w:sz w:val="24"/>
-          <w:szCs w:val="24"/>
-          <w:lang w:val="en-US"/>
-        </w:rPr>
-        <w:t>Next()</w:t>
+        <w:t xml:space="preserve"> function, much like RandCardSim1 used an input deck JSON file to produce a ‘shuffled’ collection of 52 cards. As with the previous method, </w:t>
+      </w:r>
+      <w:proofErr w:type="gramStart"/>
+      <w:r>
+        <w:rPr>
+          <w:rFonts w:ascii="Arial" w:hAnsi="Arial" w:cs="Arial"/>
+          <w:sz w:val="24"/>
+          <w:szCs w:val="24"/>
+          <w:lang w:val="en-US"/>
+        </w:rPr>
+        <w:t>the .</w:t>
+      </w:r>
+      <w:r>
+        <w:rPr>
+          <w:rFonts w:ascii="Arial" w:hAnsi="Arial" w:cs="Arial"/>
+          <w:i/>
+          <w:iCs/>
+          <w:sz w:val="24"/>
+          <w:szCs w:val="24"/>
+          <w:lang w:val="en-US"/>
+        </w:rPr>
+        <w:t>Next</w:t>
+      </w:r>
+      <w:proofErr w:type="gramEnd"/>
+      <w:r>
+        <w:rPr>
+          <w:rFonts w:ascii="Arial" w:hAnsi="Arial" w:cs="Arial"/>
+          <w:i/>
+          <w:iCs/>
+          <w:sz w:val="24"/>
+          <w:szCs w:val="24"/>
+          <w:lang w:val="en-US"/>
+        </w:rPr>
+        <w:t>()</w:t>
       </w:r>
       <w:r>
         <w:rPr>
@@ -3432,7 +3847,47 @@
           <w:szCs w:val="24"/>
           <w:lang w:val="en-US"/>
         </w:rPr>
-        <w:t xml:space="preserve">The Python pseudorandom generators were created in a Jupyter Notebook file using Anaconda. The main advantage of working within Jupyter Notebook is that the code can be written into individual cells, which function entirely independently of each other, much the same as the functions used in the previous implementation stage </w:t>
+        <w:t xml:space="preserve">The Python pseudorandom generators were created in a </w:t>
+      </w:r>
+      <w:proofErr w:type="spellStart"/>
+      <w:r>
+        <w:rPr>
+          <w:rFonts w:ascii="Arial" w:hAnsi="Arial" w:cs="Arial"/>
+          <w:sz w:val="24"/>
+          <w:szCs w:val="24"/>
+          <w:lang w:val="en-US"/>
+        </w:rPr>
+        <w:t>Jupyter</w:t>
+      </w:r>
+      <w:proofErr w:type="spellEnd"/>
+      <w:r>
+        <w:rPr>
+          <w:rFonts w:ascii="Arial" w:hAnsi="Arial" w:cs="Arial"/>
+          <w:sz w:val="24"/>
+          <w:szCs w:val="24"/>
+          <w:lang w:val="en-US"/>
+        </w:rPr>
+        <w:t xml:space="preserve"> Notebook file using Anaconda. The main advantage of working within </w:t>
+      </w:r>
+      <w:proofErr w:type="spellStart"/>
+      <w:r>
+        <w:rPr>
+          <w:rFonts w:ascii="Arial" w:hAnsi="Arial" w:cs="Arial"/>
+          <w:sz w:val="24"/>
+          <w:szCs w:val="24"/>
+          <w:lang w:val="en-US"/>
+        </w:rPr>
+        <w:t>Jupyter</w:t>
+      </w:r>
+      <w:proofErr w:type="spellEnd"/>
+      <w:r>
+        <w:rPr>
+          <w:rFonts w:ascii="Arial" w:hAnsi="Arial" w:cs="Arial"/>
+          <w:sz w:val="24"/>
+          <w:szCs w:val="24"/>
+          <w:lang w:val="en-US"/>
+        </w:rPr>
+        <w:t xml:space="preserve"> Notebook is that the code can be written into individual cells, which function entirely independently of each other, much the same as the functions used in the previous implementation stage </w:t>
       </w:r>
       <w:r>
         <w:rPr>
@@ -3444,16 +3899,29 @@
         <w:lastRenderedPageBreak/>
         <w:t xml:space="preserve">which allowed for a more organised and easily modifiable solution. Two main libraries were used in this stage of implementation, Random and NumPy. Random houses all of Python’s standard RNG functions including </w:t>
       </w:r>
-      <w:r>
-        <w:rPr>
-          <w:rFonts w:ascii="Arial" w:hAnsi="Arial" w:cs="Arial"/>
-          <w:i/>
-          <w:iCs/>
-          <w:sz w:val="24"/>
-          <w:szCs w:val="24"/>
-          <w:lang w:val="en-US"/>
-        </w:rPr>
-        <w:t>Randint()</w:t>
+      <w:proofErr w:type="gramStart"/>
+      <w:r>
+        <w:rPr>
+          <w:rFonts w:ascii="Arial" w:hAnsi="Arial" w:cs="Arial"/>
+          <w:i/>
+          <w:iCs/>
+          <w:sz w:val="24"/>
+          <w:szCs w:val="24"/>
+          <w:lang w:val="en-US"/>
+        </w:rPr>
+        <w:t>Randint(</w:t>
+      </w:r>
+      <w:proofErr w:type="gramEnd"/>
+      <w:r>
+        <w:rPr>
+          <w:rFonts w:ascii="Arial" w:hAnsi="Arial" w:cs="Arial"/>
+          <w:i/>
+          <w:iCs/>
+          <w:sz w:val="24"/>
+          <w:szCs w:val="24"/>
+          <w:lang w:val="en-US"/>
+        </w:rPr>
+        <w:t>)</w:t>
       </w:r>
       <w:r>
         <w:rPr>
@@ -3626,18 +4094,40 @@
           <w:szCs w:val="24"/>
           <w:lang w:val="en-US"/>
         </w:rPr>
-        <w:t xml:space="preserve">Being called almost identically to C#’s </w:t>
-      </w:r>
-      <w:r>
-        <w:rPr>
-          <w:rFonts w:ascii="Arial" w:hAnsi="Arial" w:cs="Arial"/>
-          <w:i/>
-          <w:iCs/>
-          <w:sz w:val="24"/>
-          <w:szCs w:val="24"/>
-          <w:lang w:val="en-US"/>
-        </w:rPr>
-        <w:t>.Next()</w:t>
+        <w:t>Being called almost identically to C#’</w:t>
+      </w:r>
+      <w:proofErr w:type="gramStart"/>
+      <w:r>
+        <w:rPr>
+          <w:rFonts w:ascii="Arial" w:hAnsi="Arial" w:cs="Arial"/>
+          <w:sz w:val="24"/>
+          <w:szCs w:val="24"/>
+          <w:lang w:val="en-US"/>
+        </w:rPr>
+        <w:t xml:space="preserve">s </w:t>
+      </w:r>
+      <w:r>
+        <w:rPr>
+          <w:rFonts w:ascii="Arial" w:hAnsi="Arial" w:cs="Arial"/>
+          <w:i/>
+          <w:iCs/>
+          <w:sz w:val="24"/>
+          <w:szCs w:val="24"/>
+          <w:lang w:val="en-US"/>
+        </w:rPr>
+        <w:t>.Next</w:t>
+      </w:r>
+      <w:proofErr w:type="gramEnd"/>
+      <w:r>
+        <w:rPr>
+          <w:rFonts w:ascii="Arial" w:hAnsi="Arial" w:cs="Arial"/>
+          <w:i/>
+          <w:iCs/>
+          <w:sz w:val="24"/>
+          <w:szCs w:val="24"/>
+          <w:lang w:val="en-US"/>
+        </w:rPr>
+        <w:t>()</w:t>
       </w:r>
       <w:r>
         <w:rPr>
@@ -3668,16 +4158,29 @@
         </w:rPr>
         <w:t xml:space="preserve"> function provided by Python is capable of generating any integer between a set of min and max values. A 500 iteration for loop encapsulates an append command, which stores the result of a </w:t>
       </w:r>
-      <w:r>
-        <w:rPr>
-          <w:rFonts w:ascii="Arial" w:hAnsi="Arial" w:cs="Arial"/>
-          <w:i/>
-          <w:iCs/>
-          <w:sz w:val="24"/>
-          <w:szCs w:val="24"/>
-          <w:lang w:val="en-US"/>
-        </w:rPr>
-        <w:t>Randint()</w:t>
+      <w:proofErr w:type="gramStart"/>
+      <w:r>
+        <w:rPr>
+          <w:rFonts w:ascii="Arial" w:hAnsi="Arial" w:cs="Arial"/>
+          <w:i/>
+          <w:iCs/>
+          <w:sz w:val="24"/>
+          <w:szCs w:val="24"/>
+          <w:lang w:val="en-US"/>
+        </w:rPr>
+        <w:t>Randint(</w:t>
+      </w:r>
+      <w:proofErr w:type="gramEnd"/>
+      <w:r>
+        <w:rPr>
+          <w:rFonts w:ascii="Arial" w:hAnsi="Arial" w:cs="Arial"/>
+          <w:i/>
+          <w:iCs/>
+          <w:sz w:val="24"/>
+          <w:szCs w:val="24"/>
+          <w:lang w:val="en-US"/>
+        </w:rPr>
+        <w:t>)</w:t>
       </w:r>
       <w:r>
         <w:rPr>
@@ -3801,16 +4304,29 @@
         </w:rPr>
         <w:t xml:space="preserve"> of Python’s </w:t>
       </w:r>
-      <w:r>
-        <w:rPr>
-          <w:rFonts w:ascii="Arial" w:hAnsi="Arial" w:cs="Arial"/>
-          <w:i/>
-          <w:iCs/>
-          <w:sz w:val="24"/>
-          <w:szCs w:val="24"/>
-          <w:lang w:val="en-US"/>
-        </w:rPr>
-        <w:t>Random()</w:t>
+      <w:proofErr w:type="gramStart"/>
+      <w:r>
+        <w:rPr>
+          <w:rFonts w:ascii="Arial" w:hAnsi="Arial" w:cs="Arial"/>
+          <w:i/>
+          <w:iCs/>
+          <w:sz w:val="24"/>
+          <w:szCs w:val="24"/>
+          <w:lang w:val="en-US"/>
+        </w:rPr>
+        <w:t>Random(</w:t>
+      </w:r>
+      <w:proofErr w:type="gramEnd"/>
+      <w:r>
+        <w:rPr>
+          <w:rFonts w:ascii="Arial" w:hAnsi="Arial" w:cs="Arial"/>
+          <w:i/>
+          <w:iCs/>
+          <w:sz w:val="24"/>
+          <w:szCs w:val="24"/>
+          <w:lang w:val="en-US"/>
+        </w:rPr>
+        <w:t>)</w:t>
       </w:r>
       <w:r>
         <w:rPr>
@@ -3876,16 +4392,29 @@
         </w:rPr>
         <w:t xml:space="preserve">Returning to integer based numeric sequences, the second version of the Randint implementation used the NumPy mathematics library. This implementation did not require a for loop in order to produce 500 generations as the </w:t>
       </w:r>
-      <w:r>
-        <w:rPr>
-          <w:rFonts w:ascii="Arial" w:hAnsi="Arial" w:cs="Arial"/>
-          <w:i/>
-          <w:iCs/>
-          <w:sz w:val="24"/>
-          <w:szCs w:val="24"/>
-          <w:lang w:val="en-US"/>
-        </w:rPr>
-        <w:t>Randint()</w:t>
+      <w:proofErr w:type="gramStart"/>
+      <w:r>
+        <w:rPr>
+          <w:rFonts w:ascii="Arial" w:hAnsi="Arial" w:cs="Arial"/>
+          <w:i/>
+          <w:iCs/>
+          <w:sz w:val="24"/>
+          <w:szCs w:val="24"/>
+          <w:lang w:val="en-US"/>
+        </w:rPr>
+        <w:t>Randint(</w:t>
+      </w:r>
+      <w:proofErr w:type="gramEnd"/>
+      <w:r>
+        <w:rPr>
+          <w:rFonts w:ascii="Arial" w:hAnsi="Arial" w:cs="Arial"/>
+          <w:i/>
+          <w:iCs/>
+          <w:sz w:val="24"/>
+          <w:szCs w:val="24"/>
+          <w:lang w:val="en-US"/>
+        </w:rPr>
+        <w:t>)</w:t>
       </w:r>
       <w:r>
         <w:rPr>
@@ -3914,16 +4443,29 @@
         </w:rPr>
         <w:t xml:space="preserve">In addition to the Randint implementation, a seeded implementation of the NumPy </w:t>
       </w:r>
-      <w:r>
-        <w:rPr>
-          <w:rFonts w:ascii="Arial" w:hAnsi="Arial" w:cs="Arial"/>
-          <w:i/>
-          <w:iCs/>
-          <w:sz w:val="24"/>
-          <w:szCs w:val="24"/>
-          <w:lang w:val="en-US"/>
-        </w:rPr>
-        <w:t>Randint()</w:t>
+      <w:proofErr w:type="gramStart"/>
+      <w:r>
+        <w:rPr>
+          <w:rFonts w:ascii="Arial" w:hAnsi="Arial" w:cs="Arial"/>
+          <w:i/>
+          <w:iCs/>
+          <w:sz w:val="24"/>
+          <w:szCs w:val="24"/>
+          <w:lang w:val="en-US"/>
+        </w:rPr>
+        <w:t>Randint(</w:t>
+      </w:r>
+      <w:proofErr w:type="gramEnd"/>
+      <w:r>
+        <w:rPr>
+          <w:rFonts w:ascii="Arial" w:hAnsi="Arial" w:cs="Arial"/>
+          <w:i/>
+          <w:iCs/>
+          <w:sz w:val="24"/>
+          <w:szCs w:val="24"/>
+          <w:lang w:val="en-US"/>
+        </w:rPr>
+        <w:t>)</w:t>
       </w:r>
       <w:r>
         <w:rPr>
@@ -3962,16 +4504,29 @@
         </w:rPr>
         <w:t xml:space="preserve">by adjusting the </w:t>
       </w:r>
-      <w:r>
-        <w:rPr>
-          <w:rFonts w:ascii="Arial" w:hAnsi="Arial" w:cs="Arial"/>
-          <w:i/>
-          <w:iCs/>
-          <w:sz w:val="24"/>
-          <w:szCs w:val="24"/>
-          <w:lang w:val="en-US"/>
-        </w:rPr>
-        <w:t>Randint()</w:t>
+      <w:proofErr w:type="gramStart"/>
+      <w:r>
+        <w:rPr>
+          <w:rFonts w:ascii="Arial" w:hAnsi="Arial" w:cs="Arial"/>
+          <w:i/>
+          <w:iCs/>
+          <w:sz w:val="24"/>
+          <w:szCs w:val="24"/>
+          <w:lang w:val="en-US"/>
+        </w:rPr>
+        <w:t>Randint(</w:t>
+      </w:r>
+      <w:proofErr w:type="gramEnd"/>
+      <w:r>
+        <w:rPr>
+          <w:rFonts w:ascii="Arial" w:hAnsi="Arial" w:cs="Arial"/>
+          <w:i/>
+          <w:iCs/>
+          <w:sz w:val="24"/>
+          <w:szCs w:val="24"/>
+          <w:lang w:val="en-US"/>
+        </w:rPr>
+        <w:t>)</w:t>
       </w:r>
       <w:r>
         <w:rPr>
@@ -4137,16 +4692,29 @@
         <w:lastRenderedPageBreak/>
         <w:t xml:space="preserve">other physical generator simulations implemented into Python, the card shuffle sim required an input file before any generations could be run. The method used to produce a card shuffle simulation using the NumPy pseudorandom generators was mostly like that of the Randint card shuffle simulation. The most noticeable difference in implementation between NumPy and Randint is the use of an if/else statement within the for loop. This statement was required due to a logic error within the NumPy </w:t>
       </w:r>
-      <w:r>
-        <w:rPr>
-          <w:rFonts w:ascii="Arial" w:hAnsi="Arial" w:cs="Arial"/>
-          <w:i/>
-          <w:iCs/>
-          <w:sz w:val="24"/>
-          <w:szCs w:val="24"/>
-          <w:lang w:val="en-US"/>
-        </w:rPr>
-        <w:t>Randint()</w:t>
+      <w:proofErr w:type="gramStart"/>
+      <w:r>
+        <w:rPr>
+          <w:rFonts w:ascii="Arial" w:hAnsi="Arial" w:cs="Arial"/>
+          <w:i/>
+          <w:iCs/>
+          <w:sz w:val="24"/>
+          <w:szCs w:val="24"/>
+          <w:lang w:val="en-US"/>
+        </w:rPr>
+        <w:t>Randint(</w:t>
+      </w:r>
+      <w:proofErr w:type="gramEnd"/>
+      <w:r>
+        <w:rPr>
+          <w:rFonts w:ascii="Arial" w:hAnsi="Arial" w:cs="Arial"/>
+          <w:i/>
+          <w:iCs/>
+          <w:sz w:val="24"/>
+          <w:szCs w:val="24"/>
+          <w:lang w:val="en-US"/>
+        </w:rPr>
+        <w:t>)</w:t>
       </w:r>
       <w:r>
         <w:rPr>
@@ -4275,16 +4843,29 @@
         </w:rPr>
         <w:t xml:space="preserve"> based on the </w:t>
       </w:r>
-      <w:r>
-        <w:rPr>
-          <w:rFonts w:ascii="Arial" w:hAnsi="Arial" w:cs="Arial"/>
-          <w:i/>
-          <w:iCs/>
-          <w:sz w:val="24"/>
-          <w:szCs w:val="24"/>
-          <w:lang w:val="en-US"/>
-        </w:rPr>
-        <w:t>Randint()</w:t>
+      <w:proofErr w:type="gramStart"/>
+      <w:r>
+        <w:rPr>
+          <w:rFonts w:ascii="Arial" w:hAnsi="Arial" w:cs="Arial"/>
+          <w:i/>
+          <w:iCs/>
+          <w:sz w:val="24"/>
+          <w:szCs w:val="24"/>
+          <w:lang w:val="en-US"/>
+        </w:rPr>
+        <w:t>Randint(</w:t>
+      </w:r>
+      <w:proofErr w:type="gramEnd"/>
+      <w:r>
+        <w:rPr>
+          <w:rFonts w:ascii="Arial" w:hAnsi="Arial" w:cs="Arial"/>
+          <w:i/>
+          <w:iCs/>
+          <w:sz w:val="24"/>
+          <w:szCs w:val="24"/>
+          <w:lang w:val="en-US"/>
+        </w:rPr>
+        <w:t>)</w:t>
       </w:r>
       <w:r>
         <w:rPr>
@@ -4331,16 +4912,29 @@
         </w:rPr>
         <w:t xml:space="preserve">This process was repeated with the NumPy </w:t>
       </w:r>
-      <w:r>
-        <w:rPr>
-          <w:rFonts w:ascii="Arial" w:hAnsi="Arial" w:cs="Arial"/>
-          <w:i/>
-          <w:iCs/>
-          <w:sz w:val="24"/>
-          <w:szCs w:val="24"/>
-          <w:lang w:val="en-US"/>
-        </w:rPr>
-        <w:t>Randint()</w:t>
+      <w:proofErr w:type="gramStart"/>
+      <w:r>
+        <w:rPr>
+          <w:rFonts w:ascii="Arial" w:hAnsi="Arial" w:cs="Arial"/>
+          <w:i/>
+          <w:iCs/>
+          <w:sz w:val="24"/>
+          <w:szCs w:val="24"/>
+          <w:lang w:val="en-US"/>
+        </w:rPr>
+        <w:t>Randint(</w:t>
+      </w:r>
+      <w:proofErr w:type="gramEnd"/>
+      <w:r>
+        <w:rPr>
+          <w:rFonts w:ascii="Arial" w:hAnsi="Arial" w:cs="Arial"/>
+          <w:i/>
+          <w:iCs/>
+          <w:sz w:val="24"/>
+          <w:szCs w:val="24"/>
+          <w:lang w:val="en-US"/>
+        </w:rPr>
+        <w:t>)</w:t>
       </w:r>
       <w:r>
         <w:rPr>
@@ -4369,16 +4963,29 @@
         </w:rPr>
         <w:t xml:space="preserve">As well as limiting the possible outcomes of the NumPy </w:t>
       </w:r>
-      <w:r>
-        <w:rPr>
-          <w:rFonts w:ascii="Arial" w:hAnsi="Arial" w:cs="Arial"/>
-          <w:i/>
-          <w:iCs/>
-          <w:sz w:val="24"/>
-          <w:szCs w:val="24"/>
-          <w:lang w:val="en-US"/>
-        </w:rPr>
-        <w:t xml:space="preserve">Randint() </w:t>
+      <w:proofErr w:type="gramStart"/>
+      <w:r>
+        <w:rPr>
+          <w:rFonts w:ascii="Arial" w:hAnsi="Arial" w:cs="Arial"/>
+          <w:i/>
+          <w:iCs/>
+          <w:sz w:val="24"/>
+          <w:szCs w:val="24"/>
+          <w:lang w:val="en-US"/>
+        </w:rPr>
+        <w:t>Randint(</w:t>
+      </w:r>
+      <w:proofErr w:type="gramEnd"/>
+      <w:r>
+        <w:rPr>
+          <w:rFonts w:ascii="Arial" w:hAnsi="Arial" w:cs="Arial"/>
+          <w:i/>
+          <w:iCs/>
+          <w:sz w:val="24"/>
+          <w:szCs w:val="24"/>
+          <w:lang w:val="en-US"/>
+        </w:rPr>
+        <w:t xml:space="preserve">) </w:t>
       </w:r>
       <w:r>
         <w:rPr>
@@ -4759,7 +5366,27 @@
           <w:lang w:val="en-US"/>
         </w:rPr>
         <w:lastRenderedPageBreak/>
-        <w:t xml:space="preserve">After that a for loop was used to fill the variable </w:t>
+        <w:t xml:space="preserve">After that a </w:t>
+      </w:r>
+      <w:proofErr w:type="gramStart"/>
+      <w:r>
+        <w:rPr>
+          <w:rFonts w:ascii="Arial" w:hAnsi="Arial" w:cs="Arial"/>
+          <w:sz w:val="24"/>
+          <w:szCs w:val="24"/>
+          <w:lang w:val="en-US"/>
+        </w:rPr>
+        <w:t>for</w:t>
+      </w:r>
+      <w:proofErr w:type="gramEnd"/>
+      <w:r>
+        <w:rPr>
+          <w:rFonts w:ascii="Arial" w:hAnsi="Arial" w:cs="Arial"/>
+          <w:sz w:val="24"/>
+          <w:szCs w:val="24"/>
+          <w:lang w:val="en-US"/>
+        </w:rPr>
+        <w:t xml:space="preserve"> loop was used to fill the variable </w:t>
       </w:r>
       <w:r>
         <w:rPr>
@@ -5990,7 +6617,27 @@
           <w:szCs w:val="24"/>
           <w:lang w:val="en-US"/>
         </w:rPr>
-        <w:t>, one of the main limitations for a viable seed was length due to the risk of overflow error should a value too large be given. For this reason the user given seed 30102000 was shortened for this implementation to 301020.</w:t>
+        <w:t xml:space="preserve">, one of the main limitations for a viable seed was length due to the risk of overflow error should a value too large be given. For this </w:t>
+      </w:r>
+      <w:proofErr w:type="gramStart"/>
+      <w:r>
+        <w:rPr>
+          <w:rFonts w:ascii="Arial" w:hAnsi="Arial" w:cs="Arial"/>
+          <w:sz w:val="24"/>
+          <w:szCs w:val="24"/>
+          <w:lang w:val="en-US"/>
+        </w:rPr>
+        <w:t>reason</w:t>
+      </w:r>
+      <w:proofErr w:type="gramEnd"/>
+      <w:r>
+        <w:rPr>
+          <w:rFonts w:ascii="Arial" w:hAnsi="Arial" w:cs="Arial"/>
+          <w:sz w:val="24"/>
+          <w:szCs w:val="24"/>
+          <w:lang w:val="en-US"/>
+        </w:rPr>
+        <w:t xml:space="preserve"> the user given seed 30102000 was shortened for this implementation to 301020.</w:t>
       </w:r>
     </w:p>
     <w:p>
@@ -6246,7 +6893,27 @@
           <w:lang w:val="en-US"/>
         </w:rPr>
         <w:lastRenderedPageBreak/>
-        <w:t>‘random’ sequences was obvious. Unlike with previous sources, no programming had to be done in order to produce the data required. Instead, the 500 iterations could be produced and displayed by the algorithm provided. This sequence could then be formatted and copied into an empty JSON file.</w:t>
+        <w:t xml:space="preserve">‘random’ sequences was obvious. Unlike with previous sources, no programming had to be done </w:t>
+      </w:r>
+      <w:proofErr w:type="gramStart"/>
+      <w:r>
+        <w:rPr>
+          <w:rFonts w:ascii="Arial" w:hAnsi="Arial" w:cs="Arial"/>
+          <w:sz w:val="24"/>
+          <w:szCs w:val="24"/>
+          <w:lang w:val="en-US"/>
+        </w:rPr>
+        <w:t>in order to</w:t>
+      </w:r>
+      <w:proofErr w:type="gramEnd"/>
+      <w:r>
+        <w:rPr>
+          <w:rFonts w:ascii="Arial" w:hAnsi="Arial" w:cs="Arial"/>
+          <w:sz w:val="24"/>
+          <w:szCs w:val="24"/>
+          <w:lang w:val="en-US"/>
+        </w:rPr>
+        <w:t xml:space="preserve"> produce the data required. Instead, the 500 iterations could be produced and displayed by the algorithm provided. This sequence could then be formatted and copied into an empty JSON file.</w:t>
       </w:r>
     </w:p>
     <w:p>
@@ -6361,7 +7028,27 @@
           <w:szCs w:val="24"/>
           <w:lang w:val="en-US"/>
         </w:rPr>
-        <w:t xml:space="preserve">The Random Integer Generator feature of Random.org was used for this investigation. Much like with the programmed functions seen previously the generator required a number of iterations, a minimum value, and a maximum value. </w:t>
+        <w:t xml:space="preserve">The Random Integer Generator feature of Random.org was used for this investigation. Much like with the programmed functions seen previously the generator required </w:t>
+      </w:r>
+      <w:proofErr w:type="gramStart"/>
+      <w:r>
+        <w:rPr>
+          <w:rFonts w:ascii="Arial" w:hAnsi="Arial" w:cs="Arial"/>
+          <w:sz w:val="24"/>
+          <w:szCs w:val="24"/>
+          <w:lang w:val="en-US"/>
+        </w:rPr>
+        <w:t>a number of</w:t>
+      </w:r>
+      <w:proofErr w:type="gramEnd"/>
+      <w:r>
+        <w:rPr>
+          <w:rFonts w:ascii="Arial" w:hAnsi="Arial" w:cs="Arial"/>
+          <w:sz w:val="24"/>
+          <w:szCs w:val="24"/>
+          <w:lang w:val="en-US"/>
+        </w:rPr>
+        <w:t xml:space="preserve"> iterations, a minimum value, and a maximum value. </w:t>
       </w:r>
     </w:p>
     <w:p>
@@ -6519,8 +7206,21 @@
           <w:szCs w:val="24"/>
           <w:lang w:val="en-US"/>
         </w:rPr>
-        <w:t>. An image of the coin used for true random generation</w:t>
-      </w:r>
+        <w:t xml:space="preserve">. An image of the coin used for true random </w:t>
+      </w:r>
+      <w:proofErr w:type="gramStart"/>
+      <w:r>
+        <w:rPr>
+          <w:rFonts w:ascii="Arial" w:hAnsi="Arial" w:cs="Arial"/>
+          <w:i/>
+          <w:iCs/>
+          <w:sz w:val="24"/>
+          <w:szCs w:val="24"/>
+          <w:lang w:val="en-US"/>
+        </w:rPr>
+        <w:t>generation</w:t>
+      </w:r>
+      <w:proofErr w:type="gramEnd"/>
     </w:p>
     <w:p>
       <w:pPr>
@@ -6687,8 +7387,21 @@
           <w:szCs w:val="24"/>
           <w:lang w:val="en-US"/>
         </w:rPr>
-        <w:t>. An image of the dice used for true random generation</w:t>
-      </w:r>
+        <w:t xml:space="preserve">. An image of the dice used for true random </w:t>
+      </w:r>
+      <w:proofErr w:type="gramStart"/>
+      <w:r>
+        <w:rPr>
+          <w:rFonts w:ascii="Arial" w:hAnsi="Arial" w:cs="Arial"/>
+          <w:i/>
+          <w:iCs/>
+          <w:sz w:val="24"/>
+          <w:szCs w:val="24"/>
+          <w:lang w:val="en-US"/>
+        </w:rPr>
+        <w:t>generation</w:t>
+      </w:r>
+      <w:proofErr w:type="gramEnd"/>
     </w:p>
     <w:p>
       <w:pPr>
@@ -6829,8 +7542,21 @@
           <w:szCs w:val="24"/>
           <w:lang w:val="en-US"/>
         </w:rPr>
-        <w:t>. An image of the cards used for true random generation</w:t>
-      </w:r>
+        <w:t xml:space="preserve">. An image of the cards used for true random </w:t>
+      </w:r>
+      <w:proofErr w:type="gramStart"/>
+      <w:r>
+        <w:rPr>
+          <w:rFonts w:ascii="Arial" w:hAnsi="Arial" w:cs="Arial"/>
+          <w:i/>
+          <w:iCs/>
+          <w:sz w:val="24"/>
+          <w:szCs w:val="24"/>
+          <w:lang w:val="en-US"/>
+        </w:rPr>
+        <w:t>generation</w:t>
+      </w:r>
+      <w:proofErr w:type="gramEnd"/>
     </w:p>
     <w:p>
       <w:pPr>
@@ -7799,8 +8525,21 @@
           <w:szCs w:val="24"/>
           <w:lang w:val="en-US"/>
         </w:rPr>
-        <w:t>. The R analysis program importing libraries and JSON data</w:t>
-      </w:r>
+        <w:t xml:space="preserve">. The R analysis program importing libraries and JSON </w:t>
+      </w:r>
+      <w:proofErr w:type="gramStart"/>
+      <w:r>
+        <w:rPr>
+          <w:rFonts w:ascii="Arial" w:hAnsi="Arial" w:cs="Arial"/>
+          <w:i/>
+          <w:iCs/>
+          <w:sz w:val="24"/>
+          <w:szCs w:val="24"/>
+          <w:lang w:val="en-US"/>
+        </w:rPr>
+        <w:t>data</w:t>
+      </w:r>
+      <w:proofErr w:type="gramEnd"/>
     </w:p>
     <w:p>
       <w:pPr>
@@ -8320,14 +9059,11 @@
         </w:rPr>
       </w:pPr>
       <w:r>
-        <w:rPr>
-          <w:noProof/>
-        </w:rPr>
         <w:drawing>
-          <wp:inline distT="0" distB="0" distL="0" distR="0" wp14:anchorId="025071B4" wp14:editId="6326A9D4">
+          <wp:inline distT="0" distB="0" distL="0" distR="0" wp14:anchorId="2465B678" wp14:editId="78CD0967">
             <wp:extent cx="5731510" cy="3909695"/>
             <wp:effectExtent l="0" t="0" r="2540" b="0"/>
-            <wp:docPr id="202762414" name="Picture 1" descr="A graph of different colored lines&#10;&#10;Description automatically generated"/>
+            <wp:docPr id="1949187343" name="Picture 1" descr="A graph of different colored lines&#10;&#10;Description automatically generated"/>
             <wp:cNvGraphicFramePr>
               <a:graphicFrameLocks xmlns:a="http://schemas.openxmlformats.org/drawingml/2006/main" noChangeAspect="1"/>
             </wp:cNvGraphicFramePr>
@@ -8335,7 +9071,7 @@
               <a:graphicData uri="http://schemas.openxmlformats.org/drawingml/2006/picture">
                 <pic:pic xmlns:pic="http://schemas.openxmlformats.org/drawingml/2006/picture">
                   <pic:nvPicPr>
-                    <pic:cNvPr id="202762414" name="Picture 1" descr="A graph of different colored lines&#10;&#10;Description automatically generated"/>
+                    <pic:cNvPr id="1949187343" name="Picture 1" descr="A graph of different colored lines&#10;&#10;Description automatically generated"/>
                     <pic:cNvPicPr/>
                   </pic:nvPicPr>
                   <pic:blipFill>
@@ -9040,7 +9776,27 @@
           <w:szCs w:val="24"/>
           <w:lang w:val="en-US"/>
         </w:rPr>
-        <w:t>The JavaScript dataset placed in the .01 distribution. This was by far the largest V value scored by any of the generators surveyed and as a result the dataset was considered unsuitable as a random number source. The highly unlikely nature of this data could also be seen in figure 47 in which the cause of this value can be assumed to be from the low frequencies recorded for outputs of 1 or 6.</w:t>
+        <w:t xml:space="preserve">The JavaScript dataset </w:t>
+      </w:r>
+      <w:proofErr w:type="gramStart"/>
+      <w:r>
+        <w:rPr>
+          <w:rFonts w:ascii="Arial" w:hAnsi="Arial" w:cs="Arial"/>
+          <w:sz w:val="24"/>
+          <w:szCs w:val="24"/>
+          <w:lang w:val="en-US"/>
+        </w:rPr>
+        <w:t>placed</w:t>
+      </w:r>
+      <w:proofErr w:type="gramEnd"/>
+      <w:r>
+        <w:rPr>
+          <w:rFonts w:ascii="Arial" w:hAnsi="Arial" w:cs="Arial"/>
+          <w:sz w:val="24"/>
+          <w:szCs w:val="24"/>
+          <w:lang w:val="en-US"/>
+        </w:rPr>
+        <w:t xml:space="preserve"> in the .01 distribution. This was by far the largest V value scored by any of the generators surveyed and as a result the dataset was considered unsuitable as a random number source. The highly unlikely nature of this data could also be seen in figure 47 in which the cause of this value can be assumed to be from the low frequencies recorded for outputs of 1 or 6.</w:t>
       </w:r>
     </w:p>
     <w:p>
@@ -9078,7 +9834,27 @@
           <w:szCs w:val="24"/>
           <w:lang w:val="en-US"/>
         </w:rPr>
-        <w:t>The real dice dataset placed between the .9 and .1 distributions. Much like the Random.org dataset, this placing was not unexpected as a true random generator will more often than not produce results with a good level of ‘reliable’ randomness. Besides JavaScript, the real dice scored the highest V value out of the generators sampled although since only one set of 500 samples were collected, it is possible that different rolling methods could have produced a noticeably different V value. Regardless the dice and rolling method used can be classified as satisfactorily random.</w:t>
+        <w:t xml:space="preserve">The real dice dataset placed between the .9 and .1 distributions. Much like the Random.org dataset, this placing was not unexpected as a true random generator will </w:t>
+      </w:r>
+      <w:proofErr w:type="gramStart"/>
+      <w:r>
+        <w:rPr>
+          <w:rFonts w:ascii="Arial" w:hAnsi="Arial" w:cs="Arial"/>
+          <w:sz w:val="24"/>
+          <w:szCs w:val="24"/>
+          <w:lang w:val="en-US"/>
+        </w:rPr>
+        <w:t>more often than not</w:t>
+      </w:r>
+      <w:proofErr w:type="gramEnd"/>
+      <w:r>
+        <w:rPr>
+          <w:rFonts w:ascii="Arial" w:hAnsi="Arial" w:cs="Arial"/>
+          <w:sz w:val="24"/>
+          <w:szCs w:val="24"/>
+          <w:lang w:val="en-US"/>
+        </w:rPr>
+        <w:t xml:space="preserve"> produce results with a good level of ‘reliable’ randomness. Besides JavaScript, the real dice scored the highest V value out of the generators sampled although since only one set of 500 samples were collected, it is possible that different rolling methods could have produced a noticeably different V value. Regardless the dice and rolling method used can be classified as satisfactorily random.</w:t>
       </w:r>
     </w:p>
     <w:p>
@@ -9092,15 +9868,12 @@
         </w:rPr>
       </w:pPr>
       <w:r>
-        <w:rPr>
-          <w:noProof/>
-        </w:rPr>
         <w:lastRenderedPageBreak/>
         <w:drawing>
-          <wp:inline distT="0" distB="0" distL="0" distR="0" wp14:anchorId="5D4E26FF" wp14:editId="1A3AF495">
+          <wp:inline distT="0" distB="0" distL="0" distR="0" wp14:anchorId="07AD6AB5" wp14:editId="5EF73C5A">
             <wp:extent cx="5731510" cy="3909695"/>
             <wp:effectExtent l="0" t="0" r="2540" b="0"/>
-            <wp:docPr id="306138876" name="Picture 1" descr="A graph of blue and pink bars&#10;&#10;Description automatically generated"/>
+            <wp:docPr id="116303445" name="Picture 1" descr="A graph of blue and pink bars&#10;&#10;Description automatically generated"/>
             <wp:cNvGraphicFramePr>
               <a:graphicFrameLocks xmlns:a="http://schemas.openxmlformats.org/drawingml/2006/main" noChangeAspect="1"/>
             </wp:cNvGraphicFramePr>
@@ -9108,7 +9881,7 @@
               <a:graphicData uri="http://schemas.openxmlformats.org/drawingml/2006/picture">
                 <pic:pic xmlns:pic="http://schemas.openxmlformats.org/drawingml/2006/picture">
                   <pic:nvPicPr>
-                    <pic:cNvPr id="306138876" name="Picture 1" descr="A graph of blue and pink bars&#10;&#10;Description automatically generated"/>
+                    <pic:cNvPr id="116303445" name="Picture 1" descr="A graph of blue and pink bars&#10;&#10;Description automatically generated"/>
                     <pic:cNvPicPr/>
                   </pic:nvPicPr>
                   <pic:blipFill>
@@ -9249,7 +10022,27 @@
           <w:szCs w:val="24"/>
           <w:lang w:val="en-US"/>
         </w:rPr>
-        <w:t>. Interestingly, with the exception of the real coin values, every generator sampled produced more tails than heads.</w:t>
+        <w:t xml:space="preserve">. Interestingly, </w:t>
+      </w:r>
+      <w:proofErr w:type="gramStart"/>
+      <w:r>
+        <w:rPr>
+          <w:rFonts w:ascii="Arial" w:hAnsi="Arial" w:cs="Arial"/>
+          <w:sz w:val="24"/>
+          <w:szCs w:val="24"/>
+          <w:lang w:val="en-US"/>
+        </w:rPr>
+        <w:t>with the exception of</w:t>
+      </w:r>
+      <w:proofErr w:type="gramEnd"/>
+      <w:r>
+        <w:rPr>
+          <w:rFonts w:ascii="Arial" w:hAnsi="Arial" w:cs="Arial"/>
+          <w:sz w:val="24"/>
+          <w:szCs w:val="24"/>
+          <w:lang w:val="en-US"/>
+        </w:rPr>
+        <w:t xml:space="preserve"> the real coin values, every generator sampled produced more tails than heads.</w:t>
       </w:r>
     </w:p>
     <w:tbl>
@@ -10096,7 +10889,27 @@
           <w:szCs w:val="24"/>
           <w:lang w:val="en-US"/>
         </w:rPr>
-        <w:t xml:space="preserve">(0.05) to be classified as empirically distributed. The main caveat of this test was that it was designed for data between 0 and 1 so in order to adjust the outputs provided, division by 100 was used to ensure data normally in integer form between 0 and 100 was in the correct format. </w:t>
+        <w:t xml:space="preserve">(0.05) to be classified as empirically distributed. The main caveat of this test was that it was designed for data between 0 and 1 so </w:t>
+      </w:r>
+      <w:proofErr w:type="gramStart"/>
+      <w:r>
+        <w:rPr>
+          <w:rFonts w:ascii="Arial" w:hAnsi="Arial" w:cs="Arial"/>
+          <w:sz w:val="24"/>
+          <w:szCs w:val="24"/>
+          <w:lang w:val="en-US"/>
+        </w:rPr>
+        <w:t>in order to</w:t>
+      </w:r>
+      <w:proofErr w:type="gramEnd"/>
+      <w:r>
+        <w:rPr>
+          <w:rFonts w:ascii="Arial" w:hAnsi="Arial" w:cs="Arial"/>
+          <w:sz w:val="24"/>
+          <w:szCs w:val="24"/>
+          <w:lang w:val="en-US"/>
+        </w:rPr>
+        <w:t xml:space="preserve"> adjust the outputs provided, division by 100 was used to ensure data normally in integer form between 0 and 100 was in the correct format. </w:t>
       </w:r>
     </w:p>
     <w:p>
@@ -13077,7 +13890,27 @@
           <w:szCs w:val="24"/>
           <w:lang w:val="en-US"/>
         </w:rPr>
-        <w:t>, the trend shown by the data mostly corresponds with what is expected however features several breaks throughout the distribution</w:t>
+        <w:t xml:space="preserve">, the trend shown by the data mostly corresponds with what is </w:t>
+      </w:r>
+      <w:proofErr w:type="gramStart"/>
+      <w:r>
+        <w:rPr>
+          <w:rFonts w:ascii="Arial" w:hAnsi="Arial" w:cs="Arial"/>
+          <w:sz w:val="24"/>
+          <w:szCs w:val="24"/>
+          <w:lang w:val="en-US"/>
+        </w:rPr>
+        <w:t>expected</w:t>
+      </w:r>
+      <w:proofErr w:type="gramEnd"/>
+      <w:r>
+        <w:rPr>
+          <w:rFonts w:ascii="Arial" w:hAnsi="Arial" w:cs="Arial"/>
+          <w:sz w:val="24"/>
+          <w:szCs w:val="24"/>
+          <w:lang w:val="en-US"/>
+        </w:rPr>
+        <w:t xml:space="preserve"> however features several breaks throughout the distribution</w:t>
       </w:r>
       <w:r>
         <w:rPr>
@@ -13095,7 +13928,27 @@
           <w:szCs w:val="24"/>
           <w:lang w:val="en-US"/>
         </w:rPr>
-        <w:t xml:space="preserve"> Overall, the data is visibly similar to that seen in figures </w:t>
+        <w:t xml:space="preserve"> Overall, the data is visibly </w:t>
+      </w:r>
+      <w:proofErr w:type="gramStart"/>
+      <w:r>
+        <w:rPr>
+          <w:rFonts w:ascii="Arial" w:hAnsi="Arial" w:cs="Arial"/>
+          <w:sz w:val="24"/>
+          <w:szCs w:val="24"/>
+          <w:lang w:val="en-US"/>
+        </w:rPr>
+        <w:t>similar to</w:t>
+      </w:r>
+      <w:proofErr w:type="gramEnd"/>
+      <w:r>
+        <w:rPr>
+          <w:rFonts w:ascii="Arial" w:hAnsi="Arial" w:cs="Arial"/>
+          <w:sz w:val="24"/>
+          <w:szCs w:val="24"/>
+          <w:lang w:val="en-US"/>
+        </w:rPr>
+        <w:t xml:space="preserve"> that seen in figures </w:t>
       </w:r>
       <w:r>
         <w:rPr>
@@ -13398,7 +14251,27 @@
           <w:szCs w:val="24"/>
           <w:lang w:val="en-US"/>
         </w:rPr>
-        <w:t xml:space="preserve">The remaining generators all mostly conform to an empirical distribution and this is reflected both in figure </w:t>
+        <w:t xml:space="preserve">The remaining generators all mostly conform to an empirical </w:t>
+      </w:r>
+      <w:proofErr w:type="gramStart"/>
+      <w:r>
+        <w:rPr>
+          <w:rFonts w:ascii="Arial" w:hAnsi="Arial" w:cs="Arial"/>
+          <w:sz w:val="24"/>
+          <w:szCs w:val="24"/>
+          <w:lang w:val="en-US"/>
+        </w:rPr>
+        <w:t>distribution</w:t>
+      </w:r>
+      <w:proofErr w:type="gramEnd"/>
+      <w:r>
+        <w:rPr>
+          <w:rFonts w:ascii="Arial" w:hAnsi="Arial" w:cs="Arial"/>
+          <w:sz w:val="24"/>
+          <w:szCs w:val="24"/>
+          <w:lang w:val="en-US"/>
+        </w:rPr>
+        <w:t xml:space="preserve"> and this is reflected both in figure </w:t>
       </w:r>
       <w:r>
         <w:rPr>
@@ -14957,15 +15830,12 @@
         </w:rPr>
       </w:pPr>
       <w:r>
-        <w:rPr>
-          <w:noProof/>
-        </w:rPr>
         <w:lastRenderedPageBreak/>
         <w:drawing>
-          <wp:inline distT="0" distB="0" distL="0" distR="0" wp14:anchorId="10148F34" wp14:editId="7FC6831F">
-            <wp:extent cx="4748400" cy="3240000"/>
-            <wp:effectExtent l="0" t="0" r="0" b="0"/>
-            <wp:docPr id="2018593629" name="Picture 1" descr="A graph of colored rectangular bars&#10;&#10;Description automatically generated with medium confidence"/>
+          <wp:inline distT="0" distB="0" distL="0" distR="0" wp14:anchorId="7749DFF7" wp14:editId="0F8D07F8">
+            <wp:extent cx="5731510" cy="3909695"/>
+            <wp:effectExtent l="0" t="0" r="2540" b="0"/>
+            <wp:docPr id="740879197" name="Picture 1" descr="A graph of colored bars&#10;&#10;Description automatically generated with medium confidence"/>
             <wp:cNvGraphicFramePr>
               <a:graphicFrameLocks xmlns:a="http://schemas.openxmlformats.org/drawingml/2006/main" noChangeAspect="1"/>
             </wp:cNvGraphicFramePr>
@@ -14973,7 +15843,7 @@
               <a:graphicData uri="http://schemas.openxmlformats.org/drawingml/2006/picture">
                 <pic:pic xmlns:pic="http://schemas.openxmlformats.org/drawingml/2006/picture">
                   <pic:nvPicPr>
-                    <pic:cNvPr id="2018593629" name="Picture 1" descr="A graph of colored rectangular bars&#10;&#10;Description automatically generated with medium confidence"/>
+                    <pic:cNvPr id="740879197" name="Picture 1" descr="A graph of colored bars&#10;&#10;Description automatically generated with medium confidence"/>
                     <pic:cNvPicPr/>
                   </pic:nvPicPr>
                   <pic:blipFill>
@@ -14985,7 +15855,7 @@
                   <pic:spPr>
                     <a:xfrm>
                       <a:off x="0" y="0"/>
-                      <a:ext cx="4748400" cy="3240000"/>
+                      <a:ext cx="5731510" cy="3909695"/>
                     </a:xfrm>
                     <a:prstGeom prst="rect">
                       <a:avLst/>
@@ -15078,7 +15948,27 @@
           <w:szCs w:val="24"/>
           <w:lang w:val="en-US"/>
         </w:rPr>
-        <w:t>All Python datasets passed the Serial test, with the NumPy unseeded implementation achieving the best P-value of any dataset and the NumPy seeded implementation scoring one of the lowest test statistics. An obvious outlier within the Python data was the Seeded Rand implementation which had a high test statistic and the lowest non-anomalous P-value</w:t>
+        <w:t xml:space="preserve">All Python datasets passed the Serial test, with the NumPy unseeded implementation achieving the best P-value of any dataset and the NumPy seeded implementation scoring one of the lowest test statistics. An obvious outlier within the Python data was the Seeded Rand implementation which had a </w:t>
+      </w:r>
+      <w:proofErr w:type="gramStart"/>
+      <w:r>
+        <w:rPr>
+          <w:rFonts w:ascii="Arial" w:hAnsi="Arial" w:cs="Arial"/>
+          <w:sz w:val="24"/>
+          <w:szCs w:val="24"/>
+          <w:lang w:val="en-US"/>
+        </w:rPr>
+        <w:t>high test</w:t>
+      </w:r>
+      <w:proofErr w:type="gramEnd"/>
+      <w:r>
+        <w:rPr>
+          <w:rFonts w:ascii="Arial" w:hAnsi="Arial" w:cs="Arial"/>
+          <w:sz w:val="24"/>
+          <w:szCs w:val="24"/>
+          <w:lang w:val="en-US"/>
+        </w:rPr>
+        <w:t xml:space="preserve"> statistic and the lowest non-anomalous P-value</w:t>
       </w:r>
       <w:r>
         <w:rPr>
@@ -15106,7 +15996,27 @@
           <w:szCs w:val="24"/>
           <w:lang w:val="en-US"/>
         </w:rPr>
-        <w:t>The JavaScript dataset passed the Serial test, however performed poorer than other implementations in regard to both test statistic and P-value. The values given for the JavaScript generator were close to those of the Python Randint implementation, with JavaScript scoring a lower test statistic and a P-value only 0.03 higher.</w:t>
+        <w:t xml:space="preserve">The JavaScript dataset passed the Serial test, however performed poorer than other implementations </w:t>
+      </w:r>
+      <w:proofErr w:type="gramStart"/>
+      <w:r>
+        <w:rPr>
+          <w:rFonts w:ascii="Arial" w:hAnsi="Arial" w:cs="Arial"/>
+          <w:sz w:val="24"/>
+          <w:szCs w:val="24"/>
+          <w:lang w:val="en-US"/>
+        </w:rPr>
+        <w:t>in regard to</w:t>
+      </w:r>
+      <w:proofErr w:type="gramEnd"/>
+      <w:r>
+        <w:rPr>
+          <w:rFonts w:ascii="Arial" w:hAnsi="Arial" w:cs="Arial"/>
+          <w:sz w:val="24"/>
+          <w:szCs w:val="24"/>
+          <w:lang w:val="en-US"/>
+        </w:rPr>
+        <w:t xml:space="preserve"> both test statistic and P-value. The values given for the JavaScript generator were close to those of the Python Randint implementation, with JavaScript scoring a lower test statistic and a P-value only 0.03 higher.</w:t>
       </w:r>
     </w:p>
     <w:p>
@@ -15144,18 +16054,28 @@
           <w:szCs w:val="24"/>
           <w:lang w:val="en-US"/>
         </w:rPr>
-        <w:t xml:space="preserve">As with the KS tests previously, the integer versions of the Lehmer Generator failed to pass the Serial test, producing not only incredibly high test statistics but also anomalous P-values so small the sequences produced had to be considered too unlikely to be valid. In contrast, the real versions of the Lehmer Generator passed the Serial test, although version 2 did produce the highest P-value of any implementation, making it too likely to be considered valid. Version 1 performed better, however, with the fourth best P-value recorded.  </w:t>
-      </w:r>
-    </w:p>
-    <w:p>
-      <w:pPr>
-        <w:rPr>
-          <w:rFonts w:ascii="Arial" w:hAnsi="Arial" w:cs="Arial"/>
-          <w:sz w:val="24"/>
-          <w:szCs w:val="24"/>
-          <w:lang w:val="en-US"/>
-        </w:rPr>
-      </w:pPr>
+        <w:t xml:space="preserve">As with the KS tests previously, the integer versions of the Lehmer Generator failed to pass the Serial test, producing not only incredibly </w:t>
+      </w:r>
+      <w:proofErr w:type="gramStart"/>
+      <w:r>
+        <w:rPr>
+          <w:rFonts w:ascii="Arial" w:hAnsi="Arial" w:cs="Arial"/>
+          <w:sz w:val="24"/>
+          <w:szCs w:val="24"/>
+          <w:lang w:val="en-US"/>
+        </w:rPr>
+        <w:t>high test</w:t>
+      </w:r>
+      <w:proofErr w:type="gramEnd"/>
+      <w:r>
+        <w:rPr>
+          <w:rFonts w:ascii="Arial" w:hAnsi="Arial" w:cs="Arial"/>
+          <w:sz w:val="24"/>
+          <w:szCs w:val="24"/>
+          <w:lang w:val="en-US"/>
+        </w:rPr>
+        <w:t xml:space="preserve"> statistics but also anomalous P-values so small the sequences produced had to be considered too unlikely to be valid. In contrast, the real versions of the Lehmer Generator passed the Serial test, although version 2 did produce the highest P-value of any </w:t>
+      </w:r>
       <w:r>
         <w:rPr>
           <w:rFonts w:ascii="Arial" w:hAnsi="Arial" w:cs="Arial"/>
@@ -15164,6 +16084,25 @@
           <w:lang w:val="en-US"/>
         </w:rPr>
         <w:lastRenderedPageBreak/>
+        <w:t xml:space="preserve">implementation, making it too likely to be considered valid. Version 1 performed better, however, with the fourth best P-value recorded.  </w:t>
+      </w:r>
+    </w:p>
+    <w:p>
+      <w:pPr>
+        <w:rPr>
+          <w:rFonts w:ascii="Arial" w:hAnsi="Arial" w:cs="Arial"/>
+          <w:sz w:val="24"/>
+          <w:szCs w:val="24"/>
+          <w:lang w:val="en-US"/>
+        </w:rPr>
+      </w:pPr>
+      <w:r>
+        <w:rPr>
+          <w:rFonts w:ascii="Arial" w:hAnsi="Arial" w:cs="Arial"/>
+          <w:sz w:val="24"/>
+          <w:szCs w:val="24"/>
+          <w:lang w:val="en-US"/>
+        </w:rPr>
         <w:t xml:space="preserve">The Middle Square data, as expected, failed the Serial test with the worst test statistic and P-value recorded for any dataset. Due to this being a test of distributed sets within the data, the hundreds of repeated pairs were penalised heavily. </w:t>
       </w:r>
     </w:p>
@@ -15183,7 +16122,27 @@
           <w:szCs w:val="24"/>
           <w:lang w:val="en-US"/>
         </w:rPr>
-        <w:t>The white noise datasets performed poorly in the Serial test, with all three failing due to both their test statistics and P-values. All three datasets came close to matching the performance seen by the integer version 2 Lehmer Generator and despite failing were still considerably more effective than the Middle Square method.</w:t>
+        <w:t xml:space="preserve">The white noise datasets performed poorly in the Serial test, with all </w:t>
+      </w:r>
+      <w:proofErr w:type="gramStart"/>
+      <w:r>
+        <w:rPr>
+          <w:rFonts w:ascii="Arial" w:hAnsi="Arial" w:cs="Arial"/>
+          <w:sz w:val="24"/>
+          <w:szCs w:val="24"/>
+          <w:lang w:val="en-US"/>
+        </w:rPr>
+        <w:t>three failing</w:t>
+      </w:r>
+      <w:proofErr w:type="gramEnd"/>
+      <w:r>
+        <w:rPr>
+          <w:rFonts w:ascii="Arial" w:hAnsi="Arial" w:cs="Arial"/>
+          <w:sz w:val="24"/>
+          <w:szCs w:val="24"/>
+          <w:lang w:val="en-US"/>
+        </w:rPr>
+        <w:t xml:space="preserve"> due to both their test statistics and P-values. All three datasets came close to matching the performance seen by the integer version 2 Lehmer Generator and despite failing were still considerably more effective than the Middle Square method.</w:t>
       </w:r>
     </w:p>
     <w:p>
@@ -15227,7 +16186,27 @@
           <w:szCs w:val="24"/>
           <w:lang w:val="en-US"/>
         </w:rPr>
-        <w:t>The Gap test focusses on measuring the ‘gaps’ between recurring values within the datasets. This test was chosen as much like empirical distribution, the space between recurring values provides an insight into the ‘randomness’ of a sequence. Much like the Serial test it produces two outputs: a test statistic and a P-value. An effective generator was one that would provide both a low test statistic and a P-value as close as possible to 0.5</w:t>
+        <w:t xml:space="preserve">The Gap test focusses on measuring the ‘gaps’ between recurring values within the datasets. This test was chosen as much like empirical distribution, the space between recurring values provides an insight into the ‘randomness’ of a sequence. Much like the Serial test it produces two outputs: a test statistic and a P-value. An effective generator was one that would provide both a </w:t>
+      </w:r>
+      <w:proofErr w:type="gramStart"/>
+      <w:r>
+        <w:rPr>
+          <w:rFonts w:ascii="Arial" w:hAnsi="Arial" w:cs="Arial"/>
+          <w:sz w:val="24"/>
+          <w:szCs w:val="24"/>
+          <w:lang w:val="en-US"/>
+        </w:rPr>
+        <w:t>low test</w:t>
+      </w:r>
+      <w:proofErr w:type="gramEnd"/>
+      <w:r>
+        <w:rPr>
+          <w:rFonts w:ascii="Arial" w:hAnsi="Arial" w:cs="Arial"/>
+          <w:sz w:val="24"/>
+          <w:szCs w:val="24"/>
+          <w:lang w:val="en-US"/>
+        </w:rPr>
+        <w:t xml:space="preserve"> statistic and a P-value as close as possible to 0.5</w:t>
       </w:r>
       <w:r>
         <w:rPr>
@@ -16741,15 +17720,12 @@
         </w:rPr>
       </w:pPr>
       <w:r>
-        <w:rPr>
-          <w:noProof/>
-        </w:rPr>
         <w:lastRenderedPageBreak/>
         <w:drawing>
-          <wp:inline distT="0" distB="0" distL="0" distR="0" wp14:anchorId="7DA1362B" wp14:editId="2CA7FDD8">
+          <wp:inline distT="0" distB="0" distL="0" distR="0" wp14:anchorId="70B91C98" wp14:editId="296FC52A">
             <wp:extent cx="5731510" cy="3909695"/>
             <wp:effectExtent l="0" t="0" r="2540" b="0"/>
-            <wp:docPr id="249742574" name="Picture 1" descr="A graph of different colored bars&#10;&#10;Description automatically generated"/>
+            <wp:docPr id="1530248462" name="Picture 1" descr="A graph of different colored bars&#10;&#10;Description automatically generated"/>
             <wp:cNvGraphicFramePr>
               <a:graphicFrameLocks xmlns:a="http://schemas.openxmlformats.org/drawingml/2006/main" noChangeAspect="1"/>
             </wp:cNvGraphicFramePr>
@@ -16757,7 +17733,7 @@
               <a:graphicData uri="http://schemas.openxmlformats.org/drawingml/2006/picture">
                 <pic:pic xmlns:pic="http://schemas.openxmlformats.org/drawingml/2006/picture">
                   <pic:nvPicPr>
-                    <pic:cNvPr id="249742574" name="Picture 1" descr="A graph of different colored bars&#10;&#10;Description automatically generated"/>
+                    <pic:cNvPr id="1530248462" name="Picture 1" descr="A graph of different colored bars&#10;&#10;Description automatically generated"/>
                     <pic:cNvPicPr/>
                   </pic:nvPicPr>
                   <pic:blipFill>
@@ -17012,7 +17988,27 @@
           <w:szCs w:val="24"/>
           <w:lang w:val="en-US"/>
         </w:rPr>
-        <w:t>The White Noise data performed poorly again in the Gap test, with all three datasets failing in regard to their test statistics and P-values. As seen previously, the Roundabout dataset was the best performing out of the three while in this test the Sea dataset performed the worst.</w:t>
+        <w:t xml:space="preserve">The White Noise data performed poorly again in the Gap test, with all three datasets failing </w:t>
+      </w:r>
+      <w:proofErr w:type="gramStart"/>
+      <w:r>
+        <w:rPr>
+          <w:rFonts w:ascii="Arial" w:hAnsi="Arial" w:cs="Arial"/>
+          <w:sz w:val="24"/>
+          <w:szCs w:val="24"/>
+          <w:lang w:val="en-US"/>
+        </w:rPr>
+        <w:t>in regard to</w:t>
+      </w:r>
+      <w:proofErr w:type="gramEnd"/>
+      <w:r>
+        <w:rPr>
+          <w:rFonts w:ascii="Arial" w:hAnsi="Arial" w:cs="Arial"/>
+          <w:sz w:val="24"/>
+          <w:szCs w:val="24"/>
+          <w:lang w:val="en-US"/>
+        </w:rPr>
+        <w:t xml:space="preserve"> their test statistics and P-values. As seen previously, the Roundabout dataset was the best performing out of the three while in this test the Sea dataset performed the worst.</w:t>
       </w:r>
     </w:p>
     <w:p>
@@ -17190,7 +18186,27 @@
           <w:lang w:val="en-US"/>
         </w:rPr>
         <w:lastRenderedPageBreak/>
-        <w:t xml:space="preserve">Before the data was analysed using any distribution style the cards in each deck were categorised into four suits. A scatterplot such as the one in figure </w:t>
+        <w:t xml:space="preserve">Before the data was analysed using any distribution style the cards in each deck were categorised into four </w:t>
+      </w:r>
+      <w:proofErr w:type="gramStart"/>
+      <w:r>
+        <w:rPr>
+          <w:rFonts w:ascii="Arial" w:hAnsi="Arial" w:cs="Arial"/>
+          <w:sz w:val="24"/>
+          <w:szCs w:val="24"/>
+          <w:lang w:val="en-US"/>
+        </w:rPr>
+        <w:t>suits</w:t>
+      </w:r>
+      <w:proofErr w:type="gramEnd"/>
+      <w:r>
+        <w:rPr>
+          <w:rFonts w:ascii="Arial" w:hAnsi="Arial" w:cs="Arial"/>
+          <w:sz w:val="24"/>
+          <w:szCs w:val="24"/>
+          <w:lang w:val="en-US"/>
+        </w:rPr>
+        <w:t xml:space="preserve">. A scatterplot such as the one in figure </w:t>
       </w:r>
       <w:r>
         <w:rPr>
@@ -17263,7 +18279,27 @@
           <w:szCs w:val="24"/>
           <w:lang w:val="en-US"/>
         </w:rPr>
-        <w:t>The distribution in Real Card Shuffle 2, which used a standard card dealers shuffle technique, showed a distribution more similar to the pseudorandom implementations than the other physical implementations, with groups only occasionally exceeding two or three matching cards.</w:t>
+        <w:t xml:space="preserve">The distribution in Real Card Shuffle 2, which used a standard card dealers shuffle technique, showed a distribution more </w:t>
+      </w:r>
+      <w:proofErr w:type="gramStart"/>
+      <w:r>
+        <w:rPr>
+          <w:rFonts w:ascii="Arial" w:hAnsi="Arial" w:cs="Arial"/>
+          <w:sz w:val="24"/>
+          <w:szCs w:val="24"/>
+          <w:lang w:val="en-US"/>
+        </w:rPr>
+        <w:t>similar to</w:t>
+      </w:r>
+      <w:proofErr w:type="gramEnd"/>
+      <w:r>
+        <w:rPr>
+          <w:rFonts w:ascii="Arial" w:hAnsi="Arial" w:cs="Arial"/>
+          <w:sz w:val="24"/>
+          <w:szCs w:val="24"/>
+          <w:lang w:val="en-US"/>
+        </w:rPr>
+        <w:t xml:space="preserve"> the pseudorandom implementations than the other physical implementations, with groups only occasionally exceeding two or three matching cards.</w:t>
       </w:r>
     </w:p>
     <w:p>
@@ -17378,7 +18414,27 @@
           <w:szCs w:val="24"/>
           <w:lang w:val="en-US"/>
         </w:rPr>
-        <w:t xml:space="preserve">The next test performed on the data was to calculate the frequency of possible poker hands each shuffled deck is capable of producing when drawn through sequentially. This was done with a custom-made function in R, which would take a deck as an input, then using a for loop iterate through the deck in rounds of 5. The possible outcomes of 5 cards considering only suit are: Pair, Two Pair, Three of a Kind, Full House, Four of a Kind, or Five of a Kind. Figure </w:t>
+        <w:t xml:space="preserve">The next test performed on the data was to calculate the frequency of possible poker hands each shuffled deck </w:t>
+      </w:r>
+      <w:proofErr w:type="gramStart"/>
+      <w:r>
+        <w:rPr>
+          <w:rFonts w:ascii="Arial" w:hAnsi="Arial" w:cs="Arial"/>
+          <w:sz w:val="24"/>
+          <w:szCs w:val="24"/>
+          <w:lang w:val="en-US"/>
+        </w:rPr>
+        <w:t>is capable of producing</w:t>
+      </w:r>
+      <w:proofErr w:type="gramEnd"/>
+      <w:r>
+        <w:rPr>
+          <w:rFonts w:ascii="Arial" w:hAnsi="Arial" w:cs="Arial"/>
+          <w:sz w:val="24"/>
+          <w:szCs w:val="24"/>
+          <w:lang w:val="en-US"/>
+        </w:rPr>
+        <w:t xml:space="preserve"> when drawn through sequentially. This was done with a custom-made function in R, which would take a deck as an input, then using a for loop iterate through the deck in rounds of 5. The possible outcomes of 5 cards considering only suit are: Pair, Two Pair, Three of a Kind, Full House, Four of a Kind, or Five of a Kind. Figure </w:t>
       </w:r>
       <w:r>
         <w:rPr>
@@ -17444,26 +18500,66 @@
           <w:szCs w:val="24"/>
           <w:lang w:val="en-US"/>
         </w:rPr>
-        <w:t>The Python Randint implementation showed the most diversity out of all the Python datasets analysed, with at least 1 occurrence of each possible outcome except Five of a Kind. The NumPy implementations gave results similar to those seen with the C# implementations.</w:t>
-      </w:r>
-    </w:p>
-    <w:p>
-      <w:pPr>
-        <w:rPr>
-          <w:rFonts w:ascii="Arial" w:hAnsi="Arial" w:cs="Arial"/>
-          <w:sz w:val="24"/>
-          <w:szCs w:val="24"/>
-          <w:lang w:val="en-US"/>
-        </w:rPr>
-      </w:pPr>
-      <w:r>
-        <w:rPr>
-          <w:rFonts w:ascii="Arial" w:hAnsi="Arial" w:cs="Arial"/>
-          <w:sz w:val="24"/>
-          <w:szCs w:val="24"/>
-          <w:lang w:val="en-US"/>
-        </w:rPr>
-        <w:t>The physical datasets gave far more diverse outcomes compared to the C# implementations, with the large groups of suits found in Real Card Shuffle 1 and Real Card Shuffle 3 allowing for hands of Four and Five of a Kind. Three of a Kind hands remained the most seen outcome in the majority of datasets.</w:t>
+        <w:t xml:space="preserve">The Python Randint implementation showed the most diversity out of all the Python datasets analysed, with at least 1 occurrence of each possible outcome except Five of a Kind. The NumPy implementations gave results </w:t>
+      </w:r>
+      <w:proofErr w:type="gramStart"/>
+      <w:r>
+        <w:rPr>
+          <w:rFonts w:ascii="Arial" w:hAnsi="Arial" w:cs="Arial"/>
+          <w:sz w:val="24"/>
+          <w:szCs w:val="24"/>
+          <w:lang w:val="en-US"/>
+        </w:rPr>
+        <w:t>similar to</w:t>
+      </w:r>
+      <w:proofErr w:type="gramEnd"/>
+      <w:r>
+        <w:rPr>
+          <w:rFonts w:ascii="Arial" w:hAnsi="Arial" w:cs="Arial"/>
+          <w:sz w:val="24"/>
+          <w:szCs w:val="24"/>
+          <w:lang w:val="en-US"/>
+        </w:rPr>
+        <w:t xml:space="preserve"> those seen with the C# implementations.</w:t>
+      </w:r>
+    </w:p>
+    <w:p>
+      <w:pPr>
+        <w:rPr>
+          <w:rFonts w:ascii="Arial" w:hAnsi="Arial" w:cs="Arial"/>
+          <w:sz w:val="24"/>
+          <w:szCs w:val="24"/>
+          <w:lang w:val="en-US"/>
+        </w:rPr>
+      </w:pPr>
+      <w:r>
+        <w:rPr>
+          <w:rFonts w:ascii="Arial" w:hAnsi="Arial" w:cs="Arial"/>
+          <w:sz w:val="24"/>
+          <w:szCs w:val="24"/>
+          <w:lang w:val="en-US"/>
+        </w:rPr>
+        <w:t xml:space="preserve">The physical datasets gave far more diverse outcomes compared to the C# implementations, with the large groups of suits found in Real Card Shuffle 1 and Real Card Shuffle 3 allowing for hands of Four and Five of a Kind. Three of a Kind hands remained the most seen outcome in </w:t>
+      </w:r>
+      <w:proofErr w:type="gramStart"/>
+      <w:r>
+        <w:rPr>
+          <w:rFonts w:ascii="Arial" w:hAnsi="Arial" w:cs="Arial"/>
+          <w:sz w:val="24"/>
+          <w:szCs w:val="24"/>
+          <w:lang w:val="en-US"/>
+        </w:rPr>
+        <w:t>the majority of</w:t>
+      </w:r>
+      <w:proofErr w:type="gramEnd"/>
+      <w:r>
+        <w:rPr>
+          <w:rFonts w:ascii="Arial" w:hAnsi="Arial" w:cs="Arial"/>
+          <w:sz w:val="24"/>
+          <w:szCs w:val="24"/>
+          <w:lang w:val="en-US"/>
+        </w:rPr>
+        <w:t xml:space="preserve"> datasets.</w:t>
       </w:r>
     </w:p>
     <w:p>
@@ -18396,7 +19492,27 @@
           <w:szCs w:val="24"/>
           <w:lang w:val="en-US"/>
         </w:rPr>
-        <w:t xml:space="preserve"> shows that across the eight rounds played of Poker, player 2 and player 5 had the highest number of wins, while player 3 had the fewest, achieving a total of 0 wins and 4 draws. The results given show no clear indication that any position at the table was preferable to any of the others, especially given if play had continued</w:t>
+        <w:t xml:space="preserve"> shows that across the eight rounds played of Poker, player 2 and player 5 had the highest number of wins, while player 3 had the fewest, achieving a total of 0 wins and 4 draws. The results given show no clear indication that any position at the table was preferable to any of the others, </w:t>
+      </w:r>
+      <w:proofErr w:type="gramStart"/>
+      <w:r>
+        <w:rPr>
+          <w:rFonts w:ascii="Arial" w:hAnsi="Arial" w:cs="Arial"/>
+          <w:sz w:val="24"/>
+          <w:szCs w:val="24"/>
+          <w:lang w:val="en-US"/>
+        </w:rPr>
+        <w:t>especially given</w:t>
+      </w:r>
+      <w:proofErr w:type="gramEnd"/>
+      <w:r>
+        <w:rPr>
+          <w:rFonts w:ascii="Arial" w:hAnsi="Arial" w:cs="Arial"/>
+          <w:sz w:val="24"/>
+          <w:szCs w:val="24"/>
+          <w:lang w:val="en-US"/>
+        </w:rPr>
+        <w:t xml:space="preserve"> if play had continued</w:t>
       </w:r>
       <w:r>
         <w:rPr>
@@ -18516,7 +19632,27 @@
           <w:szCs w:val="24"/>
           <w:lang w:val="en-US"/>
         </w:rPr>
-        <w:t>The diversity seen in the physical datasets also suffered because of the new distribution method. Only Real Card Shuffle 1 and 2 were able to achieve a hand above a Pair while for Real Card Shuffle 3 the most commonly seen hand was a High Card.</w:t>
+        <w:t xml:space="preserve">The diversity seen in the physical datasets also suffered because of the new distribution method. Only Real Card Shuffle 1 and 2 were able to achieve a hand above a Pair while for Real Card Shuffle 3 the </w:t>
+      </w:r>
+      <w:proofErr w:type="gramStart"/>
+      <w:r>
+        <w:rPr>
+          <w:rFonts w:ascii="Arial" w:hAnsi="Arial" w:cs="Arial"/>
+          <w:sz w:val="24"/>
+          <w:szCs w:val="24"/>
+          <w:lang w:val="en-US"/>
+        </w:rPr>
+        <w:t>most commonly seen</w:t>
+      </w:r>
+      <w:proofErr w:type="gramEnd"/>
+      <w:r>
+        <w:rPr>
+          <w:rFonts w:ascii="Arial" w:hAnsi="Arial" w:cs="Arial"/>
+          <w:sz w:val="24"/>
+          <w:szCs w:val="24"/>
+          <w:lang w:val="en-US"/>
+        </w:rPr>
+        <w:t xml:space="preserve"> hand was a High Card.</w:t>
       </w:r>
     </w:p>
     <w:p>
@@ -18631,7 +19767,27 @@
           <w:szCs w:val="24"/>
           <w:lang w:val="en-US"/>
         </w:rPr>
-        <w:t>The final test performed on the data was similar to the test shown above, however instead the cards were distributed using the ‘Texas Hold ‘Em’ poker ruleset. In this version of the game, each player is dealt cards one at a time clockwise as previously, but each player only receives two cards. Once the hands are distributed, five cards are placed on the ‘river</w:t>
+        <w:t xml:space="preserve">The final test performed on the data was </w:t>
+      </w:r>
+      <w:proofErr w:type="gramStart"/>
+      <w:r>
+        <w:rPr>
+          <w:rFonts w:ascii="Arial" w:hAnsi="Arial" w:cs="Arial"/>
+          <w:sz w:val="24"/>
+          <w:szCs w:val="24"/>
+          <w:lang w:val="en-US"/>
+        </w:rPr>
+        <w:t>similar to</w:t>
+      </w:r>
+      <w:proofErr w:type="gramEnd"/>
+      <w:r>
+        <w:rPr>
+          <w:rFonts w:ascii="Arial" w:hAnsi="Arial" w:cs="Arial"/>
+          <w:sz w:val="24"/>
+          <w:szCs w:val="24"/>
+          <w:lang w:val="en-US"/>
+        </w:rPr>
+        <w:t xml:space="preserve"> the test shown above, however instead the cards were distributed using the ‘Texas Hold ‘Em’ poker ruleset. In this version of the game, each player is dealt cards one at a time clockwise as previously, but each player only receives two cards. Once the hands are distributed, five cards are placed on the ‘river</w:t>
       </w:r>
       <w:r>
         <w:rPr>
@@ -19577,7 +20733,27 @@
           <w:szCs w:val="24"/>
           <w:lang w:val="en-US"/>
         </w:rPr>
-        <w:t xml:space="preserve">The NumPy unseeded implementation and the Python random implementation also followed this trend, with the appearance of Two Pair, Three of a Kind, and Flush hands, although the same couldn’t be said about the seeded NumPy dataset which still contained only High Card and Pair outcomes. </w:t>
+        <w:t xml:space="preserve">The NumPy unseeded implementation and the Python random implementation also followed this trend, with the appearance of Two Pair, </w:t>
+      </w:r>
+      <w:proofErr w:type="gramStart"/>
+      <w:r>
+        <w:rPr>
+          <w:rFonts w:ascii="Arial" w:hAnsi="Arial" w:cs="Arial"/>
+          <w:sz w:val="24"/>
+          <w:szCs w:val="24"/>
+          <w:lang w:val="en-US"/>
+        </w:rPr>
+        <w:t>Three</w:t>
+      </w:r>
+      <w:proofErr w:type="gramEnd"/>
+      <w:r>
+        <w:rPr>
+          <w:rFonts w:ascii="Arial" w:hAnsi="Arial" w:cs="Arial"/>
+          <w:sz w:val="24"/>
+          <w:szCs w:val="24"/>
+          <w:lang w:val="en-US"/>
+        </w:rPr>
+        <w:t xml:space="preserve"> of a Kind, and Flush hands, although the same couldn’t be said about the seeded NumPy dataset which still contained only High Card and Pair outcomes. </w:t>
       </w:r>
     </w:p>
     <w:p>
@@ -20713,14 +21889,11 @@
         </w:rPr>
       </w:pPr>
       <w:r>
-        <w:rPr>
-          <w:noProof/>
-        </w:rPr>
         <w:drawing>
-          <wp:inline distT="0" distB="0" distL="0" distR="0" wp14:anchorId="47318A67" wp14:editId="52976C61">
-            <wp:extent cx="4748400" cy="3240000"/>
-            <wp:effectExtent l="0" t="0" r="0" b="0"/>
-            <wp:docPr id="883487982" name="Picture 1" descr="A graph of different colored bars&#10;&#10;Description automatically generated"/>
+          <wp:inline distT="0" distB="0" distL="0" distR="0" wp14:anchorId="16A8F945" wp14:editId="631E203B">
+            <wp:extent cx="5731510" cy="3909695"/>
+            <wp:effectExtent l="0" t="0" r="2540" b="0"/>
+            <wp:docPr id="1783554050" name="Picture 1" descr="A graph of different colored bars&#10;&#10;Description automatically generated"/>
             <wp:cNvGraphicFramePr>
               <a:graphicFrameLocks xmlns:a="http://schemas.openxmlformats.org/drawingml/2006/main" noChangeAspect="1"/>
             </wp:cNvGraphicFramePr>
@@ -20728,7 +21901,7 @@
               <a:graphicData uri="http://schemas.openxmlformats.org/drawingml/2006/picture">
                 <pic:pic xmlns:pic="http://schemas.openxmlformats.org/drawingml/2006/picture">
                   <pic:nvPicPr>
-                    <pic:cNvPr id="883487982" name="Picture 1" descr="A graph of different colored bars&#10;&#10;Description automatically generated"/>
+                    <pic:cNvPr id="1783554050" name="Picture 1" descr="A graph of different colored bars&#10;&#10;Description automatically generated"/>
                     <pic:cNvPicPr/>
                   </pic:nvPicPr>
                   <pic:blipFill>
@@ -20740,7 +21913,7 @@
                   <pic:spPr>
                     <a:xfrm>
                       <a:off x="0" y="0"/>
-                      <a:ext cx="4748400" cy="3240000"/>
+                      <a:ext cx="5731510" cy="3909695"/>
                     </a:xfrm>
                     <a:prstGeom prst="rect">
                       <a:avLst/>
@@ -20833,17 +22006,8 @@
           <w:szCs w:val="24"/>
           <w:lang w:val="en-US"/>
         </w:rPr>
-        <w:t xml:space="preserve">The Python and NumPy datasets all passed the Runs test, with the Seeded Rand implementation achieving the most central P-value recorded. Other datasets also performed well, particularly the Python Randint and Unseeded Rand however the </w:t>
-      </w:r>
-      <w:r>
-        <w:rPr>
-          <w:rFonts w:ascii="Arial" w:hAnsi="Arial" w:cs="Arial"/>
-          <w:sz w:val="24"/>
-          <w:szCs w:val="24"/>
-          <w:lang w:val="en-US"/>
-        </w:rPr>
         <w:lastRenderedPageBreak/>
-        <w:t>NumPy Unseeded Randint had the highest P-value of any dataset. Much like the C# implementations, this was an unexpected outcome as in previous tests there was never a large disparity between seeded and unseeded implementations. One explanation for this was the impact of a system generated seed value on the sequences.</w:t>
+        <w:t>The Python and NumPy datasets all passed the Runs test, with the Seeded Rand implementation achieving the most central P-value recorded. Other datasets also performed well, particularly the Python Randint and Unseeded Rand however the NumPy Unseeded Randint had the highest P-value of any dataset. Much like the C# implementations, this was an unexpected outcome as in previous tests there was never a large disparity between seeded and unseeded implementations. One explanation for this was the impact of a system generated seed value on the sequences.</w:t>
       </w:r>
     </w:p>
     <w:p>
@@ -22265,6 +23429,7 @@
                 <w:szCs w:val="24"/>
                 <w:lang w:val="en-US"/>
               </w:rPr>
+              <w:lastRenderedPageBreak/>
               <w:t>Roundabout White Noise Data</w:t>
             </w:r>
           </w:p>
@@ -22449,15 +23614,11 @@
         </w:rPr>
       </w:pPr>
       <w:r>
-        <w:rPr>
-          <w:noProof/>
-        </w:rPr>
-        <w:lastRenderedPageBreak/>
         <w:drawing>
-          <wp:inline distT="0" distB="0" distL="0" distR="0" wp14:anchorId="1625B2B6" wp14:editId="3A9261C2">
-            <wp:extent cx="4267200" cy="2911660"/>
-            <wp:effectExtent l="0" t="0" r="0" b="3175"/>
-            <wp:docPr id="1244132749" name="Picture 1" descr="A graph with many colored text&#10;&#10;Description automatically generated with medium confidence"/>
+          <wp:inline distT="0" distB="0" distL="0" distR="0" wp14:anchorId="50006864" wp14:editId="2B2072CE">
+            <wp:extent cx="5731510" cy="3909695"/>
+            <wp:effectExtent l="0" t="0" r="2540" b="0"/>
+            <wp:docPr id="309396927" name="Picture 1" descr="A graph with many colored dots&#10;&#10;Description automatically generated with medium confidence"/>
             <wp:cNvGraphicFramePr>
               <a:graphicFrameLocks xmlns:a="http://schemas.openxmlformats.org/drawingml/2006/main" noChangeAspect="1"/>
             </wp:cNvGraphicFramePr>
@@ -22465,7 +23626,7 @@
               <a:graphicData uri="http://schemas.openxmlformats.org/drawingml/2006/picture">
                 <pic:pic xmlns:pic="http://schemas.openxmlformats.org/drawingml/2006/picture">
                   <pic:nvPicPr>
-                    <pic:cNvPr id="1244132749" name="Picture 1" descr="A graph with many colored text&#10;&#10;Description automatically generated with medium confidence"/>
+                    <pic:cNvPr id="309396927" name="Picture 1" descr="A graph with many colored dots&#10;&#10;Description automatically generated with medium confidence"/>
                     <pic:cNvPicPr/>
                   </pic:nvPicPr>
                   <pic:blipFill>
@@ -22477,7 +23638,7 @@
                   <pic:spPr>
                     <a:xfrm>
                       <a:off x="0" y="0"/>
-                      <a:ext cx="4297546" cy="2932366"/>
+                      <a:ext cx="5731510" cy="3909695"/>
                     </a:xfrm>
                     <a:prstGeom prst="rect">
                       <a:avLst/>
@@ -22726,7 +23887,17 @@
           <w:szCs w:val="24"/>
           <w:lang w:val="en-US"/>
         </w:rPr>
-        <w:t xml:space="preserve">the Lehmer algorithm, which is built with a dependency </w:t>
+        <w:t xml:space="preserve">the Lehmer algorithm, </w:t>
+      </w:r>
+      <w:r>
+        <w:rPr>
+          <w:rFonts w:ascii="Arial" w:hAnsi="Arial" w:cs="Arial"/>
+          <w:sz w:val="24"/>
+          <w:szCs w:val="24"/>
+          <w:lang w:val="en-US"/>
+        </w:rPr>
+        <w:lastRenderedPageBreak/>
+        <w:t xml:space="preserve">which is built with a dependency </w:t>
       </w:r>
       <w:r>
         <w:rPr>
@@ -22807,7 +23978,6 @@
           <w:u w:val="single"/>
           <w:lang w:val="en-US"/>
         </w:rPr>
-        <w:lastRenderedPageBreak/>
         <w:t>4.9 Birthday Spacings Test</w:t>
       </w:r>
     </w:p>
@@ -22829,6 +23999,7 @@
         </w:rPr>
         <w:t xml:space="preserve">One of the classic tests of randomness, the Birthday Spacings test evaluates the extent to which a dataset conforms to a normal distribution. This is done by choosing </w:t>
       </w:r>
+      <w:proofErr w:type="gramStart"/>
       <w:r>
         <w:rPr>
           <w:rFonts w:ascii="Arial" w:hAnsi="Arial" w:cs="Arial"/>
@@ -22847,7 +24018,17 @@
           <w:szCs w:val="24"/>
           <w:lang w:val="en-US"/>
         </w:rPr>
-        <w:t xml:space="preserve"> birthdays from a year of </w:t>
+        <w:t xml:space="preserve"> birthdays</w:t>
+      </w:r>
+      <w:proofErr w:type="gramEnd"/>
+      <w:r>
+        <w:rPr>
+          <w:rFonts w:ascii="Arial" w:hAnsi="Arial" w:cs="Arial"/>
+          <w:sz w:val="24"/>
+          <w:szCs w:val="24"/>
+          <w:lang w:val="en-US"/>
+        </w:rPr>
+        <w:t xml:space="preserve"> from a year of </w:t>
       </w:r>
       <w:r>
         <w:rPr>
@@ -24365,6 +25546,7 @@
         <w:rPr>
           <w:noProof/>
         </w:rPr>
+        <w:lastRenderedPageBreak/>
         <w:drawing>
           <wp:inline distT="0" distB="0" distL="0" distR="0" wp14:anchorId="6FCC96EE" wp14:editId="7FE0209C">
             <wp:extent cx="4145948" cy="2828925"/>
@@ -24463,7 +25645,6 @@
           <w:szCs w:val="24"/>
           <w:lang w:val="en-US"/>
         </w:rPr>
-        <w:lastRenderedPageBreak/>
         <w:t>All three C# implementations passed the Birthday Spacings test and were among the highest test statistics achieved. The cryptographic implementation performed best out of the three datasets.</w:t>
       </w:r>
     </w:p>
@@ -24483,7 +25664,27 @@
           <w:szCs w:val="24"/>
           <w:lang w:val="en-US"/>
         </w:rPr>
-        <w:t>Only the Python Rand implementations failed the Birthday Spacings test, with the other generators including the NumPy implementations producing relatively high test statistics.</w:t>
+        <w:t xml:space="preserve">Only the Python Rand implementations failed the Birthday Spacings test, with the other generators including the NumPy implementations producing relatively </w:t>
+      </w:r>
+      <w:proofErr w:type="gramStart"/>
+      <w:r>
+        <w:rPr>
+          <w:rFonts w:ascii="Arial" w:hAnsi="Arial" w:cs="Arial"/>
+          <w:sz w:val="24"/>
+          <w:szCs w:val="24"/>
+          <w:lang w:val="en-US"/>
+        </w:rPr>
+        <w:t>high test</w:t>
+      </w:r>
+      <w:proofErr w:type="gramEnd"/>
+      <w:r>
+        <w:rPr>
+          <w:rFonts w:ascii="Arial" w:hAnsi="Arial" w:cs="Arial"/>
+          <w:sz w:val="24"/>
+          <w:szCs w:val="24"/>
+          <w:lang w:val="en-US"/>
+        </w:rPr>
+        <w:t xml:space="preserve"> statistics.</w:t>
       </w:r>
     </w:p>
     <w:p>
@@ -24539,7 +25740,27 @@
           <w:szCs w:val="24"/>
           <w:lang w:val="en-US"/>
         </w:rPr>
-        <w:t>None of the Lehmer Generator implementations passed the Birthday Spacings test, which was highly unexpected. As with the failed Python implementations the most likely cause of this was that the particular pattern the generator followed when producing values was picked up on by the test and punished where in other cases such an algorithm would have shined. Many of the results shown in the Birthday Spacings test mirror those seen in the Serial Correlation test, with many of the highest-ranking generators seen previously such as the Lehmer and Python Rand implementations failing to pass</w:t>
+        <w:t xml:space="preserve">None of the Lehmer Generator implementations passed the Birthday Spacings test, which was highly unexpected. As with the failed Python implementations the most likely cause of this was that the </w:t>
+      </w:r>
+      <w:proofErr w:type="gramStart"/>
+      <w:r>
+        <w:rPr>
+          <w:rFonts w:ascii="Arial" w:hAnsi="Arial" w:cs="Arial"/>
+          <w:sz w:val="24"/>
+          <w:szCs w:val="24"/>
+          <w:lang w:val="en-US"/>
+        </w:rPr>
+        <w:t>particular pattern</w:t>
+      </w:r>
+      <w:proofErr w:type="gramEnd"/>
+      <w:r>
+        <w:rPr>
+          <w:rFonts w:ascii="Arial" w:hAnsi="Arial" w:cs="Arial"/>
+          <w:sz w:val="24"/>
+          <w:szCs w:val="24"/>
+          <w:lang w:val="en-US"/>
+        </w:rPr>
+        <w:t xml:space="preserve"> the generator followed when producing values was picked up on by the test and punished where in other cases such an algorithm would have shined. Many of the results shown in the Birthday Spacings test mirror those seen in the Serial Correlation test, with many of the highest-ranking generators seen previously such as the Lehmer and Python Rand implementations failing to pass</w:t>
       </w:r>
       <w:r>
         <w:rPr>
@@ -24611,6 +25832,7 @@
           <w:u w:val="single"/>
           <w:lang w:val="en-US"/>
         </w:rPr>
+        <w:lastRenderedPageBreak/>
         <w:t xml:space="preserve">5. </w:t>
       </w:r>
       <w:r>
@@ -24682,7 +25904,83 @@
           <w:szCs w:val="24"/>
           <w:lang w:val="en-US"/>
         </w:rPr>
-        <w:t xml:space="preserve">The C# implementations were broken down into two main categories: the Rand functions and the Cryptographic function. The Rand implementations, both seeded and unseeded, performed well in the dice, coin, and card simulations which showed that the generators effectiveness remained relatively unaffected by input and output limitations. During Chi-Squared testing, all the Rand implementation datasets ranked between the desired distribution ranges, with the dice simulation data performing just slightly better than the coin simulation data. When producing shuffled deck data, the distribution of suits for both implementations was acceptable, with most groups being </w:t>
+        <w:t>The C# implementations were broken down into two main categories: the Rand functions and the Cryptographic function. The Rand implementations, both seeded and unseeded, performed well in the dice, coin, and card simulations which showed that the generators effectiveness remained relatively unaffected by input and output limitations. During Chi-Squared testing, all the Rand implementation datasets ranked between the desired distribution ranges, with the dice simulation data performing just slightly better than the coin simulation data. When producing shuffled deck data, the distribution of suits for both implementations was acceptable, with most groups being between two or three cards large</w:t>
+      </w:r>
+      <w:r>
+        <w:rPr>
+          <w:rFonts w:ascii="Arial" w:hAnsi="Arial" w:cs="Arial"/>
+          <w:sz w:val="24"/>
+          <w:szCs w:val="24"/>
+          <w:lang w:val="en-US"/>
+        </w:rPr>
+        <w:t xml:space="preserve">. </w:t>
+      </w:r>
+      <w:r>
+        <w:rPr>
+          <w:rFonts w:ascii="Arial" w:hAnsi="Arial" w:cs="Arial"/>
+          <w:sz w:val="24"/>
+          <w:szCs w:val="24"/>
+          <w:lang w:val="en-US"/>
+        </w:rPr>
+        <w:t>The distribution of values, seen for instance in the Kolmogorov-Smirnov test, with the numeric sequence Rand datasets followed the expected trend of pseudorandom data and while never being the top performers in any of the tests conducted, both the seeded and unseeded Rand implementations consistently passed. Unfortunately, the same couldn’t be said about the Cryptographic implementation which performed poorly in many of the numeric sequence tests conducted. Despite this however, it is still believed that the function can produce a valid pseudorandom sequence and the main issue presented by the tests was that they weren’t designed for the cryptographically secure sequences being produced. The purpose of such a function is to offer the user a non-reproducible collection of bits that can be used for encryption, not a mass-produced collection of values simulating randomness.</w:t>
+      </w:r>
+    </w:p>
+    <w:p>
+      <w:pPr>
+        <w:rPr>
+          <w:rFonts w:ascii="Arial" w:hAnsi="Arial" w:cs="Arial"/>
+          <w:sz w:val="24"/>
+          <w:szCs w:val="24"/>
+          <w:lang w:val="en-US"/>
+        </w:rPr>
+      </w:pPr>
+      <w:r>
+        <w:rPr>
+          <w:rFonts w:ascii="Arial" w:hAnsi="Arial" w:cs="Arial"/>
+          <w:sz w:val="24"/>
+          <w:szCs w:val="24"/>
+          <w:lang w:val="en-US"/>
+        </w:rPr>
+        <w:t xml:space="preserve">Python provided two different options for pseudorandom generation, default Rand and NumPy. Both performed well in the simulation tests, achieving sufficiently random results and a sufficiently random distribution of shuffled cards. In the poker and Texas Hold ‘Em distribution tests, both the Python and NumPy implementations provided a likely variety of hands, featuring Three and Four of a Kind. In the numeric sequence tests both implementations performed very well, with all showing an expected trend in the Kolmogorov-Smirnov test and achieving the closest P-values to the optimal 0.5 in the Serial, Gap, Runs, and Serial Correlation tests. This is counterbalanced however by a poor performance by the Rand functions in the Birthday Spacings test and </w:t>
+      </w:r>
+      <w:proofErr w:type="gramStart"/>
+      <w:r>
+        <w:rPr>
+          <w:rFonts w:ascii="Arial" w:hAnsi="Arial" w:cs="Arial"/>
+          <w:sz w:val="24"/>
+          <w:szCs w:val="24"/>
+          <w:lang w:val="en-US"/>
+        </w:rPr>
+        <w:t>low test</w:t>
+      </w:r>
+      <w:proofErr w:type="gramEnd"/>
+      <w:r>
+        <w:rPr>
+          <w:rFonts w:ascii="Arial" w:hAnsi="Arial" w:cs="Arial"/>
+          <w:sz w:val="24"/>
+          <w:szCs w:val="24"/>
+          <w:lang w:val="en-US"/>
+        </w:rPr>
+        <w:t xml:space="preserve"> statistics for NumPy in the Serial Correlation test. Seeding also played a more significant role in the Python implementations than in the C# implementations, often with a large difference between values depending on the seed provided to the algorithms.</w:t>
+      </w:r>
+    </w:p>
+    <w:p>
+      <w:pPr>
+        <w:rPr>
+          <w:rFonts w:ascii="Arial" w:hAnsi="Arial" w:cs="Arial"/>
+          <w:sz w:val="24"/>
+          <w:szCs w:val="24"/>
+          <w:lang w:val="en-US"/>
+        </w:rPr>
+      </w:pPr>
+      <w:r>
+        <w:rPr>
+          <w:rFonts w:ascii="Arial" w:hAnsi="Arial" w:cs="Arial"/>
+          <w:sz w:val="24"/>
+          <w:szCs w:val="24"/>
+          <w:lang w:val="en-US"/>
+        </w:rPr>
+        <w:t xml:space="preserve">Testing began poorly for JavaScript, with anomalous frequencies of dice outcomes and an unsuitable Chi-Squared statistic. However, this method improved in further tests with far more expected values in the coin simulation. The trend seen in the Kolmogorov-Smirnov test was as expected. Although the dataset featured no </w:t>
       </w:r>
       <w:r>
         <w:rPr>
@@ -24692,82 +25990,134 @@
           <w:lang w:val="en-US"/>
         </w:rPr>
         <w:lastRenderedPageBreak/>
-        <w:t>between two or three cards large</w:t>
-      </w:r>
-      <w:r>
-        <w:rPr>
-          <w:rFonts w:ascii="Arial" w:hAnsi="Arial" w:cs="Arial"/>
-          <w:sz w:val="24"/>
-          <w:szCs w:val="24"/>
-          <w:lang w:val="en-US"/>
-        </w:rPr>
-        <w:t xml:space="preserve">. </w:t>
-      </w:r>
-      <w:r>
-        <w:rPr>
-          <w:rFonts w:ascii="Arial" w:hAnsi="Arial" w:cs="Arial"/>
-          <w:sz w:val="24"/>
-          <w:szCs w:val="24"/>
-          <w:lang w:val="en-US"/>
-        </w:rPr>
-        <w:t>The distribution of values, seen for instance in the Kolmogorov-Smirnov test, with the numeric sequence Rand datasets followed the expected trend of pseudorandom data and while never being the top performers in any of the tests conducted, both the seeded and unseeded Rand implementations consistently passed. Unfortunately, the same couldn’t be said about the Cryptographic implementation which performed poorly in many of the numeric sequence tests conducted. Despite this however, it is still believed that the function can produce a valid pseudorandom sequence and the main issue presented by the tests was that they weren’t designed for the cryptographically secure sequences being produced. The purpose of such a function is to offer the user a non-reproducible collection of bits that can be used for encryption, not a mass-produced collection of values simulating randomness.</w:t>
-      </w:r>
-    </w:p>
-    <w:p>
-      <w:pPr>
-        <w:rPr>
-          <w:rFonts w:ascii="Arial" w:hAnsi="Arial" w:cs="Arial"/>
-          <w:sz w:val="24"/>
-          <w:szCs w:val="24"/>
-          <w:lang w:val="en-US"/>
-        </w:rPr>
-      </w:pPr>
-      <w:r>
-        <w:rPr>
-          <w:rFonts w:ascii="Arial" w:hAnsi="Arial" w:cs="Arial"/>
-          <w:sz w:val="24"/>
-          <w:szCs w:val="24"/>
-          <w:lang w:val="en-US"/>
-        </w:rPr>
-        <w:t>Python provided two different options for pseudorandom generation, default Rand and NumPy. Both performed well in the simulation tests, achieving sufficiently random results and a sufficiently random distribution of shuffled cards. In the poker and Texas Hold ‘Em distribution tests, both the Python and NumPy implementations provided a likely variety of hands, featuring Three and Four of a Kind. In the numeric sequence tests both implementations performed very well, with all showing an expected trend in the Kolmogorov-Smirnov test and achieving the closest P-values to the optimal 0.5 in the Serial, Gap, Runs, and Serial Correlation tests. This is counterbalanced however by a poor performance by the Rand functions in the Birthday Spacings test and low test statistics for NumPy in the Serial Correlation test. Seeding also played a more significant role in the Python implementations than in the C# implementations, often with a large difference between values depending on the seed provided to the algorithms.</w:t>
-      </w:r>
-    </w:p>
-    <w:p>
-      <w:pPr>
-        <w:rPr>
-          <w:rFonts w:ascii="Arial" w:hAnsi="Arial" w:cs="Arial"/>
-          <w:sz w:val="24"/>
-          <w:szCs w:val="24"/>
-          <w:lang w:val="en-US"/>
-        </w:rPr>
-      </w:pPr>
-      <w:r>
-        <w:rPr>
-          <w:rFonts w:ascii="Arial" w:hAnsi="Arial" w:cs="Arial"/>
-          <w:sz w:val="24"/>
-          <w:szCs w:val="24"/>
-          <w:lang w:val="en-US"/>
-        </w:rPr>
-        <w:t>Testing began poorly for JavaScript, with anomalous frequencies of dice outcomes and an unsuitable Chi-Squared statistic. However, this method improved in further tests with far more expected values in the coin simulation. The trend seen in the Kolmogorov-Smirnov test was as expected. Although the dataset featured no standout performances, and the generator lacks any ability to alter the seed used, almost all JavaScript results were above average. In tests such as the Serial Correlation and Gap, the dataset was among the top performing implementations. While the results of testing indicated that limitations on output can notably affect performance and the generator performs less effectively than Python, JavaScript can still be considered a valid pseudorandom number generator for most commercial projects, although its use in a scientific environment wouldn’t be recommended.</w:t>
-      </w:r>
-    </w:p>
-    <w:p>
-      <w:pPr>
-        <w:rPr>
-          <w:rFonts w:ascii="Arial" w:hAnsi="Arial" w:cs="Arial"/>
-          <w:sz w:val="24"/>
-          <w:szCs w:val="24"/>
-          <w:lang w:val="en-US"/>
-        </w:rPr>
-      </w:pPr>
-      <w:r>
-        <w:rPr>
-          <w:rFonts w:ascii="Arial" w:hAnsi="Arial" w:cs="Arial"/>
-          <w:sz w:val="24"/>
-          <w:szCs w:val="24"/>
-          <w:lang w:val="en-US"/>
-        </w:rPr>
-        <w:t xml:space="preserve">Considering the claim that Random.org used atmospheric noise to produce true random number sequences, expectations regarding its performance were high. This dataset, perhaps even more so than the JavaScript implementation, embodied the statement that a consistently well performing generator will be better overall than a generator with a few notably exceptional results. In all tests performed, both simulation based and numeric sequence based, the Random.org dataset remained a not top performing generator but a repeatedly well scoring one. The only exceptions to this being in the Gap and Serial Correlation tests. While these results cannot say definitively whether the data can be considered true random, they can say that the </w:t>
+        <w:t>standout performances, and the generator lacks any ability to alter the seed used, almost all JavaScript results were above average. In tests such as the Serial Correlation and Gap, the dataset was among the top performing implementations. While the results of testing indicated that limitations on output can notably affect performance and the generator performs less effectively than Python, JavaScript can still be considered a valid pseudorandom number generator for most commercial projects, although its use in a scientific environment wouldn’t be recommended.</w:t>
+      </w:r>
+    </w:p>
+    <w:p>
+      <w:pPr>
+        <w:rPr>
+          <w:rFonts w:ascii="Arial" w:hAnsi="Arial" w:cs="Arial"/>
+          <w:sz w:val="24"/>
+          <w:szCs w:val="24"/>
+          <w:lang w:val="en-US"/>
+        </w:rPr>
+      </w:pPr>
+      <w:r>
+        <w:rPr>
+          <w:rFonts w:ascii="Arial" w:hAnsi="Arial" w:cs="Arial"/>
+          <w:sz w:val="24"/>
+          <w:szCs w:val="24"/>
+          <w:lang w:val="en-US"/>
+        </w:rPr>
+        <w:t xml:space="preserve">Considering the claim that Random.org used atmospheric noise to produce true random number sequences, expectations regarding its performance were high. This dataset, perhaps even more so than the JavaScript implementation, embodied the statement that a consistently well performing generator will be better overall than a generator with a few notably exceptional results. In all tests performed, both simulation </w:t>
+      </w:r>
+      <w:proofErr w:type="gramStart"/>
+      <w:r>
+        <w:rPr>
+          <w:rFonts w:ascii="Arial" w:hAnsi="Arial" w:cs="Arial"/>
+          <w:sz w:val="24"/>
+          <w:szCs w:val="24"/>
+          <w:lang w:val="en-US"/>
+        </w:rPr>
+        <w:t>based</w:t>
+      </w:r>
+      <w:proofErr w:type="gramEnd"/>
+      <w:r>
+        <w:rPr>
+          <w:rFonts w:ascii="Arial" w:hAnsi="Arial" w:cs="Arial"/>
+          <w:sz w:val="24"/>
+          <w:szCs w:val="24"/>
+          <w:lang w:val="en-US"/>
+        </w:rPr>
+        <w:t xml:space="preserve"> and numeric sequence based, the Random.org dataset remained a not top performing generator but a repeatedly well scoring one. The only exceptions to this being in the Gap and Serial Correlation tests. While these results cannot say definitively whether the data can be considered true random, they can say that the data collected serves as a highly effective pseudorandom source, comparable to JavaScript or C#.</w:t>
+      </w:r>
+    </w:p>
+    <w:p>
+      <w:pPr>
+        <w:rPr>
+          <w:rFonts w:ascii="Arial" w:hAnsi="Arial" w:cs="Arial"/>
+          <w:sz w:val="24"/>
+          <w:szCs w:val="24"/>
+          <w:lang w:val="en-US"/>
+        </w:rPr>
+      </w:pPr>
+      <w:r>
+        <w:rPr>
+          <w:rFonts w:ascii="Arial" w:hAnsi="Arial" w:cs="Arial"/>
+          <w:sz w:val="24"/>
+          <w:szCs w:val="24"/>
+          <w:lang w:val="en-US"/>
+        </w:rPr>
+        <w:t>The Lehmer Generator data was split into two main types of implementations, integer based and real based. Throughout testing it became clear that the real implementations were significantly more effective than the integer implementations. The trends shown in the Kolmogorov-Smirnov test highlight this, with the integer trends completely different to the expected and the real trends. In other numeric sequence tests like the Serial and Gap tests the integer versions were shown to consistently either fail or score substantially worse than their counterparts. The two most notable exceptions to this were the Birthday Spacings test, in which all four versions failed, and the Serial Correlation test where the Integer Version 2 implementation came the closest to the target of 0. Overall, the Real versions of the Lehmer Generator performed acceptably, with results on par with those found in JavaScript.</w:t>
+      </w:r>
+    </w:p>
+    <w:p>
+      <w:pPr>
+        <w:rPr>
+          <w:rFonts w:ascii="Arial" w:hAnsi="Arial" w:cs="Arial"/>
+          <w:sz w:val="24"/>
+          <w:szCs w:val="24"/>
+          <w:lang w:val="en-US"/>
+        </w:rPr>
+      </w:pPr>
+      <w:proofErr w:type="gramStart"/>
+      <w:r>
+        <w:rPr>
+          <w:rFonts w:ascii="Arial" w:hAnsi="Arial" w:cs="Arial"/>
+          <w:sz w:val="24"/>
+          <w:szCs w:val="24"/>
+          <w:lang w:val="en-US"/>
+        </w:rPr>
+        <w:t>Going into testing, it</w:t>
+      </w:r>
+      <w:proofErr w:type="gramEnd"/>
+      <w:r>
+        <w:rPr>
+          <w:rFonts w:ascii="Arial" w:hAnsi="Arial" w:cs="Arial"/>
+          <w:sz w:val="24"/>
+          <w:szCs w:val="24"/>
+          <w:lang w:val="en-US"/>
+        </w:rPr>
+        <w:t xml:space="preserve"> was assumed that the Middle Square Method would perform poorly. Throughout the numeric sequence tests performed as expected the Middle Square data did fail and was easily the worst performing dataset evaluated. Apart from Birthday Spacings, it was unable to pass a single test. Even when passing, the Middle Square data was the lowest performing passed dataset sampled. Again, this was not unexpected. The Middle Square Method served as the starting point for </w:t>
+      </w:r>
+      <w:proofErr w:type="gramStart"/>
+      <w:r>
+        <w:rPr>
+          <w:rFonts w:ascii="Arial" w:hAnsi="Arial" w:cs="Arial"/>
+          <w:sz w:val="24"/>
+          <w:szCs w:val="24"/>
+          <w:lang w:val="en-US"/>
+        </w:rPr>
+        <w:t>pseudorandom</w:t>
+      </w:r>
+      <w:proofErr w:type="gramEnd"/>
+      <w:r>
+        <w:rPr>
+          <w:rFonts w:ascii="Arial" w:hAnsi="Arial" w:cs="Arial"/>
+          <w:sz w:val="24"/>
+          <w:szCs w:val="24"/>
+          <w:lang w:val="en-US"/>
+        </w:rPr>
+        <w:t xml:space="preserve"> generation and as such was going to perform worse than its more modern and better designed contemporaries. It was not included in this investigation because it was considered a viable alternative to other more popular generation methods, but because it was prudent to evaluate its effectiveness in comparison to what’s on the market now, to show the improvements made after almost 75 years.</w:t>
+      </w:r>
+    </w:p>
+    <w:p>
+      <w:pPr>
+        <w:rPr>
+          <w:rFonts w:ascii="Arial" w:hAnsi="Arial" w:cs="Arial"/>
+          <w:sz w:val="24"/>
+          <w:szCs w:val="24"/>
+          <w:lang w:val="en-US"/>
+        </w:rPr>
+      </w:pPr>
+      <w:r>
+        <w:rPr>
+          <w:rFonts w:ascii="Arial" w:hAnsi="Arial" w:cs="Arial"/>
+          <w:sz w:val="24"/>
+          <w:szCs w:val="24"/>
+          <w:lang w:val="en-US"/>
+        </w:rPr>
+        <w:t xml:space="preserve">The final datasets to discuss were the White Noise implementations. These were quite different from the other datasets sampled, as the data provided came directly from a source rather than through an algorithm. This is reflected in the test results, </w:t>
       </w:r>
       <w:r>
         <w:rPr>
@@ -24777,64 +26127,7 @@
           <w:lang w:val="en-US"/>
         </w:rPr>
         <w:lastRenderedPageBreak/>
-        <w:t>data collected serves as a highly effective pseudorandom source, comparable to JavaScript or C#.</w:t>
-      </w:r>
-    </w:p>
-    <w:p>
-      <w:pPr>
-        <w:rPr>
-          <w:rFonts w:ascii="Arial" w:hAnsi="Arial" w:cs="Arial"/>
-          <w:sz w:val="24"/>
-          <w:szCs w:val="24"/>
-          <w:lang w:val="en-US"/>
-        </w:rPr>
-      </w:pPr>
-      <w:r>
-        <w:rPr>
-          <w:rFonts w:ascii="Arial" w:hAnsi="Arial" w:cs="Arial"/>
-          <w:sz w:val="24"/>
-          <w:szCs w:val="24"/>
-          <w:lang w:val="en-US"/>
-        </w:rPr>
-        <w:t>The Lehmer Generator data was split into two main types of implementations, integer based and real based. Throughout testing it became clear that the real implementations were significantly more effective than the integer implementations. The trends shown in the Kolmogorov-Smirnov test highlight this, with the integer trends completely different to the expected and the real trends. In other numeric sequence tests like the Serial and Gap tests the integer versions were shown to consistently either fail or score substantially worse than their counterparts. The two most notable exceptions to this were the Birthday Spacings test, in which all four versions failed, and the Serial Correlation test where the Integer Version 2 implementation came the closest to the target of 0. Overall, the Real versions of the Lehmer Generator performed acceptably, with results on par with those found in JavaScript.</w:t>
-      </w:r>
-    </w:p>
-    <w:p>
-      <w:pPr>
-        <w:rPr>
-          <w:rFonts w:ascii="Arial" w:hAnsi="Arial" w:cs="Arial"/>
-          <w:sz w:val="24"/>
-          <w:szCs w:val="24"/>
-          <w:lang w:val="en-US"/>
-        </w:rPr>
-      </w:pPr>
-      <w:r>
-        <w:rPr>
-          <w:rFonts w:ascii="Arial" w:hAnsi="Arial" w:cs="Arial"/>
-          <w:sz w:val="24"/>
-          <w:szCs w:val="24"/>
-          <w:lang w:val="en-US"/>
-        </w:rPr>
-        <w:t>Going into testing, it was assumed that the Middle Square Method would perform poorly. Throughout the numeric sequence tests performed as expected the Middle Square data did fail and was easily the worst performing dataset evaluated. Apart from Birthday Spacings, it was unable to pass a single test. Even when passing, the Middle Square data was the lowest performing passed dataset sampled. Again, this was not unexpected. The Middle Square Method served as the starting point for pseudorandom generation and as such was going to perform worse than its more modern and better designed contemporaries. It was not included in this investigation because it was considered a viable alternative to other more popular generation methods, but because it was prudent to evaluate its effectiveness in comparison to what’s on the market now, to show the improvements made after almost 75 years.</w:t>
-      </w:r>
-    </w:p>
-    <w:p>
-      <w:pPr>
-        <w:rPr>
-          <w:rFonts w:ascii="Arial" w:hAnsi="Arial" w:cs="Arial"/>
-          <w:sz w:val="24"/>
-          <w:szCs w:val="24"/>
-          <w:lang w:val="en-US"/>
-        </w:rPr>
-      </w:pPr>
-      <w:r>
-        <w:rPr>
-          <w:rFonts w:ascii="Arial" w:hAnsi="Arial" w:cs="Arial"/>
-          <w:sz w:val="24"/>
-          <w:szCs w:val="24"/>
-          <w:lang w:val="en-US"/>
-        </w:rPr>
-        <w:t xml:space="preserve">The final datasets to discuss were the White Noise implementations. These were quite different from the other datasets sampled, as the data provided came directly from a source rather than through an algorithm. This is reflected in the test results, which unfortunately were often poor. Much like the Middle Square Method, the White Noise data failed most of the tests they were surveyed in, </w:t>
+        <w:t xml:space="preserve">which unfortunately were often poor. Much like the Middle Square Method, the White Noise data failed most of the tests they were surveyed in, </w:t>
       </w:r>
       <w:r>
         <w:rPr>
@@ -24852,7 +26145,27 @@
           <w:szCs w:val="24"/>
           <w:lang w:val="en-US"/>
         </w:rPr>
-        <w:t xml:space="preserve"> the Birthday Spacings test in which they were the highest performing implementations. The reason for this is two-fold. For one the data sampled wasn’t given the same limitations as other implementations, meaning the data had a far wider range of possible values to sample from. Secondly, many of the tests were designed with likely possibilities in mind and so when evaluating a dataset that contained completely random sequences, this true random nature was seen as too unlikely to be valid in the majority of circumstances. </w:t>
+        <w:t xml:space="preserve"> the Birthday Spacings test in which they were the highest performing implementations. The reason for this is two-fold. For one the data sampled wasn’t given the same limitations as other implementations, meaning the data had a far wider range of possible values to sample from. Secondly, many of the tests were designed with likely possibilities in mind and so when evaluating a dataset that contained completely random sequences, this true random nature was seen as too unlikely to be valid in </w:t>
+      </w:r>
+      <w:proofErr w:type="gramStart"/>
+      <w:r>
+        <w:rPr>
+          <w:rFonts w:ascii="Arial" w:hAnsi="Arial" w:cs="Arial"/>
+          <w:sz w:val="24"/>
+          <w:szCs w:val="24"/>
+          <w:lang w:val="en-US"/>
+        </w:rPr>
+        <w:t>the majority of</w:t>
+      </w:r>
+      <w:proofErr w:type="gramEnd"/>
+      <w:r>
+        <w:rPr>
+          <w:rFonts w:ascii="Arial" w:hAnsi="Arial" w:cs="Arial"/>
+          <w:sz w:val="24"/>
+          <w:szCs w:val="24"/>
+          <w:lang w:val="en-US"/>
+        </w:rPr>
+        <w:t xml:space="preserve"> circumstances. </w:t>
       </w:r>
     </w:p>
     <w:p>
@@ -24896,55 +26209,85 @@
           <w:szCs w:val="24"/>
           <w:lang w:val="en-US"/>
         </w:rPr>
-        <w:t xml:space="preserve">The main aim of this investigation was to evaluate a collection of pseudorandom algorithms, comparing them against true random generators to test their versatility. To do this the data collected from each of these generators was examined by a collection of empirical tests to decern both randomness and value distribution. These results were then graphed and analysed to determine generator performance. After testing, it was clear that Python, along with the other pseudorandom generators </w:t>
-      </w:r>
-      <w:r>
-        <w:rPr>
-          <w:rFonts w:ascii="Arial" w:hAnsi="Arial" w:cs="Arial"/>
-          <w:sz w:val="24"/>
-          <w:szCs w:val="24"/>
-          <w:lang w:val="en-US"/>
-        </w:rPr>
-        <w:lastRenderedPageBreak/>
-        <w:t>available to both the public and scientific community, was a suitable sources of pseudorandom number generation with outputs able to closely resemble, although not fully replicate, true random functionality. Having observed the capabilities of the earliest attempts to produce random sequences digitally, the advancements made in this field and the improvement in accuracy of modern pseudorandom generators is clear.</w:t>
-      </w:r>
-    </w:p>
-    <w:p>
-      <w:pPr>
-        <w:rPr>
-          <w:rFonts w:ascii="Arial" w:hAnsi="Arial" w:cs="Arial"/>
-          <w:sz w:val="24"/>
-          <w:szCs w:val="24"/>
-          <w:lang w:val="en-US"/>
-        </w:rPr>
-      </w:pPr>
-      <w:r>
-        <w:rPr>
-          <w:rFonts w:ascii="Arial" w:hAnsi="Arial" w:cs="Arial"/>
-          <w:sz w:val="24"/>
-          <w:szCs w:val="24"/>
-          <w:lang w:val="en-US"/>
-        </w:rPr>
-        <w:t>The execution of this investigation did, at times, leave much to be desired. Should work like this be undertaken again, additional research into the effects of different seed values should be considered and by extension an increase in the amount of alternate data collected for each implementation. Perhaps the investigation’s greatest weakness was the data used, as each implementation only provided a single set of generated values for each required dataset. As many of the functions used incorporate the system clock for seed production it is possible to record data at different points in time in order to produce a different selection of values. In addition, the methods used to sample and format the White Noise datasets were unideal. Microphone quality and recording compression methods altered the data before it could be transformed into a suitable wavelength. Data cleaning was also ignored in this implementation to better achieve a true random sequence, however adjusting the sound levels to fall within a certain range could allow for more testable datasets.</w:t>
-      </w:r>
-    </w:p>
-    <w:p>
-      <w:pPr>
-        <w:rPr>
-          <w:rFonts w:ascii="Arial" w:hAnsi="Arial" w:cs="Arial"/>
-          <w:sz w:val="24"/>
-          <w:szCs w:val="24"/>
-          <w:lang w:val="en-US"/>
-        </w:rPr>
-      </w:pPr>
-      <w:r>
-        <w:rPr>
-          <w:rFonts w:ascii="Arial" w:hAnsi="Arial" w:cs="Arial"/>
-          <w:sz w:val="24"/>
-          <w:szCs w:val="24"/>
-          <w:lang w:val="en-US"/>
-        </w:rPr>
-        <w:t>Overall, the investigation can be considered a success, as the primary goals set out were achieved. Should this work be undertaken again in the future, the main focus would be on increasing the scope to incorporate a greater variety of pre-existing digital generators, and addressing the issues mentioned above.</w:t>
+        <w:t>The main aim of this investigation was to evaluate a collection of pseudorandom algorithms, comparing them against true random generators to test their versatility. To do this the data collected from each of these generators was examined by a collection of empirical tests to decern both randomness and value distribution. These results were then graphed and analysed to determine generator performance. After testing, it was clear that Python, along with the other pseudorandom generators available to both the public and scientific community, was a suitable sources of pseudorandom number generation with outputs able to closely resemble, although not fully replicate, true random functionality. Having observed the capabilities of the earliest attempts to produce random sequences digitally, the advancements made in this field and the improvement in accuracy of modern pseudorandom generators is clear.</w:t>
+      </w:r>
+    </w:p>
+    <w:p>
+      <w:pPr>
+        <w:rPr>
+          <w:rFonts w:ascii="Arial" w:hAnsi="Arial" w:cs="Arial"/>
+          <w:sz w:val="24"/>
+          <w:szCs w:val="24"/>
+          <w:lang w:val="en-US"/>
+        </w:rPr>
+      </w:pPr>
+      <w:r>
+        <w:rPr>
+          <w:rFonts w:ascii="Arial" w:hAnsi="Arial" w:cs="Arial"/>
+          <w:sz w:val="24"/>
+          <w:szCs w:val="24"/>
+          <w:lang w:val="en-US"/>
+        </w:rPr>
+        <w:t xml:space="preserve">The execution of this investigation did, at times, leave much to be desired. Should work like this be undertaken again, additional research into the effects of different seed values should be considered and by extension an increase in the amount of alternate data collected for each implementation. Perhaps the investigation’s greatest weakness was the data used, as each implementation only provided a single set of generated values for each required dataset. As many of the functions used incorporate the system clock for seed production it is possible to record data at different points in time </w:t>
+      </w:r>
+      <w:proofErr w:type="gramStart"/>
+      <w:r>
+        <w:rPr>
+          <w:rFonts w:ascii="Arial" w:hAnsi="Arial" w:cs="Arial"/>
+          <w:sz w:val="24"/>
+          <w:szCs w:val="24"/>
+          <w:lang w:val="en-US"/>
+        </w:rPr>
+        <w:t>in order to</w:t>
+      </w:r>
+      <w:proofErr w:type="gramEnd"/>
+      <w:r>
+        <w:rPr>
+          <w:rFonts w:ascii="Arial" w:hAnsi="Arial" w:cs="Arial"/>
+          <w:sz w:val="24"/>
+          <w:szCs w:val="24"/>
+          <w:lang w:val="en-US"/>
+        </w:rPr>
+        <w:t xml:space="preserve"> produce a different selection of values. In addition, the methods used to sample and format the White Noise datasets were unideal. Microphone quality and recording compression methods altered the data before it could be transformed into a suitable wavelength. Data cleaning was also ignored in this implementation to better achieve a true random sequence, however adjusting the sound levels to fall within a certain range could allow for more testable datasets.</w:t>
+      </w:r>
+    </w:p>
+    <w:p>
+      <w:pPr>
+        <w:rPr>
+          <w:rFonts w:ascii="Arial" w:hAnsi="Arial" w:cs="Arial"/>
+          <w:sz w:val="24"/>
+          <w:szCs w:val="24"/>
+          <w:lang w:val="en-US"/>
+        </w:rPr>
+      </w:pPr>
+      <w:r>
+        <w:rPr>
+          <w:rFonts w:ascii="Arial" w:hAnsi="Arial" w:cs="Arial"/>
+          <w:sz w:val="24"/>
+          <w:szCs w:val="24"/>
+          <w:lang w:val="en-US"/>
+        </w:rPr>
+        <w:t xml:space="preserve">Overall, the investigation can be considered a success, as the primary goals set out were achieved. Should this work be undertaken again in the future, the </w:t>
+      </w:r>
+      <w:proofErr w:type="gramStart"/>
+      <w:r>
+        <w:rPr>
+          <w:rFonts w:ascii="Arial" w:hAnsi="Arial" w:cs="Arial"/>
+          <w:sz w:val="24"/>
+          <w:szCs w:val="24"/>
+          <w:lang w:val="en-US"/>
+        </w:rPr>
+        <w:t>main focus</w:t>
+      </w:r>
+      <w:proofErr w:type="gramEnd"/>
+      <w:r>
+        <w:rPr>
+          <w:rFonts w:ascii="Arial" w:hAnsi="Arial" w:cs="Arial"/>
+          <w:sz w:val="24"/>
+          <w:szCs w:val="24"/>
+          <w:lang w:val="en-US"/>
+        </w:rPr>
+        <w:t xml:space="preserve"> would be on increasing the scope to incorporate a greater variety of pre-existing digital generators, and addressing the issues mentioned above.</w:t>
       </w:r>
     </w:p>
     <w:p>
@@ -24993,14 +26336,25 @@
           <w:lang w:val="en-US"/>
         </w:rPr>
       </w:pPr>
-      <w:r>
-        <w:rPr>
-          <w:rFonts w:ascii="Arial" w:hAnsi="Arial" w:cs="Arial"/>
-          <w:sz w:val="24"/>
-          <w:szCs w:val="24"/>
-          <w:lang w:val="en-US"/>
-        </w:rPr>
-        <w:t>Alsultanny, Y A. (2008) 'Random-bit sequence generation from image data', Image and Vision Computing, 26(4), pp. 592-601, accessed online</w:t>
+      <w:proofErr w:type="spellStart"/>
+      <w:r>
+        <w:rPr>
+          <w:rFonts w:ascii="Arial" w:hAnsi="Arial" w:cs="Arial"/>
+          <w:sz w:val="24"/>
+          <w:szCs w:val="24"/>
+          <w:lang w:val="en-US"/>
+        </w:rPr>
+        <w:t>Alsultanny</w:t>
+      </w:r>
+      <w:proofErr w:type="spellEnd"/>
+      <w:r>
+        <w:rPr>
+          <w:rFonts w:ascii="Arial" w:hAnsi="Arial" w:cs="Arial"/>
+          <w:sz w:val="24"/>
+          <w:szCs w:val="24"/>
+          <w:lang w:val="en-US"/>
+        </w:rPr>
+        <w:t>, Y A. (2008) 'Random-bit sequence generation from image data', Image and Vision Computing, 26(4), pp. 592-601, accessed online</w:t>
       </w:r>
       <w:r>
         <w:rPr>
@@ -25067,6 +26421,7 @@
           <w:szCs w:val="24"/>
           <w:lang w:val="en-US"/>
         </w:rPr>
+        <w:lastRenderedPageBreak/>
         <w:t>Baldanzi, L, Crocetti, L, Falaschi, F, Bertolucci, M, Belli, J, Fanucci, L and Saponara, S. (2020) 'Cryptographically Secure Pseudo-Random Number Generator IP-Core Based on SHA2 Algorithm', Sensors, 20(7), accessed online</w:t>
       </w:r>
       <w:r>
@@ -25233,17 +26588,7 @@
           <w:szCs w:val="24"/>
           <w:lang w:val="en-US"/>
         </w:rPr>
-        <w:t xml:space="preserve">Luengo, E, Cerna, M, Villalba, L and Hernandez-Castro, J. (2022) 'A new approach to analyze the independence of statistical tests of randomness', Applied Mathematics </w:t>
-      </w:r>
-      <w:r>
-        <w:rPr>
-          <w:rFonts w:ascii="Arial" w:hAnsi="Arial" w:cs="Arial"/>
-          <w:sz w:val="24"/>
-          <w:szCs w:val="24"/>
-          <w:lang w:val="en-US"/>
-        </w:rPr>
-        <w:lastRenderedPageBreak/>
-        <w:t xml:space="preserve">and Computation, 426, accessed online </w:t>
+        <w:t xml:space="preserve">Luengo, E, Cerna, M, Villalba, L and Hernandez-Castro, J. (2022) 'A new approach to analyze the independence of statistical tests of randomness', Applied Mathematics and Computation, 426, accessed online </w:t>
       </w:r>
       <w:r>
         <w:rPr>
@@ -25426,7 +26771,27 @@
           <w:szCs w:val="24"/>
           <w:lang w:val="en-US"/>
         </w:rPr>
-        <w:t xml:space="preserve">Park, S and Miller, W. (1988) 'Random Number Generators: Good Ones Are Hard To Find', Communications of the ACM, 31, accessed online </w:t>
+        <w:t xml:space="preserve">Park, S and Miller, W. (1988) 'Random Number Generators: Good Ones Are Hard </w:t>
+      </w:r>
+      <w:proofErr w:type="gramStart"/>
+      <w:r>
+        <w:rPr>
+          <w:rFonts w:ascii="Arial" w:hAnsi="Arial" w:cs="Arial"/>
+          <w:sz w:val="24"/>
+          <w:szCs w:val="24"/>
+          <w:lang w:val="en-US"/>
+        </w:rPr>
+        <w:t>To</w:t>
+      </w:r>
+      <w:proofErr w:type="gramEnd"/>
+      <w:r>
+        <w:rPr>
+          <w:rFonts w:ascii="Arial" w:hAnsi="Arial" w:cs="Arial"/>
+          <w:sz w:val="24"/>
+          <w:szCs w:val="24"/>
+          <w:lang w:val="en-US"/>
+        </w:rPr>
+        <w:t xml:space="preserve"> Find', Communications of the ACM, 31, accessed online </w:t>
       </w:r>
       <w:r>
         <w:rPr>
@@ -25622,14 +26987,45 @@
           <w:lang w:val="en-US"/>
         </w:rPr>
       </w:pPr>
-      <w:r>
-        <w:rPr>
-          <w:rFonts w:ascii="Arial" w:hAnsi="Arial" w:cs="Arial"/>
-          <w:sz w:val="24"/>
-          <w:szCs w:val="24"/>
-          <w:lang w:val="en-US"/>
-        </w:rPr>
-        <w:t xml:space="preserve">Schaathun, H. (2015) 'Evaluation of splittable pseudo-random generators', Journal of Functional Programming, 25, accessed online </w:t>
+      <w:proofErr w:type="spellStart"/>
+      <w:r>
+        <w:rPr>
+          <w:rFonts w:ascii="Arial" w:hAnsi="Arial" w:cs="Arial"/>
+          <w:sz w:val="24"/>
+          <w:szCs w:val="24"/>
+          <w:lang w:val="en-US"/>
+        </w:rPr>
+        <w:t>Schaathun</w:t>
+      </w:r>
+      <w:proofErr w:type="spellEnd"/>
+      <w:r>
+        <w:rPr>
+          <w:rFonts w:ascii="Arial" w:hAnsi="Arial" w:cs="Arial"/>
+          <w:sz w:val="24"/>
+          <w:szCs w:val="24"/>
+          <w:lang w:val="en-US"/>
+        </w:rPr>
+        <w:t xml:space="preserve">, H. (2015) 'Evaluation of </w:t>
+      </w:r>
+      <w:proofErr w:type="spellStart"/>
+      <w:r>
+        <w:rPr>
+          <w:rFonts w:ascii="Arial" w:hAnsi="Arial" w:cs="Arial"/>
+          <w:sz w:val="24"/>
+          <w:szCs w:val="24"/>
+          <w:lang w:val="en-US"/>
+        </w:rPr>
+        <w:t>splittable</w:t>
+      </w:r>
+      <w:proofErr w:type="spellEnd"/>
+      <w:r>
+        <w:rPr>
+          <w:rFonts w:ascii="Arial" w:hAnsi="Arial" w:cs="Arial"/>
+          <w:sz w:val="24"/>
+          <w:szCs w:val="24"/>
+          <w:lang w:val="en-US"/>
+        </w:rPr>
+        <w:t xml:space="preserve"> pseudo-random generators', Journal of Functional Programming, 25, accessed online </w:t>
       </w:r>
       <w:r>
         <w:rPr>
@@ -25773,6 +27169,7 @@
           <w:szCs w:val="24"/>
           <w:lang w:val="en-US"/>
         </w:rPr>
+        <w:lastRenderedPageBreak/>
         <w:t>Von Neumann, J. (1951) Monte Carlo Method. Washington, DC: National Bureau of Standards Applied Mathematics Series</w:t>
       </w:r>
     </w:p>

</xml_diff>